<commit_message>
DOCS: Server diploma is 20% complete D:
</commit_message>
<xml_diff>
--- a/docs/Diplom-server.docx
+++ b/docs/Diplom-server.docx
@@ -312,7 +312,27 @@
           <w:lang w:val="ru-RU"/>
         </w:rPr>
         <w:tab/>
-        <w:t>(фамилия, имя, отчество автора)</w:t>
+        <w:t>(</w:t>
+      </w:r>
+      <w:proofErr w:type="gramStart"/>
+      <w:r>
+        <w:rPr>
+          <w:rFonts w:ascii="Times New Roman" w:hAnsi="Times New Roman"/>
+          <w:sz w:val="16"/>
+          <w:szCs w:val="16"/>
+          <w:lang w:val="ru-RU"/>
+        </w:rPr>
+        <w:t>фамилия</w:t>
+      </w:r>
+      <w:proofErr w:type="gramEnd"/>
+      <w:r>
+        <w:rPr>
+          <w:rFonts w:ascii="Times New Roman" w:hAnsi="Times New Roman"/>
+          <w:sz w:val="16"/>
+          <w:szCs w:val="16"/>
+          <w:lang w:val="ru-RU"/>
+        </w:rPr>
+        <w:t>, имя, отчество автора)</w:t>
       </w:r>
     </w:p>
     <w:p>
@@ -406,14 +426,34 @@
                 <w:szCs w:val="24"/>
               </w:rPr>
             </w:pPr>
-            <w:r>
-              <w:rPr>
-                <w:rFonts w:ascii="Times New Roman" w:hAnsi="Times New Roman"/>
-                <w:sz w:val="24"/>
-                <w:szCs w:val="24"/>
-              </w:rPr>
-              <w:t>Направление подготовки</w:t>
-            </w:r>
+            <w:proofErr w:type="spellStart"/>
+            <w:r>
+              <w:rPr>
+                <w:rFonts w:ascii="Times New Roman" w:hAnsi="Times New Roman"/>
+                <w:sz w:val="24"/>
+                <w:szCs w:val="24"/>
+              </w:rPr>
+              <w:t>Направление</w:t>
+            </w:r>
+            <w:proofErr w:type="spellEnd"/>
+            <w:r>
+              <w:rPr>
+                <w:rFonts w:ascii="Times New Roman" w:hAnsi="Times New Roman"/>
+                <w:sz w:val="24"/>
+                <w:szCs w:val="24"/>
+              </w:rPr>
+              <w:t xml:space="preserve"> </w:t>
+            </w:r>
+            <w:proofErr w:type="spellStart"/>
+            <w:r>
+              <w:rPr>
+                <w:rFonts w:ascii="Times New Roman" w:hAnsi="Times New Roman"/>
+                <w:sz w:val="24"/>
+                <w:szCs w:val="24"/>
+              </w:rPr>
+              <w:t>подготовки</w:t>
+            </w:r>
+            <w:proofErr w:type="spellEnd"/>
           </w:p>
         </w:tc>
         <w:tc>
@@ -551,8 +591,8 @@
         <w:tblLook w:val="04A0" w:firstRow="1" w:lastRow="0" w:firstColumn="1" w:lastColumn="0" w:noHBand="0" w:noVBand="1"/>
       </w:tblPr>
       <w:tblGrid>
-        <w:gridCol w:w="4825"/>
-        <w:gridCol w:w="4813"/>
+        <w:gridCol w:w="4828"/>
+        <w:gridCol w:w="4810"/>
       </w:tblGrid>
       <w:tr>
         <w:trPr>
@@ -677,7 +717,27 @@
                 <w:szCs w:val="16"/>
                 <w:lang w:val="ru-RU"/>
               </w:rPr>
-              <w:t>(фамилия, И.О.)</w:t>
+              <w:t>(</w:t>
+            </w:r>
+            <w:proofErr w:type="gramStart"/>
+            <w:r>
+              <w:rPr>
+                <w:rFonts w:ascii="Times New Roman" w:hAnsi="Times New Roman"/>
+                <w:sz w:val="16"/>
+                <w:szCs w:val="16"/>
+                <w:lang w:val="ru-RU"/>
+              </w:rPr>
+              <w:t>фамилия</w:t>
+            </w:r>
+            <w:proofErr w:type="gramEnd"/>
+            <w:r>
+              <w:rPr>
+                <w:rFonts w:ascii="Times New Roman" w:hAnsi="Times New Roman"/>
+                <w:sz w:val="16"/>
+                <w:szCs w:val="16"/>
+                <w:lang w:val="ru-RU"/>
+              </w:rPr>
+              <w:t>, И.О.)</w:t>
             </w:r>
           </w:p>
           <w:p>
@@ -708,6 +768,30 @@
                 <w:szCs w:val="24"/>
                 <w:lang w:val="ru-RU"/>
               </w:rPr>
+              <w:t>Старший преподаватель</w:t>
+            </w:r>
+            <w:r>
+              <w:rPr>
+                <w:rFonts w:ascii="Times New Roman" w:hAnsi="Times New Roman"/>
+                <w:b/>
+                <w:i/>
+                <w:sz w:val="24"/>
+                <w:szCs w:val="24"/>
+                <w:lang w:val="ru-RU"/>
+              </w:rPr>
+              <w:t xml:space="preserve"> </w:t>
+            </w:r>
+            <w:bookmarkStart w:id="4" w:name="_GoBack"/>
+            <w:bookmarkEnd w:id="4"/>
+            <w:r>
+              <w:rPr>
+                <w:rFonts w:ascii="Times New Roman" w:hAnsi="Times New Roman"/>
+                <w:b/>
+                <w:i/>
+                <w:sz w:val="24"/>
+                <w:szCs w:val="24"/>
+                <w:lang w:val="ru-RU"/>
+              </w:rPr>
               <w:t>кафедры ССОД</w:t>
             </w:r>
           </w:p>
@@ -730,7 +814,27 @@
                 <w:szCs w:val="16"/>
                 <w:lang w:val="ru-RU"/>
               </w:rPr>
-              <w:t>(уч. степень, уч. звание)</w:t>
+              <w:t>(</w:t>
+            </w:r>
+            <w:proofErr w:type="gramStart"/>
+            <w:r>
+              <w:rPr>
+                <w:rFonts w:ascii="Times New Roman" w:hAnsi="Times New Roman"/>
+                <w:sz w:val="16"/>
+                <w:szCs w:val="16"/>
+                <w:lang w:val="ru-RU"/>
+              </w:rPr>
+              <w:t>уч.</w:t>
+            </w:r>
+            <w:proofErr w:type="gramEnd"/>
+            <w:r>
+              <w:rPr>
+                <w:rFonts w:ascii="Times New Roman" w:hAnsi="Times New Roman"/>
+                <w:sz w:val="16"/>
+                <w:szCs w:val="16"/>
+                <w:lang w:val="ru-RU"/>
+              </w:rPr>
+              <w:t xml:space="preserve"> степень, уч. звание)</w:t>
             </w:r>
           </w:p>
           <w:p>
@@ -797,7 +901,27 @@
                 <w:szCs w:val="16"/>
                 <w:lang w:val="ru-RU"/>
               </w:rPr>
-              <w:t>(подпись, дата)</w:t>
+              <w:t>(</w:t>
+            </w:r>
+            <w:proofErr w:type="gramStart"/>
+            <w:r>
+              <w:rPr>
+                <w:rFonts w:ascii="Times New Roman" w:hAnsi="Times New Roman"/>
+                <w:sz w:val="16"/>
+                <w:szCs w:val="16"/>
+                <w:lang w:val="ru-RU"/>
+              </w:rPr>
+              <w:t>подпись</w:t>
+            </w:r>
+            <w:proofErr w:type="gramEnd"/>
+            <w:r>
+              <w:rPr>
+                <w:rFonts w:ascii="Times New Roman" w:hAnsi="Times New Roman"/>
+                <w:sz w:val="16"/>
+                <w:szCs w:val="16"/>
+                <w:lang w:val="ru-RU"/>
+              </w:rPr>
+              <w:t>, дата)</w:t>
             </w:r>
           </w:p>
         </w:tc>
@@ -865,8 +989,8 @@
                 <w:lang w:val="ru-RU"/>
               </w:rPr>
             </w:pPr>
-            <w:bookmarkStart w:id="4" w:name="Student_FIO"/>
-            <w:bookmarkEnd w:id="4"/>
+            <w:bookmarkStart w:id="5" w:name="Student_FIO"/>
+            <w:bookmarkEnd w:id="5"/>
             <w:r>
               <w:rPr>
                 <w:rFonts w:ascii="Times New Roman" w:hAnsi="Times New Roman"/>
@@ -898,7 +1022,27 @@
                 <w:szCs w:val="16"/>
                 <w:lang w:val="ru-RU"/>
               </w:rPr>
-              <w:t>(фамилия, И.О.)</w:t>
+              <w:t>(</w:t>
+            </w:r>
+            <w:proofErr w:type="gramStart"/>
+            <w:r>
+              <w:rPr>
+                <w:rFonts w:ascii="Times New Roman" w:hAnsi="Times New Roman"/>
+                <w:sz w:val="16"/>
+                <w:szCs w:val="16"/>
+                <w:lang w:val="ru-RU"/>
+              </w:rPr>
+              <w:t>фамилия</w:t>
+            </w:r>
+            <w:proofErr w:type="gramEnd"/>
+            <w:r>
+              <w:rPr>
+                <w:rFonts w:ascii="Times New Roman" w:hAnsi="Times New Roman"/>
+                <w:sz w:val="16"/>
+                <w:szCs w:val="16"/>
+                <w:lang w:val="ru-RU"/>
+              </w:rPr>
+              <w:t>, И.О.)</w:t>
             </w:r>
           </w:p>
           <w:p>
@@ -929,8 +1073,8 @@
               </w:rPr>
               <w:t xml:space="preserve">АВТ, </w:t>
             </w:r>
-            <w:bookmarkStart w:id="5" w:name="Group"/>
-            <w:bookmarkEnd w:id="5"/>
+            <w:bookmarkStart w:id="6" w:name="Group"/>
+            <w:bookmarkEnd w:id="6"/>
             <w:r>
               <w:rPr>
                 <w:rFonts w:ascii="Times New Roman" w:hAnsi="Times New Roman"/>
@@ -962,7 +1106,27 @@
                 <w:szCs w:val="16"/>
                 <w:lang w:val="ru-RU"/>
               </w:rPr>
-              <w:t>(факультет, группа)</w:t>
+              <w:t>(</w:t>
+            </w:r>
+            <w:proofErr w:type="gramStart"/>
+            <w:r>
+              <w:rPr>
+                <w:rFonts w:ascii="Times New Roman" w:hAnsi="Times New Roman"/>
+                <w:sz w:val="16"/>
+                <w:szCs w:val="16"/>
+                <w:lang w:val="ru-RU"/>
+              </w:rPr>
+              <w:t>факультет</w:t>
+            </w:r>
+            <w:proofErr w:type="gramEnd"/>
+            <w:r>
+              <w:rPr>
+                <w:rFonts w:ascii="Times New Roman" w:hAnsi="Times New Roman"/>
+                <w:sz w:val="16"/>
+                <w:szCs w:val="16"/>
+                <w:lang w:val="ru-RU"/>
+              </w:rPr>
+              <w:t>, группа)</w:t>
             </w:r>
           </w:p>
           <w:p>
@@ -1029,7 +1193,27 @@
                 <w:szCs w:val="16"/>
                 <w:lang w:val="ru-RU"/>
               </w:rPr>
-              <w:t>(подпись, дата)</w:t>
+              <w:t>(</w:t>
+            </w:r>
+            <w:proofErr w:type="gramStart"/>
+            <w:r>
+              <w:rPr>
+                <w:rFonts w:ascii="Times New Roman" w:hAnsi="Times New Roman"/>
+                <w:sz w:val="16"/>
+                <w:szCs w:val="16"/>
+                <w:lang w:val="ru-RU"/>
+              </w:rPr>
+              <w:t>подпись</w:t>
+            </w:r>
+            <w:proofErr w:type="gramEnd"/>
+            <w:r>
+              <w:rPr>
+                <w:rFonts w:ascii="Times New Roman" w:hAnsi="Times New Roman"/>
+                <w:sz w:val="16"/>
+                <w:szCs w:val="16"/>
+                <w:lang w:val="ru-RU"/>
+              </w:rPr>
+              <w:t>, дата)</w:t>
             </w:r>
           </w:p>
         </w:tc>
@@ -1127,23 +1311,27 @@
           <w:rFonts w:ascii="Times New Roman" w:hAnsi="Times New Roman"/>
           <w:sz w:val="24"/>
           <w:szCs w:val="24"/>
-        </w:rPr>
-      </w:pPr>
-      <w:r>
-        <w:rPr>
-          <w:rFonts w:ascii="Times New Roman" w:hAnsi="Times New Roman"/>
-          <w:sz w:val="24"/>
-          <w:szCs w:val="24"/>
-        </w:rPr>
+          <w:lang w:val="ru-RU"/>
+        </w:rPr>
+      </w:pPr>
+      <w:r>
+        <w:rPr>
+          <w:rFonts w:ascii="Times New Roman" w:hAnsi="Times New Roman"/>
+          <w:sz w:val="24"/>
+          <w:szCs w:val="24"/>
+          <w:lang w:val="ru-RU"/>
+        </w:rPr>
+        <w:lastRenderedPageBreak/>
         <w:t xml:space="preserve">Новосибирск, </w:t>
       </w:r>
-      <w:bookmarkStart w:id="6" w:name="Year"/>
-      <w:bookmarkEnd w:id="6"/>
-      <w:r>
-        <w:rPr>
-          <w:rFonts w:ascii="Times New Roman" w:hAnsi="Times New Roman"/>
-          <w:sz w:val="24"/>
-          <w:szCs w:val="24"/>
+      <w:bookmarkStart w:id="7" w:name="Year"/>
+      <w:bookmarkEnd w:id="7"/>
+      <w:r>
+        <w:rPr>
+          <w:rFonts w:ascii="Times New Roman" w:hAnsi="Times New Roman"/>
+          <w:sz w:val="24"/>
+          <w:szCs w:val="24"/>
+          <w:lang w:val="ru-RU"/>
         </w:rPr>
         <w:t>2014 г.</w:t>
       </w:r>
@@ -1154,7 +1342,6 @@
         <w:jc w:val="center"/>
       </w:pPr>
       <w:r>
-        <w:lastRenderedPageBreak/>
         <w:t>МИНИСТЕРСТВО ОБРАЗОВАНИЯ И НАУКИ РОССИЙСКОЙ ФЕДЕРАЦИИ</w:t>
       </w:r>
     </w:p>
@@ -1430,7 +1617,27 @@
                 <w:lang w:val="ru-RU"/>
               </w:rPr>
               <w:tab/>
-              <w:t>(подпись)</w:t>
+              <w:t>(</w:t>
+            </w:r>
+            <w:proofErr w:type="gramStart"/>
+            <w:r>
+              <w:rPr>
+                <w:rFonts w:ascii="Times New Roman" w:hAnsi="Times New Roman"/>
+                <w:sz w:val="16"/>
+                <w:szCs w:val="16"/>
+                <w:lang w:val="ru-RU"/>
+              </w:rPr>
+              <w:t>подпись</w:t>
+            </w:r>
+            <w:proofErr w:type="gramEnd"/>
+            <w:r>
+              <w:rPr>
+                <w:rFonts w:ascii="Times New Roman" w:hAnsi="Times New Roman"/>
+                <w:sz w:val="16"/>
+                <w:szCs w:val="16"/>
+                <w:lang w:val="ru-RU"/>
+              </w:rPr>
+              <w:t>)</w:t>
             </w:r>
           </w:p>
           <w:p>
@@ -1448,16 +1655,27 @@
                 <w:lang w:val="ru-RU"/>
               </w:rPr>
             </w:pPr>
-            <w:bookmarkStart w:id="7" w:name="Zav_kafedroj"/>
-            <w:bookmarkEnd w:id="7"/>
-            <w:r>
-              <w:rPr>
-                <w:rFonts w:ascii="Times New Roman" w:hAnsi="Times New Roman"/>
-                <w:sz w:val="24"/>
-                <w:szCs w:val="24"/>
-                <w:lang w:val="ru-RU"/>
-              </w:rPr>
-              <w:t>Белик Д.В.</w:t>
+            <w:bookmarkStart w:id="8" w:name="Zav_kafedroj"/>
+            <w:bookmarkEnd w:id="8"/>
+            <w:proofErr w:type="spellStart"/>
+            <w:r>
+              <w:rPr>
+                <w:rFonts w:ascii="Times New Roman" w:hAnsi="Times New Roman"/>
+                <w:sz w:val="24"/>
+                <w:szCs w:val="24"/>
+                <w:lang w:val="ru-RU"/>
+              </w:rPr>
+              <w:t>Белик</w:t>
+            </w:r>
+            <w:proofErr w:type="spellEnd"/>
+            <w:r>
+              <w:rPr>
+                <w:rFonts w:ascii="Times New Roman" w:hAnsi="Times New Roman"/>
+                <w:sz w:val="24"/>
+                <w:szCs w:val="24"/>
+                <w:lang w:val="ru-RU"/>
+              </w:rPr>
+              <w:t xml:space="preserve"> Д.В.</w:t>
             </w:r>
           </w:p>
           <w:p>
@@ -1478,7 +1696,27 @@
                 <w:szCs w:val="16"/>
                 <w:lang w:val="ru-RU"/>
               </w:rPr>
-              <w:t>(фамилия, инициалы)</w:t>
+              <w:t>(</w:t>
+            </w:r>
+            <w:proofErr w:type="gramStart"/>
+            <w:r>
+              <w:rPr>
+                <w:rFonts w:ascii="Times New Roman" w:hAnsi="Times New Roman"/>
+                <w:sz w:val="16"/>
+                <w:szCs w:val="16"/>
+                <w:lang w:val="ru-RU"/>
+              </w:rPr>
+              <w:t>фамилия</w:t>
+            </w:r>
+            <w:proofErr w:type="gramEnd"/>
+            <w:r>
+              <w:rPr>
+                <w:rFonts w:ascii="Times New Roman" w:hAnsi="Times New Roman"/>
+                <w:sz w:val="16"/>
+                <w:szCs w:val="16"/>
+                <w:lang w:val="ru-RU"/>
+              </w:rPr>
+              <w:t>, инициалы)</w:t>
             </w:r>
           </w:p>
           <w:p>
@@ -1558,8 +1796,8 @@
               </w:rPr>
               <w:tab/>
             </w:r>
-            <w:bookmarkStart w:id="8" w:name="Zav_kafedroj_Month"/>
-            <w:bookmarkEnd w:id="8"/>
+            <w:bookmarkStart w:id="9" w:name="Zav_kafedroj_Month"/>
+            <w:bookmarkEnd w:id="9"/>
             <w:r>
               <w:rPr>
                 <w:rFonts w:ascii="Times New Roman" w:hAnsi="Times New Roman"/>
@@ -1589,8 +1827,8 @@
               </w:rPr>
               <w:t xml:space="preserve"> </w:t>
             </w:r>
-            <w:bookmarkStart w:id="9" w:name="Zav_kafedroj_Year"/>
-            <w:bookmarkEnd w:id="9"/>
+            <w:bookmarkStart w:id="10" w:name="Zav_kafedroj_Year"/>
+            <w:bookmarkEnd w:id="10"/>
             <w:r>
               <w:rPr>
                 <w:rFonts w:ascii="Times New Roman" w:hAnsi="Times New Roman"/>
@@ -1707,6 +1945,7 @@
           <w:lang w:val="ru-RU"/>
         </w:rPr>
       </w:pPr>
+      <w:proofErr w:type="gramStart"/>
       <w:r>
         <w:rPr>
           <w:rFonts w:ascii="Times New Roman" w:hAnsi="Times New Roman"/>
@@ -1716,8 +1955,8 @@
         </w:rPr>
         <w:t>студент</w:t>
       </w:r>
-      <w:bookmarkStart w:id="10" w:name="Student_Suffix"/>
-      <w:bookmarkEnd w:id="10"/>
+      <w:bookmarkStart w:id="11" w:name="Student_Suffix"/>
+      <w:bookmarkEnd w:id="11"/>
       <w:r>
         <w:rPr>
           <w:rFonts w:ascii="Times New Roman" w:hAnsi="Times New Roman"/>
@@ -1727,6 +1966,7 @@
         </w:rPr>
         <w:t>у</w:t>
       </w:r>
+      <w:proofErr w:type="gramEnd"/>
       <w:r>
         <w:rPr>
           <w:rFonts w:ascii="Times New Roman" w:hAnsi="Times New Roman"/>
@@ -1748,8 +1988,8 @@
         </w:rPr>
         <w:tab/>
       </w:r>
-      <w:bookmarkStart w:id="11" w:name="Student_FIO_dat"/>
-      <w:bookmarkEnd w:id="11"/>
+      <w:bookmarkStart w:id="12" w:name="Student_FIO_dat"/>
+      <w:bookmarkEnd w:id="12"/>
       <w:r>
         <w:rPr>
           <w:rFonts w:ascii="Times New Roman" w:hAnsi="Times New Roman"/>
@@ -1796,7 +2036,27 @@
           <w:lang w:val="ru-RU"/>
         </w:rPr>
         <w:tab/>
-        <w:t>(фамилия, имя, отчество студента)</w:t>
+        <w:t>(</w:t>
+      </w:r>
+      <w:proofErr w:type="gramStart"/>
+      <w:r>
+        <w:rPr>
+          <w:rFonts w:ascii="Times New Roman" w:hAnsi="Times New Roman"/>
+          <w:sz w:val="16"/>
+          <w:szCs w:val="16"/>
+          <w:lang w:val="ru-RU"/>
+        </w:rPr>
+        <w:t>фамилия</w:t>
+      </w:r>
+      <w:proofErr w:type="gramEnd"/>
+      <w:r>
+        <w:rPr>
+          <w:rFonts w:ascii="Times New Roman" w:hAnsi="Times New Roman"/>
+          <w:sz w:val="16"/>
+          <w:szCs w:val="16"/>
+          <w:lang w:val="ru-RU"/>
+        </w:rPr>
+        <w:t>, имя, отчество студента)</w:t>
       </w:r>
     </w:p>
     <w:tbl>
@@ -1828,14 +2088,34 @@
                 <w:szCs w:val="24"/>
               </w:rPr>
             </w:pPr>
-            <w:r>
-              <w:rPr>
-                <w:rFonts w:ascii="Times New Roman" w:hAnsi="Times New Roman"/>
-                <w:sz w:val="24"/>
-                <w:szCs w:val="24"/>
-              </w:rPr>
-              <w:t>Направление подготовки</w:t>
-            </w:r>
+            <w:proofErr w:type="spellStart"/>
+            <w:r>
+              <w:rPr>
+                <w:rFonts w:ascii="Times New Roman" w:hAnsi="Times New Roman"/>
+                <w:sz w:val="24"/>
+                <w:szCs w:val="24"/>
+              </w:rPr>
+              <w:t>Направление</w:t>
+            </w:r>
+            <w:proofErr w:type="spellEnd"/>
+            <w:r>
+              <w:rPr>
+                <w:rFonts w:ascii="Times New Roman" w:hAnsi="Times New Roman"/>
+                <w:sz w:val="24"/>
+                <w:szCs w:val="24"/>
+              </w:rPr>
+              <w:t xml:space="preserve"> </w:t>
+            </w:r>
+            <w:proofErr w:type="spellStart"/>
+            <w:r>
+              <w:rPr>
+                <w:rFonts w:ascii="Times New Roman" w:hAnsi="Times New Roman"/>
+                <w:sz w:val="24"/>
+                <w:szCs w:val="24"/>
+              </w:rPr>
+              <w:t>подготовки</w:t>
+            </w:r>
+            <w:proofErr w:type="spellEnd"/>
           </w:p>
         </w:tc>
         <w:tc>
@@ -1915,6 +2195,7 @@
           <w:u w:val="dotted"/>
         </w:rPr>
       </w:pPr>
+      <w:proofErr w:type="spellStart"/>
       <w:r>
         <w:rPr>
           <w:rFonts w:ascii="Times New Roman" w:hAnsi="Times New Roman"/>
@@ -1924,8 +2205,9 @@
           <w:szCs w:val="24"/>
           <w:u w:val="dotted"/>
         </w:rPr>
-        <w:t xml:space="preserve">Факультет </w:t>
-      </w:r>
+        <w:t>Факультет</w:t>
+      </w:r>
+      <w:proofErr w:type="spellEnd"/>
       <w:r>
         <w:rPr>
           <w:rFonts w:ascii="Times New Roman" w:hAnsi="Times New Roman"/>
@@ -1935,8 +2217,69 @@
           <w:szCs w:val="24"/>
           <w:u w:val="dotted"/>
         </w:rPr>
-        <w:t>автоматики и вычислительной техники</w:t>
-      </w:r>
+        <w:t xml:space="preserve"> </w:t>
+      </w:r>
+      <w:proofErr w:type="spellStart"/>
+      <w:r>
+        <w:rPr>
+          <w:rFonts w:ascii="Times New Roman" w:hAnsi="Times New Roman"/>
+          <w:b/>
+          <w:i/>
+          <w:sz w:val="24"/>
+          <w:szCs w:val="24"/>
+          <w:u w:val="dotted"/>
+        </w:rPr>
+        <w:t>автоматики</w:t>
+      </w:r>
+      <w:proofErr w:type="spellEnd"/>
+      <w:r>
+        <w:rPr>
+          <w:rFonts w:ascii="Times New Roman" w:hAnsi="Times New Roman"/>
+          <w:b/>
+          <w:i/>
+          <w:sz w:val="24"/>
+          <w:szCs w:val="24"/>
+          <w:u w:val="dotted"/>
+        </w:rPr>
+        <w:t xml:space="preserve"> и </w:t>
+      </w:r>
+      <w:proofErr w:type="spellStart"/>
+      <w:r>
+        <w:rPr>
+          <w:rFonts w:ascii="Times New Roman" w:hAnsi="Times New Roman"/>
+          <w:b/>
+          <w:i/>
+          <w:sz w:val="24"/>
+          <w:szCs w:val="24"/>
+          <w:u w:val="dotted"/>
+        </w:rPr>
+        <w:t>вычислительной</w:t>
+      </w:r>
+      <w:proofErr w:type="spellEnd"/>
+      <w:r>
+        <w:rPr>
+          <w:rFonts w:ascii="Times New Roman" w:hAnsi="Times New Roman"/>
+          <w:b/>
+          <w:i/>
+          <w:sz w:val="24"/>
+          <w:szCs w:val="24"/>
+          <w:u w:val="dotted"/>
+        </w:rPr>
+        <w:t xml:space="preserve"> </w:t>
+      </w:r>
+      <w:proofErr w:type="spellStart"/>
+      <w:r>
+        <w:rPr>
+          <w:rFonts w:ascii="Times New Roman" w:hAnsi="Times New Roman"/>
+          <w:b/>
+          <w:i/>
+          <w:sz w:val="24"/>
+          <w:szCs w:val="24"/>
+          <w:u w:val="dotted"/>
+        </w:rPr>
+        <w:t>техники</w:t>
+      </w:r>
+      <w:proofErr w:type="spellEnd"/>
     </w:p>
     <w:p>
       <w:pPr>
@@ -1955,6 +2298,7 @@
           <w:lang w:val="ru-RU"/>
         </w:rPr>
       </w:pPr>
+      <w:proofErr w:type="gramStart"/>
       <w:r>
         <w:rPr>
           <w:rFonts w:ascii="Times New Roman" w:hAnsi="Times New Roman"/>
@@ -1964,8 +2308,8 @@
         </w:rPr>
         <w:t xml:space="preserve">Тема </w:t>
       </w:r>
-      <w:bookmarkStart w:id="12" w:name="Thema"/>
-      <w:bookmarkEnd w:id="12"/>
+      <w:bookmarkStart w:id="13" w:name="Thema"/>
+      <w:bookmarkEnd w:id="13"/>
       <w:r>
         <w:rPr>
           <w:rFonts w:ascii="Times New Roman" w:hAnsi="Times New Roman"/>
@@ -1976,7 +2320,20 @@
           <w:u w:val="dotted"/>
           <w:lang w:val="ru-RU"/>
         </w:rPr>
-        <w:t xml:space="preserve"> Создание протокола защищенного обмена данными. Разработка серверного приложения.</w:t>
+        <w:t xml:space="preserve"> Создание</w:t>
+      </w:r>
+      <w:proofErr w:type="gramEnd"/>
+      <w:r>
+        <w:rPr>
+          <w:rFonts w:ascii="Times New Roman" w:hAnsi="Times New Roman"/>
+          <w:b/>
+          <w:i/>
+          <w:sz w:val="24"/>
+          <w:szCs w:val="24"/>
+          <w:u w:val="dotted"/>
+          <w:lang w:val="ru-RU"/>
+        </w:rPr>
+        <w:t xml:space="preserve"> протокола защищенного обмена данными. Разработка серверного приложения.</w:t>
       </w:r>
     </w:p>
     <w:p>
@@ -2076,13 +2433,59 @@
           <w:szCs w:val="24"/>
         </w:rPr>
       </w:pPr>
-      <w:r>
-        <w:rPr>
-          <w:rFonts w:ascii="Times New Roman" w:hAnsi="Times New Roman"/>
-          <w:sz w:val="24"/>
-          <w:szCs w:val="24"/>
-        </w:rPr>
-        <w:t xml:space="preserve">Структурные части работы: </w:t>
+      <w:proofErr w:type="spellStart"/>
+      <w:r>
+        <w:rPr>
+          <w:rFonts w:ascii="Times New Roman" w:hAnsi="Times New Roman"/>
+          <w:sz w:val="24"/>
+          <w:szCs w:val="24"/>
+        </w:rPr>
+        <w:t>Структурные</w:t>
+      </w:r>
+      <w:proofErr w:type="spellEnd"/>
+      <w:r>
+        <w:rPr>
+          <w:rFonts w:ascii="Times New Roman" w:hAnsi="Times New Roman"/>
+          <w:sz w:val="24"/>
+          <w:szCs w:val="24"/>
+        </w:rPr>
+        <w:t xml:space="preserve"> </w:t>
+      </w:r>
+      <w:proofErr w:type="spellStart"/>
+      <w:r>
+        <w:rPr>
+          <w:rFonts w:ascii="Times New Roman" w:hAnsi="Times New Roman"/>
+          <w:sz w:val="24"/>
+          <w:szCs w:val="24"/>
+        </w:rPr>
+        <w:t>части</w:t>
+      </w:r>
+      <w:proofErr w:type="spellEnd"/>
+      <w:r>
+        <w:rPr>
+          <w:rFonts w:ascii="Times New Roman" w:hAnsi="Times New Roman"/>
+          <w:sz w:val="24"/>
+          <w:szCs w:val="24"/>
+        </w:rPr>
+        <w:t xml:space="preserve"> </w:t>
+      </w:r>
+      <w:proofErr w:type="spellStart"/>
+      <w:r>
+        <w:rPr>
+          <w:rFonts w:ascii="Times New Roman" w:hAnsi="Times New Roman"/>
+          <w:sz w:val="24"/>
+          <w:szCs w:val="24"/>
+        </w:rPr>
+        <w:t>работы</w:t>
+      </w:r>
+      <w:proofErr w:type="spellEnd"/>
+      <w:r>
+        <w:rPr>
+          <w:rFonts w:ascii="Times New Roman" w:hAnsi="Times New Roman"/>
+          <w:sz w:val="24"/>
+          <w:szCs w:val="24"/>
+        </w:rPr>
+        <w:t xml:space="preserve">: </w:t>
       </w:r>
     </w:p>
     <w:p>
@@ -3639,7 +4042,27 @@
                 <w:szCs w:val="16"/>
                 <w:lang w:val="ru-RU"/>
               </w:rPr>
-              <w:t>(фамилия, И.О.)</w:t>
+              <w:t>(</w:t>
+            </w:r>
+            <w:proofErr w:type="gramStart"/>
+            <w:r>
+              <w:rPr>
+                <w:rFonts w:ascii="Times New Roman" w:hAnsi="Times New Roman"/>
+                <w:sz w:val="16"/>
+                <w:szCs w:val="16"/>
+                <w:lang w:val="ru-RU"/>
+              </w:rPr>
+              <w:t>фамилия</w:t>
+            </w:r>
+            <w:proofErr w:type="gramEnd"/>
+            <w:r>
+              <w:rPr>
+                <w:rFonts w:ascii="Times New Roman" w:hAnsi="Times New Roman"/>
+                <w:sz w:val="16"/>
+                <w:szCs w:val="16"/>
+                <w:lang w:val="ru-RU"/>
+              </w:rPr>
+              <w:t>, И.О.)</w:t>
             </w:r>
           </w:p>
           <w:p>
@@ -3659,6 +4082,7 @@
                 <w:lang w:val="ru-RU"/>
               </w:rPr>
             </w:pPr>
+            <w:proofErr w:type="gramStart"/>
             <w:r>
               <w:rPr>
                 <w:rFonts w:ascii="Times New Roman" w:hAnsi="Times New Roman"/>
@@ -3668,7 +4092,19 @@
                 <w:szCs w:val="24"/>
                 <w:lang w:val="ru-RU"/>
               </w:rPr>
-              <w:t xml:space="preserve">кафедры ССОД </w:t>
+              <w:t>кафедры</w:t>
+            </w:r>
+            <w:proofErr w:type="gramEnd"/>
+            <w:r>
+              <w:rPr>
+                <w:rFonts w:ascii="Times New Roman" w:hAnsi="Times New Roman"/>
+                <w:b/>
+                <w:i/>
+                <w:sz w:val="24"/>
+                <w:szCs w:val="24"/>
+                <w:lang w:val="ru-RU"/>
+              </w:rPr>
+              <w:t xml:space="preserve"> ССОД </w:t>
             </w:r>
           </w:p>
           <w:p>
@@ -3690,7 +4126,27 @@
                 <w:szCs w:val="16"/>
                 <w:lang w:val="ru-RU"/>
               </w:rPr>
-              <w:t>(уч. степень, уч. звание)</w:t>
+              <w:t>(</w:t>
+            </w:r>
+            <w:proofErr w:type="gramStart"/>
+            <w:r>
+              <w:rPr>
+                <w:rFonts w:ascii="Times New Roman" w:hAnsi="Times New Roman"/>
+                <w:sz w:val="16"/>
+                <w:szCs w:val="16"/>
+                <w:lang w:val="ru-RU"/>
+              </w:rPr>
+              <w:t>уч.</w:t>
+            </w:r>
+            <w:proofErr w:type="gramEnd"/>
+            <w:r>
+              <w:rPr>
+                <w:rFonts w:ascii="Times New Roman" w:hAnsi="Times New Roman"/>
+                <w:sz w:val="16"/>
+                <w:szCs w:val="16"/>
+                <w:lang w:val="ru-RU"/>
+              </w:rPr>
+              <w:t xml:space="preserve"> степень, уч. звание)</w:t>
             </w:r>
           </w:p>
           <w:p>
@@ -3786,6 +4242,7 @@
               </w:rPr>
               <w:t>(</w:t>
             </w:r>
+            <w:proofErr w:type="gramStart"/>
             <w:r>
               <w:rPr>
                 <w:rFonts w:ascii="Times New Roman" w:hAnsi="Times New Roman"/>
@@ -3793,7 +4250,17 @@
                 <w:szCs w:val="16"/>
                 <w:lang w:val="ru-RU"/>
               </w:rPr>
-              <w:t>подпись, дата)</w:t>
+              <w:t>подпись</w:t>
+            </w:r>
+            <w:proofErr w:type="gramEnd"/>
+            <w:r>
+              <w:rPr>
+                <w:rFonts w:ascii="Times New Roman" w:hAnsi="Times New Roman"/>
+                <w:sz w:val="16"/>
+                <w:szCs w:val="16"/>
+                <w:lang w:val="ru-RU"/>
+              </w:rPr>
+              <w:t>, дата)</w:t>
             </w:r>
           </w:p>
         </w:tc>
@@ -3892,7 +4359,27 @@
                 <w:szCs w:val="16"/>
                 <w:lang w:val="ru-RU"/>
               </w:rPr>
-              <w:t>(фамилия, И.О.)</w:t>
+              <w:t>(</w:t>
+            </w:r>
+            <w:proofErr w:type="gramStart"/>
+            <w:r>
+              <w:rPr>
+                <w:rFonts w:ascii="Times New Roman" w:hAnsi="Times New Roman"/>
+                <w:sz w:val="16"/>
+                <w:szCs w:val="16"/>
+                <w:lang w:val="ru-RU"/>
+              </w:rPr>
+              <w:t>фамилия</w:t>
+            </w:r>
+            <w:proofErr w:type="gramEnd"/>
+            <w:r>
+              <w:rPr>
+                <w:rFonts w:ascii="Times New Roman" w:hAnsi="Times New Roman"/>
+                <w:sz w:val="16"/>
+                <w:szCs w:val="16"/>
+                <w:lang w:val="ru-RU"/>
+              </w:rPr>
+              <w:t>, И.О.)</w:t>
             </w:r>
           </w:p>
           <w:p>
@@ -3943,7 +4430,27 @@
                 <w:szCs w:val="16"/>
                 <w:lang w:val="ru-RU"/>
               </w:rPr>
-              <w:t>(факультет, группа)</w:t>
+              <w:t>(</w:t>
+            </w:r>
+            <w:proofErr w:type="gramStart"/>
+            <w:r>
+              <w:rPr>
+                <w:rFonts w:ascii="Times New Roman" w:hAnsi="Times New Roman"/>
+                <w:sz w:val="16"/>
+                <w:szCs w:val="16"/>
+                <w:lang w:val="ru-RU"/>
+              </w:rPr>
+              <w:t>факультет</w:t>
+            </w:r>
+            <w:proofErr w:type="gramEnd"/>
+            <w:r>
+              <w:rPr>
+                <w:rFonts w:ascii="Times New Roman" w:hAnsi="Times New Roman"/>
+                <w:sz w:val="16"/>
+                <w:szCs w:val="16"/>
+                <w:lang w:val="ru-RU"/>
+              </w:rPr>
+              <w:t>, группа)</w:t>
             </w:r>
           </w:p>
           <w:p>
@@ -4040,6 +4547,7 @@
               </w:rPr>
               <w:t>(</w:t>
             </w:r>
+            <w:proofErr w:type="gramStart"/>
             <w:r>
               <w:rPr>
                 <w:rFonts w:ascii="Times New Roman" w:hAnsi="Times New Roman"/>
@@ -4047,7 +4555,17 @@
                 <w:szCs w:val="16"/>
                 <w:lang w:val="ru-RU"/>
               </w:rPr>
-              <w:t>подпись, дата)</w:t>
+              <w:t>подпись</w:t>
+            </w:r>
+            <w:proofErr w:type="gramEnd"/>
+            <w:r>
+              <w:rPr>
+                <w:rFonts w:ascii="Times New Roman" w:hAnsi="Times New Roman"/>
+                <w:sz w:val="16"/>
+                <w:szCs w:val="16"/>
+                <w:lang w:val="ru-RU"/>
+              </w:rPr>
+              <w:t>, дата)</w:t>
             </w:r>
           </w:p>
         </w:tc>
@@ -4128,8 +4646,8 @@
         </w:rPr>
         <w:tab/>
       </w:r>
-      <w:bookmarkStart w:id="13" w:name="Prikaz_Number"/>
-      <w:bookmarkEnd w:id="13"/>
+      <w:bookmarkStart w:id="14" w:name="Prikaz_Number"/>
+      <w:bookmarkEnd w:id="14"/>
       <w:r>
         <w:rPr>
           <w:rFonts w:ascii="Times New Roman" w:hAnsi="Times New Roman"/>
@@ -4161,7 +4679,17 @@
           <w:szCs w:val="24"/>
           <w:lang w:val="ru-RU"/>
         </w:rPr>
-        <w:t xml:space="preserve"> от «</w:t>
+        <w:t xml:space="preserve"> от </w:t>
+      </w:r>
+      <w:proofErr w:type="gramStart"/>
+      <w:r>
+        <w:rPr>
+          <w:rFonts w:ascii="Times New Roman" w:hAnsi="Times New Roman"/>
+          <w:sz w:val="24"/>
+          <w:szCs w:val="24"/>
+          <w:lang w:val="ru-RU"/>
+        </w:rPr>
+        <w:t>«</w:t>
       </w:r>
       <w:r>
         <w:rPr>
@@ -4175,8 +4703,8 @@
         </w:rPr>
         <w:t xml:space="preserve"> </w:t>
       </w:r>
-      <w:bookmarkStart w:id="14" w:name="Prikaz_Day"/>
-      <w:bookmarkEnd w:id="14"/>
+      <w:bookmarkStart w:id="15" w:name="Prikaz_Day"/>
+      <w:bookmarkEnd w:id="15"/>
       <w:r>
         <w:rPr>
           <w:rFonts w:ascii="Times New Roman" w:hAnsi="Times New Roman"/>
@@ -4189,6 +4717,7 @@
         </w:rPr>
         <w:t xml:space="preserve"> 4</w:t>
       </w:r>
+      <w:proofErr w:type="gramEnd"/>
       <w:r>
         <w:rPr>
           <w:rFonts w:ascii="Times New Roman" w:hAnsi="Times New Roman"/>
@@ -4222,8 +4751,8 @@
         </w:rPr>
         <w:tab/>
       </w:r>
-      <w:bookmarkStart w:id="15" w:name="Prikaz_Month"/>
-      <w:bookmarkEnd w:id="15"/>
+      <w:bookmarkStart w:id="16" w:name="Prikaz_Month"/>
+      <w:bookmarkEnd w:id="16"/>
       <w:r>
         <w:rPr>
           <w:rFonts w:ascii="Times New Roman" w:hAnsi="Times New Roman"/>
@@ -4269,8 +4798,8 @@
         </w:rPr>
         <w:t xml:space="preserve"> </w:t>
       </w:r>
-      <w:bookmarkStart w:id="16" w:name="Prikaz_Year"/>
-      <w:bookmarkEnd w:id="16"/>
+      <w:bookmarkStart w:id="17" w:name="Prikaz_Year"/>
+      <w:bookmarkEnd w:id="17"/>
       <w:r>
         <w:rPr>
           <w:rFonts w:ascii="Times New Roman" w:hAnsi="Times New Roman"/>
@@ -4380,7 +4909,27 @@
           <w:lang w:val="ru-RU"/>
         </w:rPr>
         <w:tab/>
-        <w:t>(подпись секретаря экзаменационной комиссии по защите ВКР, дата)</w:t>
+        <w:t>(</w:t>
+      </w:r>
+      <w:proofErr w:type="gramStart"/>
+      <w:r>
+        <w:rPr>
+          <w:rFonts w:ascii="Times New Roman" w:hAnsi="Times New Roman"/>
+          <w:sz w:val="16"/>
+          <w:szCs w:val="16"/>
+          <w:lang w:val="ru-RU"/>
+        </w:rPr>
+        <w:t>подпись</w:t>
+      </w:r>
+      <w:proofErr w:type="gramEnd"/>
+      <w:r>
+        <w:rPr>
+          <w:rFonts w:ascii="Times New Roman" w:hAnsi="Times New Roman"/>
+          <w:sz w:val="16"/>
+          <w:szCs w:val="16"/>
+          <w:lang w:val="ru-RU"/>
+        </w:rPr>
+        <w:t xml:space="preserve"> секретаря экзаменационной комиссии по защите ВКР, дата)</w:t>
       </w:r>
     </w:p>
     <w:p>
@@ -4458,23 +5007,1469 @@
           <w:lang w:val="ru-RU"/>
         </w:rPr>
         <w:tab/>
-        <w:t>(фамилия, инициалы секретаря экзаменационной комиссии по защите ВКР)</w:t>
-      </w:r>
-    </w:p>
-    <w:p>
-      <w:pPr>
-        <w:rPr>
-          <w:rFonts w:ascii="Times New Roman" w:hAnsi="Times New Roman"/>
-          <w:sz w:val="24"/>
-          <w:szCs w:val="24"/>
-          <w:lang w:val="ru-RU"/>
-        </w:rPr>
-      </w:pPr>
-      <w:r>
-        <w:rPr>
-          <w:rFonts w:ascii="Times New Roman" w:hAnsi="Times New Roman"/>
-          <w:sz w:val="24"/>
-          <w:szCs w:val="24"/>
+        <w:t>(</w:t>
+      </w:r>
+      <w:proofErr w:type="gramStart"/>
+      <w:r>
+        <w:rPr>
+          <w:rFonts w:ascii="Times New Roman" w:hAnsi="Times New Roman"/>
+          <w:sz w:val="16"/>
+          <w:szCs w:val="16"/>
+          <w:lang w:val="ru-RU"/>
+        </w:rPr>
+        <w:t>фамилия</w:t>
+      </w:r>
+      <w:proofErr w:type="gramEnd"/>
+      <w:r>
+        <w:rPr>
+          <w:rFonts w:ascii="Times New Roman" w:hAnsi="Times New Roman"/>
+          <w:sz w:val="16"/>
+          <w:szCs w:val="16"/>
+          <w:lang w:val="ru-RU"/>
+        </w:rPr>
+        <w:t>, инициалы секретаря экзаменационной комиссии по защите ВКР)</w:t>
+      </w:r>
+    </w:p>
+    <w:p>
+      <w:pPr>
+        <w:rPr>
+          <w:rFonts w:ascii="Times New Roman" w:hAnsi="Times New Roman"/>
+          <w:sz w:val="24"/>
+          <w:szCs w:val="24"/>
+          <w:lang w:val="ru-RU"/>
+        </w:rPr>
+      </w:pPr>
+      <w:r>
+        <w:rPr>
+          <w:rFonts w:ascii="Times New Roman" w:hAnsi="Times New Roman"/>
+          <w:sz w:val="24"/>
+          <w:szCs w:val="24"/>
+          <w:lang w:val="ru-RU"/>
+        </w:rPr>
+        <w:br w:type="page"/>
+      </w:r>
+    </w:p>
+    <w:p>
+      <w:pPr>
+        <w:pStyle w:val="Heading1"/>
+        <w:rPr>
+          <w:lang w:val="ru-RU"/>
+        </w:rPr>
+      </w:pPr>
+      <w:bookmarkStart w:id="18" w:name="_Toc390083737"/>
+      <w:r>
+        <w:rPr>
+          <w:lang w:val="ru-RU"/>
+        </w:rPr>
+        <w:lastRenderedPageBreak/>
+        <w:t>Реферат</w:t>
+      </w:r>
+      <w:bookmarkEnd w:id="18"/>
+    </w:p>
+    <w:p>
+      <w:pPr>
+        <w:pStyle w:val="Diplom"/>
+      </w:pPr>
+      <w:r>
+        <w:rPr>
+          <w:lang w:val="ru-RU"/>
+        </w:rPr>
+        <w:t xml:space="preserve">Данная выпускная квалификационная работа содержит </w:t>
+      </w:r>
+      <w:r>
+        <w:t>quint</w:t>
+      </w:r>
+      <w:r>
+        <w:rPr>
+          <w:lang w:val="ru-RU"/>
+        </w:rPr>
+        <w:t xml:space="preserve">8 </w:t>
+      </w:r>
+      <w:r>
+        <w:t>n</w:t>
+      </w:r>
+      <w:r>
+        <w:rPr>
+          <w:lang w:val="ru-RU"/>
+        </w:rPr>
+        <w:t xml:space="preserve">; </w:t>
+      </w:r>
+      <w:r>
+        <w:rPr>
+          <w:lang w:val="ru-RU"/>
+        </w:rPr>
+        <w:t xml:space="preserve">страниц, </w:t>
+      </w:r>
+      <w:r>
+        <w:t>quint</w:t>
+      </w:r>
+      <w:r>
+        <w:rPr>
+          <w:lang w:val="ru-RU"/>
+        </w:rPr>
+        <w:t xml:space="preserve">8 </w:t>
+      </w:r>
+      <w:r>
+        <w:t>m</w:t>
+      </w:r>
+      <w:r>
+        <w:rPr>
+          <w:lang w:val="ru-RU"/>
+        </w:rPr>
+        <w:t xml:space="preserve"> </w:t>
+      </w:r>
+      <w:r>
+        <w:rPr>
+          <w:lang w:val="ru-RU"/>
+        </w:rPr>
+        <w:t xml:space="preserve">иллюстраций и </w:t>
+      </w:r>
+      <w:r>
+        <w:t>quint</w:t>
+      </w:r>
+      <w:r>
+        <w:rPr>
+          <w:lang w:val="ru-RU"/>
+        </w:rPr>
+        <w:t xml:space="preserve">8 </w:t>
+      </w:r>
+      <w:r>
+        <w:t>o</w:t>
+      </w:r>
+      <w:r>
+        <w:rPr>
+          <w:lang w:val="ru-RU"/>
+        </w:rPr>
+        <w:t xml:space="preserve">; </w:t>
+      </w:r>
+      <w:r>
+        <w:rPr>
+          <w:lang w:val="ru-RU"/>
+        </w:rPr>
+        <w:t>таблиц. В процессе создания этой работы были использованы следующие источники</w:t>
+      </w:r>
+      <w:r>
+        <w:t>:</w:t>
+      </w:r>
+    </w:p>
+    <w:p>
+      <w:pPr>
+        <w:pStyle w:val="Diplom"/>
+        <w:numPr>
+          <w:ilvl w:val="0"/>
+          <w:numId w:val="3"/>
+        </w:numPr>
+      </w:pPr>
+      <w:r>
+        <w:rPr>
+          <w:lang w:val="ru-RU"/>
+        </w:rPr>
+        <w:t>Раздел</w:t>
+      </w:r>
+      <w:r>
+        <w:t xml:space="preserve"> </w:t>
+      </w:r>
+      <w:r>
+        <w:t xml:space="preserve">Information Security </w:t>
+      </w:r>
+      <w:r>
+        <w:rPr>
+          <w:lang w:val="ru-RU"/>
+        </w:rPr>
+        <w:t>на</w:t>
+      </w:r>
+      <w:r>
+        <w:t xml:space="preserve"> </w:t>
+      </w:r>
+      <w:r>
+        <w:t xml:space="preserve">Stack Exchange: </w:t>
+      </w:r>
+      <w:hyperlink r:id="rId8" w:history="1">
+        <w:r>
+          <w:rPr>
+            <w:rStyle w:val="Hyperlink"/>
+          </w:rPr>
+          <w:t>http://security.stackexchange.com/</w:t>
+        </w:r>
+      </w:hyperlink>
+    </w:p>
+    <w:p>
+      <w:pPr>
+        <w:pStyle w:val="Diplom"/>
+        <w:numPr>
+          <w:ilvl w:val="0"/>
+          <w:numId w:val="3"/>
+        </w:numPr>
+        <w:rPr>
+          <w:rStyle w:val="Hyperlink"/>
+          <w:color w:val="000000" w:themeColor="text1"/>
+          <w:u w:val="none"/>
+          <w:lang w:val="ru-RU"/>
+        </w:rPr>
+      </w:pPr>
+      <w:r>
+        <w:rPr>
+          <w:lang w:val="ru-RU"/>
+        </w:rPr>
+        <w:t xml:space="preserve">Стандарт </w:t>
+      </w:r>
+      <w:r>
+        <w:t>RFC</w:t>
+      </w:r>
+      <w:r>
+        <w:rPr>
+          <w:lang w:val="ru-RU"/>
+        </w:rPr>
+        <w:t xml:space="preserve">5114 </w:t>
+      </w:r>
+      <w:r>
+        <w:rPr>
+          <w:lang w:val="ru-RU"/>
+        </w:rPr>
+        <w:t xml:space="preserve">описывающий выбор </w:t>
+      </w:r>
+      <w:r>
+        <w:rPr>
+          <w:lang w:val="ru-RU"/>
+        </w:rPr>
+        <w:t>параметров открытых</w:t>
+      </w:r>
+      <w:r>
+        <w:rPr>
+          <w:lang w:val="ru-RU"/>
+        </w:rPr>
+        <w:t xml:space="preserve"> ключей для алгоритма Диффи-Хеллмана</w:t>
+      </w:r>
+      <w:r>
+        <w:rPr>
+          <w:lang w:val="ru-RU"/>
+        </w:rPr>
+        <w:t xml:space="preserve">: </w:t>
+      </w:r>
+      <w:hyperlink r:id="rId9" w:history="1">
+        <w:r>
+          <w:rPr>
+            <w:rStyle w:val="Hyperlink"/>
+          </w:rPr>
+          <w:t>http</w:t>
+        </w:r>
+        <w:r>
+          <w:rPr>
+            <w:rStyle w:val="Hyperlink"/>
+            <w:lang w:val="ru-RU"/>
+          </w:rPr>
+          <w:t>://</w:t>
+        </w:r>
+        <w:r>
+          <w:rPr>
+            <w:rStyle w:val="Hyperlink"/>
+          </w:rPr>
+          <w:t>www</w:t>
+        </w:r>
+        <w:r>
+          <w:rPr>
+            <w:rStyle w:val="Hyperlink"/>
+            <w:lang w:val="ru-RU"/>
+          </w:rPr>
+          <w:t>.</w:t>
+        </w:r>
+        <w:proofErr w:type="spellStart"/>
+        <w:r>
+          <w:rPr>
+            <w:rStyle w:val="Hyperlink"/>
+          </w:rPr>
+          <w:t>ietf</w:t>
+        </w:r>
+        <w:proofErr w:type="spellEnd"/>
+        <w:r>
+          <w:rPr>
+            <w:rStyle w:val="Hyperlink"/>
+            <w:lang w:val="ru-RU"/>
+          </w:rPr>
+          <w:t>.</w:t>
+        </w:r>
+        <w:r>
+          <w:rPr>
+            <w:rStyle w:val="Hyperlink"/>
+          </w:rPr>
+          <w:t>org</w:t>
+        </w:r>
+        <w:r>
+          <w:rPr>
+            <w:rStyle w:val="Hyperlink"/>
+            <w:lang w:val="ru-RU"/>
+          </w:rPr>
+          <w:t>/</w:t>
+        </w:r>
+        <w:proofErr w:type="spellStart"/>
+        <w:r>
+          <w:rPr>
+            <w:rStyle w:val="Hyperlink"/>
+          </w:rPr>
+          <w:t>rfc</w:t>
+        </w:r>
+        <w:proofErr w:type="spellEnd"/>
+        <w:r>
+          <w:rPr>
+            <w:rStyle w:val="Hyperlink"/>
+            <w:lang w:val="ru-RU"/>
+          </w:rPr>
+          <w:t>/</w:t>
+        </w:r>
+        <w:proofErr w:type="spellStart"/>
+        <w:r>
+          <w:rPr>
+            <w:rStyle w:val="Hyperlink"/>
+          </w:rPr>
+          <w:t>rfc</w:t>
+        </w:r>
+        <w:proofErr w:type="spellEnd"/>
+        <w:r>
+          <w:rPr>
+            <w:rStyle w:val="Hyperlink"/>
+            <w:lang w:val="ru-RU"/>
+          </w:rPr>
+          <w:t>5114.</w:t>
+        </w:r>
+        <w:r>
+          <w:rPr>
+            <w:rStyle w:val="Hyperlink"/>
+          </w:rPr>
+          <w:t>txt</w:t>
+        </w:r>
+      </w:hyperlink>
+    </w:p>
+    <w:p>
+      <w:pPr>
+        <w:pStyle w:val="Diplom"/>
+        <w:numPr>
+          <w:ilvl w:val="0"/>
+          <w:numId w:val="3"/>
+        </w:numPr>
+        <w:rPr>
+          <w:lang w:val="ru-RU"/>
+        </w:rPr>
+      </w:pPr>
+      <w:r>
+        <w:rPr>
+          <w:rStyle w:val="Hyperlink"/>
+          <w:color w:val="000000" w:themeColor="text1"/>
+          <w:u w:val="none"/>
+          <w:lang w:val="ru-RU"/>
+        </w:rPr>
+        <w:t xml:space="preserve">Спецификация </w:t>
+      </w:r>
+      <w:r>
+        <w:rPr>
+          <w:rStyle w:val="Hyperlink"/>
+          <w:color w:val="000000" w:themeColor="text1"/>
+          <w:u w:val="none"/>
+        </w:rPr>
+        <w:t>Rijndael</w:t>
+      </w:r>
+      <w:r>
+        <w:rPr>
+          <w:rStyle w:val="Hyperlink"/>
+          <w:color w:val="000000" w:themeColor="text1"/>
+          <w:u w:val="none"/>
+          <w:lang w:val="ru-RU"/>
+        </w:rPr>
+        <w:t xml:space="preserve"> (</w:t>
+      </w:r>
+      <w:r>
+        <w:rPr>
+          <w:rStyle w:val="Hyperlink"/>
+          <w:color w:val="000000" w:themeColor="text1"/>
+          <w:u w:val="none"/>
+          <w:lang w:val="ru-RU"/>
+        </w:rPr>
+        <w:t xml:space="preserve">победителя конкурса на </w:t>
+      </w:r>
+      <w:r>
+        <w:rPr>
+          <w:rStyle w:val="Hyperlink"/>
+          <w:color w:val="000000" w:themeColor="text1"/>
+          <w:u w:val="none"/>
+        </w:rPr>
+        <w:t>Advanced</w:t>
+      </w:r>
+      <w:r>
+        <w:rPr>
+          <w:rStyle w:val="Hyperlink"/>
+          <w:color w:val="000000" w:themeColor="text1"/>
+          <w:u w:val="none"/>
+          <w:lang w:val="ru-RU"/>
+        </w:rPr>
+        <w:t xml:space="preserve"> </w:t>
+      </w:r>
+      <w:r>
+        <w:rPr>
+          <w:rStyle w:val="Hyperlink"/>
+          <w:color w:val="000000" w:themeColor="text1"/>
+          <w:u w:val="none"/>
+        </w:rPr>
+        <w:t>Encryption</w:t>
+      </w:r>
+      <w:r>
+        <w:rPr>
+          <w:rStyle w:val="Hyperlink"/>
+          <w:color w:val="000000" w:themeColor="text1"/>
+          <w:u w:val="none"/>
+          <w:lang w:val="ru-RU"/>
+        </w:rPr>
+        <w:t xml:space="preserve"> </w:t>
+      </w:r>
+      <w:r>
+        <w:rPr>
+          <w:rStyle w:val="Hyperlink"/>
+          <w:color w:val="000000" w:themeColor="text1"/>
+          <w:u w:val="none"/>
+        </w:rPr>
+        <w:t>Standard</w:t>
+      </w:r>
+      <w:r>
+        <w:rPr>
+          <w:rStyle w:val="Hyperlink"/>
+          <w:color w:val="000000" w:themeColor="text1"/>
+          <w:u w:val="none"/>
+          <w:lang w:val="ru-RU"/>
+        </w:rPr>
+        <w:t xml:space="preserve"> – </w:t>
+      </w:r>
+      <w:r>
+        <w:rPr>
+          <w:rStyle w:val="Hyperlink"/>
+          <w:color w:val="000000" w:themeColor="text1"/>
+          <w:u w:val="none"/>
+        </w:rPr>
+        <w:t>AES</w:t>
+      </w:r>
+      <w:proofErr w:type="gramStart"/>
+      <w:r>
+        <w:rPr>
+          <w:rStyle w:val="Hyperlink"/>
+          <w:color w:val="000000" w:themeColor="text1"/>
+          <w:u w:val="none"/>
+          <w:lang w:val="ru-RU"/>
+        </w:rPr>
+        <w:t>)</w:t>
+      </w:r>
+      <w:r>
+        <w:rPr>
+          <w:rStyle w:val="Hyperlink"/>
+          <w:color w:val="000000" w:themeColor="text1"/>
+          <w:u w:val="none"/>
+          <w:lang w:val="ru-RU"/>
+        </w:rPr>
+        <w:t>:</w:t>
+      </w:r>
+      <w:r>
+        <w:rPr>
+          <w:rStyle w:val="Hyperlink"/>
+          <w:color w:val="000000" w:themeColor="text1"/>
+          <w:u w:val="none"/>
+          <w:lang w:val="ru-RU"/>
+        </w:rPr>
+        <w:br/>
+      </w:r>
+      <w:hyperlink r:id="rId10" w:history="1">
+        <w:r>
+          <w:rPr>
+            <w:rStyle w:val="Hyperlink"/>
+            <w:lang w:val="ru-RU"/>
+          </w:rPr>
+          <w:t>http://en.wikipedia.org/wiki/Advanced_Encryption_Standard</w:t>
+        </w:r>
+        <w:proofErr w:type="gramEnd"/>
+      </w:hyperlink>
+    </w:p>
+    <w:p>
+      <w:pPr>
+        <w:pStyle w:val="Diplom"/>
+        <w:numPr>
+          <w:ilvl w:val="0"/>
+          <w:numId w:val="3"/>
+        </w:numPr>
+      </w:pPr>
+      <w:r>
+        <w:rPr>
+          <w:lang w:val="ru-RU"/>
+        </w:rPr>
+        <w:t>Спецификация</w:t>
+      </w:r>
+      <w:r>
+        <w:t xml:space="preserve"> </w:t>
+      </w:r>
+      <w:r>
+        <w:t xml:space="preserve">PKI – Public Key </w:t>
+      </w:r>
+      <w:proofErr w:type="gramStart"/>
+      <w:r>
+        <w:t>Infrastructure:</w:t>
+      </w:r>
+      <w:r>
+        <w:br/>
+      </w:r>
+      <w:hyperlink r:id="rId11" w:history="1">
+        <w:r>
+          <w:rPr>
+            <w:rStyle w:val="Hyperlink"/>
+          </w:rPr>
+          <w:t>http://en.wikipedia.org/wiki/Public_key_infrastructure</w:t>
+        </w:r>
+        <w:proofErr w:type="gramEnd"/>
+      </w:hyperlink>
+    </w:p>
+    <w:p>
+      <w:pPr>
+        <w:pStyle w:val="Diplom"/>
+        <w:numPr>
+          <w:ilvl w:val="0"/>
+          <w:numId w:val="3"/>
+        </w:numPr>
+        <w:rPr>
+          <w:lang w:val="ru-RU"/>
+        </w:rPr>
+      </w:pPr>
+      <w:r>
+        <w:rPr>
+          <w:lang w:val="ru-RU"/>
+        </w:rPr>
+        <w:t>Описание схемы</w:t>
+      </w:r>
+      <w:r>
+        <w:rPr>
+          <w:lang w:val="ru-RU"/>
+        </w:rPr>
+        <w:t xml:space="preserve"> </w:t>
+      </w:r>
+      <w:r>
+        <w:rPr>
+          <w:lang w:val="ru-RU"/>
+        </w:rPr>
+        <w:t>шифрования</w:t>
+      </w:r>
+      <w:r>
+        <w:rPr>
+          <w:lang w:val="ru-RU"/>
+        </w:rPr>
+        <w:t xml:space="preserve"> </w:t>
+      </w:r>
+      <w:proofErr w:type="gramStart"/>
+      <w:r>
+        <w:t>RSA</w:t>
+      </w:r>
+      <w:r>
+        <w:rPr>
+          <w:lang w:val="ru-RU"/>
+        </w:rPr>
+        <w:t>:</w:t>
+      </w:r>
+      <w:r>
+        <w:rPr>
+          <w:lang w:val="ru-RU"/>
+        </w:rPr>
+        <w:br/>
+      </w:r>
+      <w:hyperlink r:id="rId12" w:history="1">
+        <w:r>
+          <w:rPr>
+            <w:rStyle w:val="Hyperlink"/>
+            <w:lang w:val="ru-RU"/>
+          </w:rPr>
+          <w:t>http://en.wikipedia.org/wiki/RSA_(cryptosystem</w:t>
+        </w:r>
+        <w:proofErr w:type="gramEnd"/>
+        <w:r>
+          <w:rPr>
+            <w:rStyle w:val="Hyperlink"/>
+            <w:lang w:val="ru-RU"/>
+          </w:rPr>
+          <w:t>)</w:t>
+        </w:r>
+      </w:hyperlink>
+    </w:p>
+    <w:p>
+      <w:pPr>
+        <w:pStyle w:val="Diplom"/>
+        <w:numPr>
+          <w:ilvl w:val="0"/>
+          <w:numId w:val="3"/>
+        </w:numPr>
+        <w:rPr>
+          <w:lang w:val="ru-RU"/>
+        </w:rPr>
+      </w:pPr>
+      <w:r>
+        <w:rPr>
+          <w:lang w:val="ru-RU"/>
+        </w:rPr>
+        <w:t>Описание схемы обмена ключами Диффи-</w:t>
+      </w:r>
+      <w:proofErr w:type="gramStart"/>
+      <w:r>
+        <w:rPr>
+          <w:lang w:val="ru-RU"/>
+        </w:rPr>
+        <w:t>Хеллмана</w:t>
+      </w:r>
+      <w:r>
+        <w:rPr>
+          <w:lang w:val="ru-RU"/>
+        </w:rPr>
+        <w:t>:</w:t>
+      </w:r>
+      <w:r>
+        <w:rPr>
+          <w:lang w:val="ru-RU"/>
+        </w:rPr>
+        <w:br/>
+      </w:r>
+      <w:hyperlink r:id="rId13" w:history="1">
+        <w:r>
+          <w:rPr>
+            <w:rStyle w:val="Hyperlink"/>
+            <w:lang w:val="ru-RU"/>
+          </w:rPr>
+          <w:t>http://en.wikipedia.org/wiki/Diffie-Hellman_key_exchange</w:t>
+        </w:r>
+        <w:proofErr w:type="gramEnd"/>
+      </w:hyperlink>
+    </w:p>
+    <w:p>
+      <w:pPr>
+        <w:pStyle w:val="Diplom"/>
+        <w:rPr>
+          <w:lang w:val="ru-RU"/>
+        </w:rPr>
+      </w:pPr>
+      <w:r>
+        <w:rPr>
+          <w:lang w:val="ru-RU"/>
+        </w:rPr>
+        <w:t xml:space="preserve">Целью этой работы является создание защищенного протокола на основе </w:t>
+      </w:r>
+      <w:r>
+        <w:t>SSL</w:t>
+      </w:r>
+      <w:r>
+        <w:rPr>
+          <w:lang w:val="ru-RU"/>
+        </w:rPr>
+        <w:t>/</w:t>
+      </w:r>
+      <w:r>
+        <w:t>TLS</w:t>
+      </w:r>
+      <w:r>
+        <w:rPr>
+          <w:lang w:val="ru-RU"/>
+        </w:rPr>
+        <w:t xml:space="preserve">. В отличие от </w:t>
+      </w:r>
+      <w:r>
+        <w:t>TLS</w:t>
+      </w:r>
+      <w:r>
+        <w:rPr>
+          <w:lang w:val="ru-RU"/>
+        </w:rPr>
+        <w:t xml:space="preserve"> (который применяется в основном при передаче данных в </w:t>
+      </w:r>
+      <w:r>
+        <w:t>Internet</w:t>
+      </w:r>
+      <w:r>
+        <w:rPr>
+          <w:lang w:val="ru-RU"/>
+        </w:rPr>
+        <w:t xml:space="preserve"> </w:t>
+      </w:r>
+      <w:r>
+        <w:rPr>
+          <w:lang w:val="ru-RU"/>
+        </w:rPr>
+        <w:t>–</w:t>
+      </w:r>
+      <w:r>
+        <w:rPr>
+          <w:lang w:val="ru-RU"/>
+        </w:rPr>
+        <w:t xml:space="preserve"> </w:t>
+      </w:r>
+      <w:r>
+        <w:rPr>
+          <w:lang w:val="ru-RU"/>
+        </w:rPr>
+        <w:t xml:space="preserve">веб страниц), данный протокол предназначен для применения в более узких областях. Небольшая распространенность является его преимуществом по отношению к </w:t>
+      </w:r>
+      <w:r>
+        <w:t>TLS</w:t>
+      </w:r>
+      <w:r>
+        <w:rPr>
+          <w:lang w:val="ru-RU"/>
+        </w:rPr>
+        <w:t xml:space="preserve"> </w:t>
+      </w:r>
+      <w:r>
+        <w:rPr>
+          <w:lang w:val="ru-RU"/>
+        </w:rPr>
+        <w:t>– не требуется продолжительная поддержка более старых версий (которая обычно влечет к дополнительным уязвимостям).</w:t>
+      </w:r>
+    </w:p>
+    <w:p>
+      <w:pPr>
+        <w:pStyle w:val="Diplom"/>
+        <w:rPr>
+          <w:lang w:val="ru-RU"/>
+        </w:rPr>
+      </w:pPr>
+      <w:r>
+        <w:rPr>
+          <w:lang w:val="ru-RU"/>
+        </w:rPr>
+        <w:lastRenderedPageBreak/>
+        <w:t xml:space="preserve">Объектом исследования являются криптографические алгоритмы и их реализации. Анализ существующих атак и методов защиты от них позволяет повысить устойчивость полученного протокола. </w:t>
+      </w:r>
+    </w:p>
+    <w:p>
+      <w:pPr>
+        <w:pStyle w:val="Diplom"/>
+        <w:rPr>
+          <w:lang w:val="ru-RU"/>
+        </w:rPr>
+      </w:pPr>
+      <w:r>
+        <w:rPr>
+          <w:lang w:val="ru-RU"/>
+        </w:rPr>
+        <w:t xml:space="preserve">В ходе выполнения этой работы был разработан протокол защищенного обмена данных по незащищенному каналу. Протокол берет свой дизайн из широко известного и популярного протокола </w:t>
+      </w:r>
+      <w:r>
+        <w:t>TLS</w:t>
+      </w:r>
+      <w:r>
+        <w:rPr>
+          <w:lang w:val="ru-RU"/>
+        </w:rPr>
+        <w:t xml:space="preserve"> (</w:t>
+      </w:r>
+      <w:r>
+        <w:rPr>
+          <w:lang w:val="ru-RU"/>
+        </w:rPr>
+        <w:t xml:space="preserve">бывший </w:t>
+      </w:r>
+      <w:r>
+        <w:t>SSL</w:t>
+      </w:r>
+      <w:r>
+        <w:rPr>
+          <w:lang w:val="ru-RU"/>
+        </w:rPr>
+        <w:t>)</w:t>
+      </w:r>
+      <w:r>
+        <w:rPr>
+          <w:lang w:val="ru-RU"/>
+        </w:rPr>
+        <w:t xml:space="preserve">. В его основе лежат такие криптографические алгоритмы, как </w:t>
+      </w:r>
+      <w:r>
+        <w:t>RSA</w:t>
+      </w:r>
+      <w:r>
+        <w:rPr>
+          <w:lang w:val="ru-RU"/>
+        </w:rPr>
+        <w:t xml:space="preserve">, </w:t>
+      </w:r>
+      <w:r>
+        <w:t>Rijndael</w:t>
+      </w:r>
+      <w:r>
+        <w:rPr>
+          <w:lang w:val="ru-RU"/>
+        </w:rPr>
+        <w:t xml:space="preserve"> (</w:t>
+      </w:r>
+      <w:r>
+        <w:t>AES</w:t>
+      </w:r>
+      <w:r>
+        <w:rPr>
+          <w:lang w:val="ru-RU"/>
+        </w:rPr>
+        <w:t>)</w:t>
+      </w:r>
+      <w:r>
+        <w:rPr>
+          <w:lang w:val="ru-RU"/>
+        </w:rPr>
+        <w:t xml:space="preserve"> </w:t>
+      </w:r>
+      <w:r>
+        <w:rPr>
+          <w:lang w:val="ru-RU"/>
+        </w:rPr>
+        <w:t xml:space="preserve">и </w:t>
+      </w:r>
+      <w:r>
+        <w:rPr>
+          <w:lang w:val="ru-RU"/>
+        </w:rPr>
+        <w:t xml:space="preserve">технология обмена ключами Диффи-Хеллмана. После разработки протокола он был реализован в серверном приложении написанном </w:t>
+      </w:r>
+      <w:r>
+        <w:rPr>
+          <w:lang w:val="ru-RU"/>
+        </w:rPr>
+        <w:t xml:space="preserve">на </w:t>
+      </w:r>
+      <w:r>
+        <w:t>C</w:t>
+      </w:r>
+      <w:r>
+        <w:rPr>
+          <w:lang w:val="ru-RU"/>
+        </w:rPr>
+        <w:t>++/</w:t>
+      </w:r>
+      <w:r>
+        <w:t>QT</w:t>
+      </w:r>
+      <w:r>
+        <w:rPr>
+          <w:b/>
+          <w:outline/>
+          <w:color w:val="4472C4" w:themeColor="accent5"/>
+          <w:lang w:val="ru-RU"/>
+          <w14:shadow w14:blurRad="38100" w14:dist="22860" w14:dir="5400000" w14:sx="100000" w14:sy="100000" w14:kx="0" w14:ky="0" w14:algn="tl">
+            <w14:srgbClr w14:val="000000">
+              <w14:alpha w14:val="70000"/>
+            </w14:srgbClr>
+          </w14:shadow>
+          <w14:textOutline w14:w="10160" w14:cap="flat" w14:cmpd="sng" w14:algn="ctr">
+            <w14:solidFill>
+              <w14:schemeClr w14:val="accent5"/>
+            </w14:solidFill>
+            <w14:prstDash w14:val="solid"/>
+            <w14:round/>
+          </w14:textOutline>
+          <w14:textFill>
+            <w14:solidFill>
+              <w14:srgbClr w14:val="FFFFFF"/>
+            </w14:solidFill>
+          </w14:textFill>
+        </w:rPr>
+        <w:t xml:space="preserve"> </w:t>
+      </w:r>
+      <w:r>
+        <w:rPr>
+          <w:lang w:val="ru-RU"/>
+        </w:rPr>
+        <w:t xml:space="preserve">(возможно развертывание на </w:t>
+      </w:r>
+      <w:r>
+        <w:rPr>
+          <w:lang w:val="ru-RU"/>
+        </w:rPr>
+        <w:t>всех трех</w:t>
+      </w:r>
+      <w:r>
+        <w:rPr>
+          <w:lang w:val="ru-RU"/>
+        </w:rPr>
+        <w:t xml:space="preserve"> основных операционных системах</w:t>
+      </w:r>
+      <w:r>
+        <w:rPr>
+          <w:lang w:val="ru-RU"/>
+        </w:rPr>
+        <w:t xml:space="preserve">: </w:t>
+      </w:r>
+      <w:r>
+        <w:t>Windows</w:t>
+      </w:r>
+      <w:r>
+        <w:rPr>
+          <w:lang w:val="ru-RU"/>
+        </w:rPr>
+        <w:t xml:space="preserve"> </w:t>
+      </w:r>
+      <w:r>
+        <w:t>NT</w:t>
+      </w:r>
+      <w:r>
+        <w:rPr>
+          <w:lang w:val="ru-RU"/>
+        </w:rPr>
+        <w:t xml:space="preserve">, </w:t>
+      </w:r>
+      <w:r>
+        <w:t>Linux</w:t>
+      </w:r>
+      <w:r>
+        <w:rPr>
+          <w:lang w:val="ru-RU"/>
+        </w:rPr>
+        <w:t xml:space="preserve">, </w:t>
+      </w:r>
+      <w:r>
+        <w:t>OSX</w:t>
+      </w:r>
+      <w:r>
+        <w:rPr>
+          <w:lang w:val="ru-RU"/>
+        </w:rPr>
+        <w:t>)</w:t>
+      </w:r>
+      <w:r>
+        <w:rPr>
+          <w:lang w:val="ru-RU"/>
+        </w:rPr>
+        <w:t xml:space="preserve">. </w:t>
+      </w:r>
+      <w:r>
+        <w:rPr>
+          <w:lang w:val="ru-RU"/>
+        </w:rPr>
+        <w:t xml:space="preserve">Также в совместном проекте существует совместимое клиентское приложение. Протокол не ограничен </w:t>
+      </w:r>
+      <w:r>
+        <w:rPr>
+          <w:lang w:val="ru-RU"/>
+        </w:rPr>
+        <w:t>“</w:t>
+      </w:r>
+      <w:r>
+        <w:rPr>
+          <w:lang w:val="ru-RU"/>
+        </w:rPr>
+        <w:t>банковской</w:t>
+      </w:r>
+      <w:r>
+        <w:rPr>
+          <w:lang w:val="ru-RU"/>
+        </w:rPr>
+        <w:t>”</w:t>
+      </w:r>
+      <w:r>
+        <w:rPr>
+          <w:lang w:val="ru-RU"/>
+        </w:rPr>
+        <w:t xml:space="preserve"> сферой применения и созданные приложения являются лишь примерами его применения.</w:t>
+      </w:r>
+      <w:r>
+        <w:rPr>
+          <w:lang w:val="ru-RU"/>
+        </w:rPr>
+        <w:t xml:space="preserve"> </w:t>
+      </w:r>
+    </w:p>
+    <w:p>
+      <w:pPr>
+        <w:pStyle w:val="Diplom"/>
+        <w:rPr>
+          <w:i/>
+          <w:color w:val="5B9BD5" w:themeColor="accent1"/>
+          <w:sz w:val="30"/>
+          <w:szCs w:val="30"/>
+          <w:lang w:val="ru-RU"/>
+          <w14:shadow w14:blurRad="38100" w14:dist="25400" w14:dir="5400000" w14:sx="100000" w14:sy="100000" w14:kx="0" w14:ky="0" w14:algn="ctr">
+            <w14:srgbClr w14:val="6E747A">
+              <w14:alpha w14:val="57000"/>
+            </w14:srgbClr>
+          </w14:shadow>
+          <w14:textOutline w14:w="0" w14:cap="flat" w14:cmpd="sng" w14:algn="ctr">
+            <w14:noFill/>
+            <w14:prstDash w14:val="solid"/>
+            <w14:round/>
+          </w14:textOutline>
+        </w:rPr>
+      </w:pPr>
+      <w:r>
+        <w:rPr>
+          <w:lang w:val="ru-RU"/>
+        </w:rPr>
+        <w:t xml:space="preserve">Криптографическая защита данных является очень популярной областью исследования (множество людей задействовано по всему миру ввиду ценности информации в современном мире) </w:t>
+      </w:r>
+      <w:r>
+        <w:rPr>
+          <w:lang w:val="ru-RU"/>
+        </w:rPr>
+        <w:t xml:space="preserve">и любые полученные результаты требуют постоянного обновления, чтобы оставаться достоверными. </w:t>
+      </w:r>
+      <w:r>
+        <w:rPr>
+          <w:i/>
+          <w:color w:val="5B9BD5" w:themeColor="accent1"/>
+          <w:sz w:val="30"/>
+          <w:szCs w:val="30"/>
+          <w:lang w:val="ru-RU"/>
+          <w14:shadow w14:blurRad="38100" w14:dist="25400" w14:dir="5400000" w14:sx="100000" w14:sy="100000" w14:kx="0" w14:ky="0" w14:algn="ctr">
+            <w14:srgbClr w14:val="6E747A">
+              <w14:alpha w14:val="57000"/>
+            </w14:srgbClr>
+          </w14:shadow>
+          <w14:textOutline w14:w="0" w14:cap="flat" w14:cmpd="sng" w14:algn="ctr">
+            <w14:noFill/>
+            <w14:prstDash w14:val="solid"/>
+            <w14:round/>
+          </w14:textOutline>
+        </w:rPr>
+        <w:t xml:space="preserve">Потому </w:t>
+      </w:r>
+      <w:r>
+        <w:rPr>
+          <w:b/>
+          <w:i/>
+          <w:color w:val="5B9BD5" w:themeColor="accent1"/>
+          <w:sz w:val="30"/>
+          <w:szCs w:val="30"/>
+          <w:lang w:val="ru-RU"/>
+          <w14:shadow w14:blurRad="38100" w14:dist="25400" w14:dir="5400000" w14:sx="100000" w14:sy="100000" w14:kx="0" w14:ky="0" w14:algn="ctr">
+            <w14:srgbClr w14:val="6E747A">
+              <w14:alpha w14:val="57000"/>
+            </w14:srgbClr>
+          </w14:shadow>
+          <w14:textOutline w14:w="0" w14:cap="flat" w14:cmpd="sng" w14:algn="ctr">
+            <w14:noFill/>
+            <w14:prstDash w14:val="solid"/>
+            <w14:round/>
+          </w14:textOutline>
+        </w:rPr>
+        <w:t>блять</w:t>
+      </w:r>
+      <w:r>
+        <w:rPr>
+          <w:i/>
+          <w:color w:val="5B9BD5" w:themeColor="accent1"/>
+          <w:sz w:val="30"/>
+          <w:szCs w:val="30"/>
+          <w:lang w:val="ru-RU"/>
+          <w14:shadow w14:blurRad="38100" w14:dist="25400" w14:dir="5400000" w14:sx="100000" w14:sy="100000" w14:kx="0" w14:ky="0" w14:algn="ctr">
+            <w14:srgbClr w14:val="6E747A">
+              <w14:alpha w14:val="57000"/>
+            </w14:srgbClr>
+          </w14:shadow>
+          <w14:textOutline w14:w="0" w14:cap="flat" w14:cmpd="sng" w14:algn="ctr">
+            <w14:noFill/>
+            <w14:prstDash w14:val="solid"/>
+            <w14:round/>
+          </w14:textOutline>
+        </w:rPr>
+        <w:t xml:space="preserve"> написание бумажек в 40 листов </w:t>
+      </w:r>
+      <w:r>
+        <w:rPr>
+          <w:i/>
+          <w:color w:val="5B9BD5" w:themeColor="accent1"/>
+          <w:sz w:val="30"/>
+          <w:szCs w:val="30"/>
+          <w14:shadow w14:blurRad="38100" w14:dist="25400" w14:dir="5400000" w14:sx="100000" w14:sy="100000" w14:kx="0" w14:ky="0" w14:algn="ctr">
+            <w14:srgbClr w14:val="6E747A">
+              <w14:alpha w14:val="57000"/>
+            </w14:srgbClr>
+          </w14:shadow>
+          <w14:textOutline w14:w="0" w14:cap="flat" w14:cmpd="sng" w14:algn="ctr">
+            <w14:noFill/>
+            <w14:prstDash w14:val="solid"/>
+            <w14:round/>
+          </w14:textOutline>
+        </w:rPr>
+        <w:t>is</w:t>
+      </w:r>
+      <w:r>
+        <w:rPr>
+          <w:i/>
+          <w:color w:val="5B9BD5" w:themeColor="accent1"/>
+          <w:sz w:val="30"/>
+          <w:szCs w:val="30"/>
+          <w:lang w:val="ru-RU"/>
+          <w14:shadow w14:blurRad="38100" w14:dist="25400" w14:dir="5400000" w14:sx="100000" w14:sy="100000" w14:kx="0" w14:ky="0" w14:algn="ctr">
+            <w14:srgbClr w14:val="6E747A">
+              <w14:alpha w14:val="57000"/>
+            </w14:srgbClr>
+          </w14:shadow>
+          <w14:textOutline w14:w="0" w14:cap="flat" w14:cmpd="sng" w14:algn="ctr">
+            <w14:noFill/>
+            <w14:prstDash w14:val="solid"/>
+            <w14:round/>
+          </w14:textOutline>
+        </w:rPr>
+        <w:t xml:space="preserve"> </w:t>
+      </w:r>
+      <w:r>
+        <w:rPr>
+          <w:i/>
+          <w:color w:val="5B9BD5" w:themeColor="accent1"/>
+          <w:sz w:val="30"/>
+          <w:szCs w:val="30"/>
+          <w14:shadow w14:blurRad="38100" w14:dist="25400" w14:dir="5400000" w14:sx="100000" w14:sy="100000" w14:kx="0" w14:ky="0" w14:algn="ctr">
+            <w14:srgbClr w14:val="6E747A">
+              <w14:alpha w14:val="57000"/>
+            </w14:srgbClr>
+          </w14:shadow>
+          <w14:textOutline w14:w="0" w14:cap="flat" w14:cmpd="sng" w14:algn="ctr">
+            <w14:noFill/>
+            <w14:prstDash w14:val="solid"/>
+            <w14:round/>
+          </w14:textOutline>
+        </w:rPr>
+        <w:t>a</w:t>
+      </w:r>
+      <w:r>
+        <w:rPr>
+          <w:i/>
+          <w:color w:val="5B9BD5" w:themeColor="accent1"/>
+          <w:sz w:val="30"/>
+          <w:szCs w:val="30"/>
+          <w:lang w:val="ru-RU"/>
+          <w14:shadow w14:blurRad="38100" w14:dist="25400" w14:dir="5400000" w14:sx="100000" w14:sy="100000" w14:kx="0" w14:ky="0" w14:algn="ctr">
+            <w14:srgbClr w14:val="6E747A">
+              <w14:alpha w14:val="57000"/>
+            </w14:srgbClr>
+          </w14:shadow>
+          <w14:textOutline w14:w="0" w14:cap="flat" w14:cmpd="sng" w14:algn="ctr">
+            <w14:noFill/>
+            <w14:prstDash w14:val="solid"/>
+            <w14:round/>
+          </w14:textOutline>
+        </w:rPr>
+        <w:t xml:space="preserve"> </w:t>
+      </w:r>
+      <w:r>
+        <w:rPr>
+          <w:i/>
+          <w:color w:val="5B9BD5" w:themeColor="accent1"/>
+          <w:sz w:val="30"/>
+          <w:szCs w:val="30"/>
+          <w14:shadow w14:blurRad="38100" w14:dist="25400" w14:dir="5400000" w14:sx="100000" w14:sy="100000" w14:kx="0" w14:ky="0" w14:algn="ctr">
+            <w14:srgbClr w14:val="6E747A">
+              <w14:alpha w14:val="57000"/>
+            </w14:srgbClr>
+          </w14:shadow>
+          <w14:textOutline w14:w="0" w14:cap="flat" w14:cmpd="sng" w14:algn="ctr">
+            <w14:noFill/>
+            <w14:prstDash w14:val="solid"/>
+            <w14:round/>
+          </w14:textOutline>
+        </w:rPr>
+        <w:t>waste</w:t>
+      </w:r>
+      <w:r>
+        <w:rPr>
+          <w:i/>
+          <w:color w:val="5B9BD5" w:themeColor="accent1"/>
+          <w:sz w:val="30"/>
+          <w:szCs w:val="30"/>
+          <w:lang w:val="ru-RU"/>
+          <w14:shadow w14:blurRad="38100" w14:dist="25400" w14:dir="5400000" w14:sx="100000" w14:sy="100000" w14:kx="0" w14:ky="0" w14:algn="ctr">
+            <w14:srgbClr w14:val="6E747A">
+              <w14:alpha w14:val="57000"/>
+            </w14:srgbClr>
+          </w14:shadow>
+          <w14:textOutline w14:w="0" w14:cap="flat" w14:cmpd="sng" w14:algn="ctr">
+            <w14:noFill/>
+            <w14:prstDash w14:val="solid"/>
+            <w14:round/>
+          </w14:textOutline>
+        </w:rPr>
+        <w:t xml:space="preserve"> </w:t>
+      </w:r>
+      <w:r>
+        <w:rPr>
+          <w:i/>
+          <w:color w:val="5B9BD5" w:themeColor="accent1"/>
+          <w:sz w:val="30"/>
+          <w:szCs w:val="30"/>
+          <w14:shadow w14:blurRad="38100" w14:dist="25400" w14:dir="5400000" w14:sx="100000" w14:sy="100000" w14:kx="0" w14:ky="0" w14:algn="ctr">
+            <w14:srgbClr w14:val="6E747A">
+              <w14:alpha w14:val="57000"/>
+            </w14:srgbClr>
+          </w14:shadow>
+          <w14:textOutline w14:w="0" w14:cap="flat" w14:cmpd="sng" w14:algn="ctr">
+            <w14:noFill/>
+            <w14:prstDash w14:val="solid"/>
+            <w14:round/>
+          </w14:textOutline>
+        </w:rPr>
+        <w:t>of</w:t>
+      </w:r>
+      <w:r>
+        <w:rPr>
+          <w:i/>
+          <w:color w:val="5B9BD5" w:themeColor="accent1"/>
+          <w:sz w:val="30"/>
+          <w:szCs w:val="30"/>
+          <w:lang w:val="ru-RU"/>
+          <w14:shadow w14:blurRad="38100" w14:dist="25400" w14:dir="5400000" w14:sx="100000" w14:sy="100000" w14:kx="0" w14:ky="0" w14:algn="ctr">
+            <w14:srgbClr w14:val="6E747A">
+              <w14:alpha w14:val="57000"/>
+            </w14:srgbClr>
+          </w14:shadow>
+          <w14:textOutline w14:w="0" w14:cap="flat" w14:cmpd="sng" w14:algn="ctr">
+            <w14:noFill/>
+            <w14:prstDash w14:val="solid"/>
+            <w14:round/>
+          </w14:textOutline>
+        </w:rPr>
+        <w:t xml:space="preserve"> </w:t>
+      </w:r>
+      <w:r>
+        <w:rPr>
+          <w:i/>
+          <w:color w:val="5B9BD5" w:themeColor="accent1"/>
+          <w:sz w:val="30"/>
+          <w:szCs w:val="30"/>
+          <w14:shadow w14:blurRad="38100" w14:dist="25400" w14:dir="5400000" w14:sx="100000" w14:sy="100000" w14:kx="0" w14:ky="0" w14:algn="ctr">
+            <w14:srgbClr w14:val="6E747A">
+              <w14:alpha w14:val="57000"/>
+            </w14:srgbClr>
+          </w14:shadow>
+          <w14:textOutline w14:w="0" w14:cap="flat" w14:cmpd="sng" w14:algn="ctr">
+            <w14:noFill/>
+            <w14:prstDash w14:val="solid"/>
+            <w14:round/>
+          </w14:textOutline>
+        </w:rPr>
+        <w:t>time</w:t>
+      </w:r>
+      <w:r>
+        <w:rPr>
+          <w:i/>
+          <w:color w:val="5B9BD5" w:themeColor="accent1"/>
+          <w:sz w:val="30"/>
+          <w:szCs w:val="30"/>
+          <w:lang w:val="ru-RU"/>
+          <w14:shadow w14:blurRad="38100" w14:dist="25400" w14:dir="5400000" w14:sx="100000" w14:sy="100000" w14:kx="0" w14:ky="0" w14:algn="ctr">
+            <w14:srgbClr w14:val="6E747A">
+              <w14:alpha w14:val="57000"/>
+            </w14:srgbClr>
+          </w14:shadow>
+          <w14:textOutline w14:w="0" w14:cap="flat" w14:cmpd="sng" w14:algn="ctr">
+            <w14:noFill/>
+            <w14:prstDash w14:val="solid"/>
+            <w14:round/>
+          </w14:textOutline>
+        </w:rPr>
+        <w:t>.</w:t>
+      </w:r>
+    </w:p>
+    <w:p>
+      <w:pPr>
+        <w:pStyle w:val="Diplom"/>
+        <w:rPr>
+          <w:lang w:val="ru-RU"/>
+        </w:rPr>
+      </w:pPr>
+      <w:r>
+        <w:rPr>
+          <w:lang w:val="ru-RU"/>
+        </w:rPr>
+        <w:t xml:space="preserve">Созданный протокол не привязан к типу передачи данных и требует лишь наличие </w:t>
+      </w:r>
+      <w:r>
+        <w:rPr>
+          <w:lang w:val="ru-RU"/>
+        </w:rPr>
+        <w:t xml:space="preserve">механизма, отвечающего за доставку данных через сеть (или другую используемую среду), такого как </w:t>
+      </w:r>
+      <w:r>
+        <w:t>TCP</w:t>
+      </w:r>
+      <w:r>
+        <w:rPr>
+          <w:lang w:val="ru-RU"/>
+        </w:rPr>
+        <w:t xml:space="preserve"> (</w:t>
+      </w:r>
+      <w:r>
+        <w:t>Transmission</w:t>
+      </w:r>
+      <w:r>
+        <w:rPr>
+          <w:lang w:val="ru-RU"/>
+        </w:rPr>
+        <w:t xml:space="preserve"> </w:t>
+      </w:r>
+      <w:r>
+        <w:t>Control</w:t>
+      </w:r>
+      <w:r>
+        <w:rPr>
+          <w:lang w:val="ru-RU"/>
+        </w:rPr>
+        <w:t xml:space="preserve"> </w:t>
+      </w:r>
+      <w:r>
+        <w:t>Protocol</w:t>
+      </w:r>
+      <w:r>
+        <w:rPr>
+          <w:lang w:val="ru-RU"/>
+        </w:rPr>
+        <w:t xml:space="preserve"> – один из двух основных протоколов транспортного уровня используемых в </w:t>
+      </w:r>
+      <w:r>
+        <w:t>Internet</w:t>
+      </w:r>
+      <w:r>
+        <w:rPr>
+          <w:lang w:val="ru-RU"/>
+        </w:rPr>
+        <w:t xml:space="preserve">). </w:t>
+      </w:r>
+    </w:p>
+    <w:p>
+      <w:pPr>
+        <w:pStyle w:val="Diplom"/>
+        <w:rPr>
+          <w:lang w:val="ru-RU"/>
+        </w:rPr>
+      </w:pPr>
+      <w:r>
+        <w:rPr>
+          <w:lang w:val="ru-RU"/>
+        </w:rPr>
+        <w:lastRenderedPageBreak/>
+        <w:t>В данную работу не входит создание физического устройства</w:t>
+      </w:r>
+      <w:r>
+        <w:rPr>
+          <w:lang w:val="ru-RU"/>
+        </w:rPr>
+        <w:t>, в связи с чем</w:t>
+      </w:r>
+      <w:r>
+        <w:rPr>
+          <w:lang w:val="ru-RU"/>
+        </w:rPr>
+        <w:t xml:space="preserve"> </w:t>
+      </w:r>
+      <w:r>
+        <w:rPr>
+          <w:lang w:val="ru-RU"/>
+        </w:rPr>
+        <w:t>ее объем несколько ниже среднего.</w:t>
+      </w:r>
+    </w:p>
+    <w:p>
+      <w:pPr>
+        <w:pStyle w:val="Diplom"/>
+        <w:rPr>
+          <w:lang w:val="ru-RU"/>
+        </w:rPr>
+      </w:pPr>
+      <w:r>
+        <w:rPr>
+          <w:lang w:val="ru-RU"/>
+        </w:rPr>
+        <w:t>Ключевые слова</w:t>
+      </w:r>
+      <w:r>
+        <w:rPr>
+          <w:lang w:val="ru-RU"/>
+        </w:rPr>
+        <w:t xml:space="preserve">: </w:t>
+      </w:r>
+      <w:r>
+        <w:rPr>
+          <w:b/>
+        </w:rPr>
+        <w:t>RSA</w:t>
+      </w:r>
+      <w:r>
+        <w:rPr>
+          <w:lang w:val="ru-RU"/>
+        </w:rPr>
+        <w:t xml:space="preserve">, </w:t>
+      </w:r>
+      <w:r>
+        <w:rPr>
+          <w:b/>
+        </w:rPr>
+        <w:t>DH</w:t>
+      </w:r>
+      <w:r>
+        <w:rPr>
+          <w:lang w:val="ru-RU"/>
+        </w:rPr>
+        <w:t xml:space="preserve">, </w:t>
+      </w:r>
+      <w:r>
+        <w:rPr>
+          <w:b/>
+        </w:rPr>
+        <w:t>AES</w:t>
+      </w:r>
+      <w:r>
+        <w:rPr>
+          <w:lang w:val="ru-RU"/>
+        </w:rPr>
+        <w:t xml:space="preserve">, </w:t>
+      </w:r>
+      <w:r>
+        <w:rPr>
+          <w:b/>
+        </w:rPr>
+        <w:t>TLS</w:t>
+      </w:r>
+      <w:r>
+        <w:rPr>
+          <w:lang w:val="ru-RU"/>
+        </w:rPr>
+        <w:t xml:space="preserve">, </w:t>
+      </w:r>
+      <w:r>
+        <w:rPr>
+          <w:b/>
+          <w:lang w:val="ru-RU"/>
+        </w:rPr>
+        <w:t>криптография</w:t>
+      </w:r>
+      <w:r>
+        <w:rPr>
+          <w:lang w:val="ru-RU"/>
+        </w:rPr>
+        <w:t xml:space="preserve">, </w:t>
+      </w:r>
+      <w:r>
+        <w:rPr>
+          <w:b/>
+          <w:lang w:val="ru-RU"/>
+        </w:rPr>
+        <w:t>шифрование</w:t>
+      </w:r>
+      <w:r>
+        <w:rPr>
+          <w:lang w:val="ru-RU"/>
+        </w:rPr>
+        <w:t>.</w:t>
+      </w:r>
+    </w:p>
+    <w:p>
+      <w:pPr>
+        <w:pStyle w:val="Diplom"/>
+        <w:rPr>
+          <w:lang w:val="ru-RU"/>
+        </w:rPr>
+      </w:pPr>
+    </w:p>
+    <w:p>
+      <w:pPr>
+        <w:rPr>
+          <w:rFonts w:ascii="Times New Roman" w:hAnsi="Times New Roman"/>
+          <w:color w:val="000000" w:themeColor="text1"/>
+          <w:sz w:val="36"/>
+          <w:lang w:val="ru-RU"/>
+        </w:rPr>
+      </w:pPr>
+      <w:r>
+        <w:rPr>
           <w:lang w:val="ru-RU"/>
         </w:rPr>
         <w:br w:type="page"/>
@@ -4484,6 +6479,7 @@
       <w:sdtPr>
         <w:rPr>
           <w:rFonts w:asciiTheme="minorHAnsi" w:eastAsiaTheme="minorHAnsi" w:hAnsiTheme="minorHAnsi" w:cstheme="minorBidi"/>
+          <w:b w:val="0"/>
           <w:color w:val="auto"/>
           <w:sz w:val="22"/>
           <w:szCs w:val="22"/>
@@ -4526,6 +6522,7 @@
               <w:tab w:val="right" w:leader="dot" w:pos="9628"/>
             </w:tabs>
             <w:rPr>
+              <w:rFonts w:eastAsiaTheme="minorEastAsia"/>
               <w:noProof/>
             </w:rPr>
           </w:pPr>
@@ -4538,14 +6535,14 @@
           <w:r>
             <w:fldChar w:fldCharType="separate"/>
           </w:r>
-          <w:hyperlink w:anchor="_Toc390080803" w:history="1">
+          <w:hyperlink w:anchor="_Toc390083737" w:history="1">
             <w:r>
               <w:rPr>
                 <w:rStyle w:val="Hyperlink"/>
                 <w:noProof/>
                 <w:lang w:val="ru-RU"/>
               </w:rPr>
-              <w:t>Заголовок</w:t>
+              <w:t>Реферат</w:t>
             </w:r>
             <w:r>
               <w:rPr>
@@ -4566,7 +6563,7 @@
                 <w:noProof/>
                 <w:webHidden/>
               </w:rPr>
-              <w:instrText xml:space="preserve"> PAGEREF _Toc390080803 \h </w:instrText>
+              <w:instrText xml:space="preserve"> PAGEREF _Toc390083737 \h </w:instrText>
             </w:r>
             <w:r>
               <w:rPr>
@@ -4586,7 +6583,7 @@
                 <w:noProof/>
                 <w:webHidden/>
               </w:rPr>
-              <w:t>6</w:t>
+              <w:t>5</w:t>
             </w:r>
             <w:r>
               <w:rPr>
@@ -4598,6 +6595,82 @@
           </w:hyperlink>
         </w:p>
         <w:p>
+          <w:pPr>
+            <w:pStyle w:val="TOC1"/>
+            <w:tabs>
+              <w:tab w:val="right" w:leader="dot" w:pos="9628"/>
+            </w:tabs>
+            <w:rPr>
+              <w:rFonts w:eastAsiaTheme="minorEastAsia"/>
+              <w:noProof/>
+            </w:rPr>
+          </w:pPr>
+          <w:hyperlink w:anchor="_Toc390083738" w:history="1">
+            <w:r>
+              <w:rPr>
+                <w:rStyle w:val="Hyperlink"/>
+                <w:noProof/>
+                <w:lang w:val="ru-RU"/>
+              </w:rPr>
+              <w:t>Введение</w:t>
+            </w:r>
+            <w:r>
+              <w:rPr>
+                <w:noProof/>
+                <w:webHidden/>
+              </w:rPr>
+              <w:tab/>
+            </w:r>
+            <w:r>
+              <w:rPr>
+                <w:noProof/>
+                <w:webHidden/>
+              </w:rPr>
+              <w:fldChar w:fldCharType="begin"/>
+            </w:r>
+            <w:r>
+              <w:rPr>
+                <w:noProof/>
+                <w:webHidden/>
+              </w:rPr>
+              <w:instrText xml:space="preserve"> PAGEREF _Toc390083738 \h </w:instrText>
+            </w:r>
+            <w:r>
+              <w:rPr>
+                <w:noProof/>
+                <w:webHidden/>
+              </w:rPr>
+            </w:r>
+            <w:r>
+              <w:rPr>
+                <w:noProof/>
+                <w:webHidden/>
+              </w:rPr>
+              <w:fldChar w:fldCharType="separate"/>
+            </w:r>
+            <w:r>
+              <w:rPr>
+                <w:noProof/>
+                <w:webHidden/>
+              </w:rPr>
+              <w:t>8</w:t>
+            </w:r>
+            <w:r>
+              <w:rPr>
+                <w:noProof/>
+                <w:webHidden/>
+              </w:rPr>
+              <w:fldChar w:fldCharType="end"/>
+            </w:r>
+          </w:hyperlink>
+        </w:p>
+        <w:p>
+          <w:pPr>
+            <w:rPr>
+              <w:bCs/>
+              <w:noProof/>
+            </w:rPr>
+          </w:pPr>
           <w:r>
             <w:rPr>
               <w:b/>
@@ -4611,178 +6684,11 @@
     </w:sdt>
     <w:p>
       <w:pPr>
-        <w:rPr>
-          <w:rFonts w:ascii="Times New Roman" w:hAnsi="Times New Roman"/>
-          <w:sz w:val="24"/>
-          <w:szCs w:val="24"/>
-        </w:rPr>
-      </w:pPr>
-      <w:r>
-        <w:rPr>
-          <w:rFonts w:ascii="Times New Roman" w:hAnsi="Times New Roman"/>
-          <w:sz w:val="24"/>
-          <w:szCs w:val="24"/>
-        </w:rPr>
-        <w:br w:type="page"/>
-      </w:r>
-    </w:p>
-    <w:p>
-      <w:pPr>
-        <w:pStyle w:val="Heading1"/>
-        <w:rPr>
-          <w:lang w:val="ru-RU"/>
-        </w:rPr>
-      </w:pPr>
-      <w:r>
-        <w:rPr>
-          <w:lang w:val="ru-RU"/>
-        </w:rPr>
-        <w:lastRenderedPageBreak/>
-        <w:t>Реферат</w:t>
-      </w:r>
-    </w:p>
-    <w:p>
-      <w:pPr>
         <w:pStyle w:val="Diplom"/>
         <w:rPr>
           <w:lang w:val="ru-RU"/>
         </w:rPr>
       </w:pPr>
-      <w:r>
-        <w:rPr>
-          <w:lang w:val="ru-RU"/>
-        </w:rPr>
-        <w:t xml:space="preserve">В ходе выполнения этой работы был разработан протокол защищенного обмена данных по незащищенному каналу. Протокол берет свой дизайн из широко известного и популярного протокола </w:t>
-      </w:r>
-      <w:r>
-        <w:t>TLS</w:t>
-      </w:r>
-      <w:r>
-        <w:rPr>
-          <w:lang w:val="ru-RU"/>
-        </w:rPr>
-        <w:t xml:space="preserve"> (</w:t>
-      </w:r>
-      <w:r>
-        <w:rPr>
-          <w:lang w:val="ru-RU"/>
-        </w:rPr>
-        <w:t xml:space="preserve">бывший </w:t>
-      </w:r>
-      <w:r>
-        <w:t>SSL</w:t>
-      </w:r>
-      <w:r>
-        <w:rPr>
-          <w:lang w:val="ru-RU"/>
-        </w:rPr>
-        <w:t>)</w:t>
-      </w:r>
-      <w:r>
-        <w:rPr>
-          <w:lang w:val="ru-RU"/>
-        </w:rPr>
-        <w:t xml:space="preserve">. В его основе лежат такие криптографические алгоритмы, как </w:t>
-      </w:r>
-      <w:r>
-        <w:t>RSA</w:t>
-      </w:r>
-      <w:r>
-        <w:rPr>
-          <w:lang w:val="ru-RU"/>
-        </w:rPr>
-        <w:t xml:space="preserve">, </w:t>
-      </w:r>
-      <w:r>
-        <w:t>Rijndael</w:t>
-      </w:r>
-      <w:r>
-        <w:rPr>
-          <w:lang w:val="ru-RU"/>
-        </w:rPr>
-        <w:t xml:space="preserve"> (</w:t>
-      </w:r>
-      <w:r>
-        <w:t>AES</w:t>
-      </w:r>
-      <w:r>
-        <w:rPr>
-          <w:lang w:val="ru-RU"/>
-        </w:rPr>
-        <w:t>)</w:t>
-      </w:r>
-      <w:r>
-        <w:rPr>
-          <w:lang w:val="ru-RU"/>
-        </w:rPr>
-        <w:t xml:space="preserve"> </w:t>
-      </w:r>
-      <w:r>
-        <w:rPr>
-          <w:lang w:val="ru-RU"/>
-        </w:rPr>
-        <w:t xml:space="preserve">и </w:t>
-      </w:r>
-      <w:r>
-        <w:rPr>
-          <w:lang w:val="ru-RU"/>
-        </w:rPr>
-        <w:t>технология обмена ключами Диффи-Хеллмана. После разработки протокола он был реализован в серверном приложении написанном на</w:t>
-      </w:r>
-      <w:r>
-        <w:rPr>
-          <w:lang w:val="ru-RU"/>
-        </w:rPr>
-        <w:t xml:space="preserve"> </w:t>
-      </w:r>
-      <w:r>
-        <w:t>C</w:t>
-      </w:r>
-      <w:r>
-        <w:rPr>
-          <w:lang w:val="ru-RU"/>
-        </w:rPr>
-        <w:t>++/</w:t>
-      </w:r>
-      <w:r>
-        <w:t>QT</w:t>
-      </w:r>
-      <w:r>
-        <w:rPr>
-          <w:lang w:val="ru-RU"/>
-        </w:rPr>
-        <w:t xml:space="preserve">. </w:t>
-      </w:r>
-      <w:r>
-        <w:rPr>
-          <w:lang w:val="ru-RU"/>
-        </w:rPr>
-        <w:t xml:space="preserve">Также в совместном проекте существует совместимое клиентское приложение. Протокол не ограничен </w:t>
-      </w:r>
-      <w:r>
-        <w:rPr>
-          <w:lang w:val="ru-RU"/>
-        </w:rPr>
-        <w:t>“</w:t>
-      </w:r>
-      <w:r>
-        <w:rPr>
-          <w:lang w:val="ru-RU"/>
-        </w:rPr>
-        <w:t>банковской</w:t>
-      </w:r>
-      <w:r>
-        <w:rPr>
-          <w:lang w:val="ru-RU"/>
-        </w:rPr>
-        <w:t>”</w:t>
-      </w:r>
-      <w:r>
-        <w:rPr>
-          <w:lang w:val="ru-RU"/>
-        </w:rPr>
-        <w:t xml:space="preserve"> сферой применения и созданные приложения являются лишь примерами его применения.</w:t>
-      </w:r>
     </w:p>
     <w:p>
       <w:pPr>
@@ -4807,6 +6713,7 @@
           <w:lang w:val="ru-RU"/>
         </w:rPr>
       </w:pPr>
+      <w:bookmarkStart w:id="19" w:name="_Toc390083738"/>
       <w:r>
         <w:rPr>
           <w:lang w:val="ru-RU"/>
@@ -4814,6 +6721,7 @@
         <w:lastRenderedPageBreak/>
         <w:t>Введение</w:t>
       </w:r>
+      <w:bookmarkEnd w:id="19"/>
     </w:p>
     <w:p>
       <w:pPr>
@@ -4822,11 +6730,9 @@
           <w:lang w:val="ru-RU"/>
         </w:rPr>
       </w:pPr>
-      <w:bookmarkStart w:id="17" w:name="_GoBack"/>
-      <w:bookmarkEnd w:id="17"/>
     </w:p>
     <w:sectPr>
-      <w:footerReference w:type="default" r:id="rId8"/>
+      <w:footerReference w:type="default" r:id="rId14"/>
       <w:pgSz w:w="11906" w:h="16838"/>
       <w:pgMar w:top="1134" w:right="567" w:bottom="1134" w:left="1701" w:header="709" w:footer="709" w:gutter="0"/>
       <w:cols w:space="708"/>
@@ -4892,7 +6798,7 @@
           <w:rPr>
             <w:noProof/>
           </w:rPr>
-          <w:t>6</w:t>
+          <w:t>2</w:t>
         </w:r>
         <w:r>
           <w:rPr>
@@ -4939,6 +6845,119 @@
 <file path=word/numbering.xml><?xml version="1.0" encoding="utf-8"?>
 <w:numbering xmlns:wpc="http://schemas.microsoft.com/office/word/2010/wordprocessingCanvas" xmlns:mc="http://schemas.openxmlformats.org/markup-compatibility/2006" xmlns:o="urn:schemas-microsoft-com:office:office" xmlns:r="http://schemas.openxmlformats.org/officeDocument/2006/relationships" xmlns:m="http://schemas.openxmlformats.org/officeDocument/2006/math" xmlns:v="urn:schemas-microsoft-com:vml" xmlns:wp14="http://schemas.microsoft.com/office/word/2010/wordprocessingDrawing" xmlns:wp="http://schemas.openxmlformats.org/drawingml/2006/wordprocessingDrawing" xmlns:w10="urn:schemas-microsoft-com:office:word" xmlns:w="http://schemas.openxmlformats.org/wordprocessingml/2006/main" xmlns:w14="http://schemas.microsoft.com/office/word/2010/wordml" xmlns:w15="http://schemas.microsoft.com/office/word/2012/wordml" xmlns:wpg="http://schemas.microsoft.com/office/word/2010/wordprocessingGroup" xmlns:wpi="http://schemas.microsoft.com/office/word/2010/wordprocessingInk" xmlns:wne="http://schemas.microsoft.com/office/word/2006/wordml" xmlns:wps="http://schemas.microsoft.com/office/word/2010/wordprocessingShape" mc:Ignorable="w14 w15 wp14">
   <w:abstractNum w:abstractNumId="0">
+    <w:nsid w:val="209937EA"/>
+    <w:multiLevelType w:val="hybridMultilevel"/>
+    <w:tmpl w:val="9B1E49F6"/>
+    <w:lvl w:ilvl="0" w:tplc="04090001">
+      <w:start w:val="1"/>
+      <w:numFmt w:val="bullet"/>
+      <w:lvlText w:val=""/>
+      <w:lvlJc w:val="left"/>
+      <w:pPr>
+        <w:ind w:left="1440" w:hanging="360"/>
+      </w:pPr>
+      <w:rPr>
+        <w:rFonts w:ascii="Symbol" w:hAnsi="Symbol" w:hint="default"/>
+      </w:rPr>
+    </w:lvl>
+    <w:lvl w:ilvl="1" w:tplc="04090003" w:tentative="1">
+      <w:start w:val="1"/>
+      <w:numFmt w:val="bullet"/>
+      <w:lvlText w:val="o"/>
+      <w:lvlJc w:val="left"/>
+      <w:pPr>
+        <w:ind w:left="2160" w:hanging="360"/>
+      </w:pPr>
+      <w:rPr>
+        <w:rFonts w:ascii="Courier New" w:hAnsi="Courier New" w:cs="Courier New" w:hint="default"/>
+      </w:rPr>
+    </w:lvl>
+    <w:lvl w:ilvl="2" w:tplc="04090005" w:tentative="1">
+      <w:start w:val="1"/>
+      <w:numFmt w:val="bullet"/>
+      <w:lvlText w:val=""/>
+      <w:lvlJc w:val="left"/>
+      <w:pPr>
+        <w:ind w:left="2880" w:hanging="360"/>
+      </w:pPr>
+      <w:rPr>
+        <w:rFonts w:ascii="Wingdings" w:hAnsi="Wingdings" w:hint="default"/>
+      </w:rPr>
+    </w:lvl>
+    <w:lvl w:ilvl="3" w:tplc="04090001" w:tentative="1">
+      <w:start w:val="1"/>
+      <w:numFmt w:val="bullet"/>
+      <w:lvlText w:val=""/>
+      <w:lvlJc w:val="left"/>
+      <w:pPr>
+        <w:ind w:left="3600" w:hanging="360"/>
+      </w:pPr>
+      <w:rPr>
+        <w:rFonts w:ascii="Symbol" w:hAnsi="Symbol" w:hint="default"/>
+      </w:rPr>
+    </w:lvl>
+    <w:lvl w:ilvl="4" w:tplc="04090003" w:tentative="1">
+      <w:start w:val="1"/>
+      <w:numFmt w:val="bullet"/>
+      <w:lvlText w:val="o"/>
+      <w:lvlJc w:val="left"/>
+      <w:pPr>
+        <w:ind w:left="4320" w:hanging="360"/>
+      </w:pPr>
+      <w:rPr>
+        <w:rFonts w:ascii="Courier New" w:hAnsi="Courier New" w:cs="Courier New" w:hint="default"/>
+      </w:rPr>
+    </w:lvl>
+    <w:lvl w:ilvl="5" w:tplc="04090005" w:tentative="1">
+      <w:start w:val="1"/>
+      <w:numFmt w:val="bullet"/>
+      <w:lvlText w:val=""/>
+      <w:lvlJc w:val="left"/>
+      <w:pPr>
+        <w:ind w:left="5040" w:hanging="360"/>
+      </w:pPr>
+      <w:rPr>
+        <w:rFonts w:ascii="Wingdings" w:hAnsi="Wingdings" w:hint="default"/>
+      </w:rPr>
+    </w:lvl>
+    <w:lvl w:ilvl="6" w:tplc="04090001" w:tentative="1">
+      <w:start w:val="1"/>
+      <w:numFmt w:val="bullet"/>
+      <w:lvlText w:val=""/>
+      <w:lvlJc w:val="left"/>
+      <w:pPr>
+        <w:ind w:left="5760" w:hanging="360"/>
+      </w:pPr>
+      <w:rPr>
+        <w:rFonts w:ascii="Symbol" w:hAnsi="Symbol" w:hint="default"/>
+      </w:rPr>
+    </w:lvl>
+    <w:lvl w:ilvl="7" w:tplc="04090003" w:tentative="1">
+      <w:start w:val="1"/>
+      <w:numFmt w:val="bullet"/>
+      <w:lvlText w:val="o"/>
+      <w:lvlJc w:val="left"/>
+      <w:pPr>
+        <w:ind w:left="6480" w:hanging="360"/>
+      </w:pPr>
+      <w:rPr>
+        <w:rFonts w:ascii="Courier New" w:hAnsi="Courier New" w:cs="Courier New" w:hint="default"/>
+      </w:rPr>
+    </w:lvl>
+    <w:lvl w:ilvl="8" w:tplc="04090005" w:tentative="1">
+      <w:start w:val="1"/>
+      <w:numFmt w:val="bullet"/>
+      <w:lvlText w:val=""/>
+      <w:lvlJc w:val="left"/>
+      <w:pPr>
+        <w:ind w:left="7200" w:hanging="360"/>
+      </w:pPr>
+      <w:rPr>
+        <w:rFonts w:ascii="Wingdings" w:hAnsi="Wingdings" w:hint="default"/>
+      </w:rPr>
+    </w:lvl>
+  </w:abstractNum>
+  <w:abstractNum w:abstractNumId="1">
     <w:nsid w:val="51BA045F"/>
     <w:multiLevelType w:val="hybridMultilevel"/>
     <w:tmpl w:val="D0109EAC"/>
@@ -5027,7 +7046,7 @@
       </w:pPr>
     </w:lvl>
   </w:abstractNum>
-  <w:abstractNum w:abstractNumId="1">
+  <w:abstractNum w:abstractNumId="2">
     <w:nsid w:val="54D36B97"/>
     <w:multiLevelType w:val="hybridMultilevel"/>
     <w:tmpl w:val="D0109EAC"/>
@@ -5117,10 +7136,13 @@
     </w:lvl>
   </w:abstractNum>
   <w:num w:numId="1">
-    <w:abstractNumId w:val="0"/>
+    <w:abstractNumId w:val="1"/>
   </w:num>
   <w:num w:numId="2">
-    <w:abstractNumId w:val="1"/>
+    <w:abstractNumId w:val="2"/>
+  </w:num>
+  <w:num w:numId="3">
+    <w:abstractNumId w:val="0"/>
   </w:num>
 </w:numbering>
 </file>
@@ -5542,6 +7564,29 @@
       <w:szCs w:val="32"/>
     </w:rPr>
   </w:style>
+  <w:style w:type="paragraph" w:styleId="Heading2">
+    <w:name w:val="heading 2"/>
+    <w:basedOn w:val="Normal"/>
+    <w:next w:val="Diplom"/>
+    <w:link w:val="Heading2Char"/>
+    <w:uiPriority w:val="9"/>
+    <w:unhideWhenUsed/>
+    <w:qFormat/>
+    <w:rsid w:val="00D66B50"/>
+    <w:pPr>
+      <w:keepNext/>
+      <w:keepLines/>
+      <w:spacing w:before="40" w:after="0"/>
+      <w:outlineLvl w:val="1"/>
+    </w:pPr>
+    <w:rPr>
+      <w:rFonts w:ascii="Times New Roman" w:eastAsiaTheme="majorEastAsia" w:hAnsi="Times New Roman" w:cstheme="majorBidi"/>
+      <w:b/>
+      <w:color w:val="000000" w:themeColor="text1"/>
+      <w:sz w:val="36"/>
+      <w:szCs w:val="26"/>
+    </w:rPr>
+  </w:style>
   <w:style w:type="character" w:default="1" w:styleId="DefaultParagraphFont">
     <w:name w:val="Default Paragraph Font"/>
     <w:uiPriority w:val="1"/>
@@ -5782,6 +7827,20 @@
     <w:rPr>
       <w:color w:val="0563C1" w:themeColor="hyperlink"/>
       <w:u w:val="single"/>
+    </w:rPr>
+  </w:style>
+  <w:style w:type="character" w:customStyle="1" w:styleId="Heading2Char">
+    <w:name w:val="Heading 2 Char"/>
+    <w:basedOn w:val="DefaultParagraphFont"/>
+    <w:link w:val="Heading2"/>
+    <w:uiPriority w:val="9"/>
+    <w:rsid w:val="00D66B50"/>
+    <w:rPr>
+      <w:rFonts w:ascii="Times New Roman" w:eastAsiaTheme="majorEastAsia" w:hAnsi="Times New Roman" w:cstheme="majorBidi"/>
+      <w:b/>
+      <w:color w:val="000000" w:themeColor="text1"/>
+      <w:sz w:val="36"/>
+      <w:szCs w:val="26"/>
     </w:rPr>
   </w:style>
 </w:styles>
@@ -6053,7 +8112,7 @@
 </file>
 
 <file path=customXml/itemProps1.xml><?xml version="1.0" encoding="utf-8"?>
-<ds:datastoreItem xmlns:ds="http://schemas.openxmlformats.org/officeDocument/2006/customXml" ds:itemID="{C79D7B82-1491-4046-817F-A60B45BA9384}">
+<ds:datastoreItem xmlns:ds="http://schemas.openxmlformats.org/officeDocument/2006/customXml" ds:itemID="{5ED4C696-7402-4665-9C0D-ACFB348B6F9E}">
   <ds:schemaRefs>
     <ds:schemaRef ds:uri="http://schemas.openxmlformats.org/officeDocument/2006/bibliography"/>
   </ds:schemaRefs>

</xml_diff>

<commit_message>
DOCS: Server doc now has its structure fully defined.
</commit_message>
<xml_diff>
--- a/docs/Diplom-server.docx
+++ b/docs/Diplom-server.docx
@@ -781,8 +781,6 @@
               </w:rPr>
               <w:t xml:space="preserve"> </w:t>
             </w:r>
-            <w:bookmarkStart w:id="4" w:name="_GoBack"/>
-            <w:bookmarkEnd w:id="4"/>
             <w:r>
               <w:rPr>
                 <w:rFonts w:ascii="Times New Roman" w:hAnsi="Times New Roman"/>
@@ -989,8 +987,8 @@
                 <w:lang w:val="ru-RU"/>
               </w:rPr>
             </w:pPr>
-            <w:bookmarkStart w:id="5" w:name="Student_FIO"/>
-            <w:bookmarkEnd w:id="5"/>
+            <w:bookmarkStart w:id="4" w:name="Student_FIO"/>
+            <w:bookmarkEnd w:id="4"/>
             <w:r>
               <w:rPr>
                 <w:rFonts w:ascii="Times New Roman" w:hAnsi="Times New Roman"/>
@@ -1073,8 +1071,8 @@
               </w:rPr>
               <w:t xml:space="preserve">АВТ, </w:t>
             </w:r>
-            <w:bookmarkStart w:id="6" w:name="Group"/>
-            <w:bookmarkEnd w:id="6"/>
+            <w:bookmarkStart w:id="5" w:name="Group"/>
+            <w:bookmarkEnd w:id="5"/>
             <w:r>
               <w:rPr>
                 <w:rFonts w:ascii="Times New Roman" w:hAnsi="Times New Roman"/>
@@ -1324,8 +1322,8 @@
         <w:lastRenderedPageBreak/>
         <w:t xml:space="preserve">Новосибирск, </w:t>
       </w:r>
-      <w:bookmarkStart w:id="7" w:name="Year"/>
-      <w:bookmarkEnd w:id="7"/>
+      <w:bookmarkStart w:id="6" w:name="Year"/>
+      <w:bookmarkEnd w:id="6"/>
       <w:r>
         <w:rPr>
           <w:rFonts w:ascii="Times New Roman" w:hAnsi="Times New Roman"/>
@@ -1655,8 +1653,8 @@
                 <w:lang w:val="ru-RU"/>
               </w:rPr>
             </w:pPr>
-            <w:bookmarkStart w:id="8" w:name="Zav_kafedroj"/>
-            <w:bookmarkEnd w:id="8"/>
+            <w:bookmarkStart w:id="7" w:name="Zav_kafedroj"/>
+            <w:bookmarkEnd w:id="7"/>
             <w:proofErr w:type="spellStart"/>
             <w:r>
               <w:rPr>
@@ -1796,39 +1794,39 @@
               </w:rPr>
               <w:tab/>
             </w:r>
-            <w:bookmarkStart w:id="9" w:name="Zav_kafedroj_Month"/>
+            <w:bookmarkStart w:id="8" w:name="Zav_kafedroj_Month"/>
+            <w:bookmarkEnd w:id="8"/>
+            <w:r>
+              <w:rPr>
+                <w:rFonts w:ascii="Times New Roman" w:hAnsi="Times New Roman"/>
+                <w:sz w:val="24"/>
+                <w:szCs w:val="24"/>
+                <w:u w:val="single"/>
+                <w:lang w:val="ru-RU"/>
+              </w:rPr>
+              <w:tab/>
+            </w:r>
+            <w:r>
+              <w:rPr>
+                <w:rFonts w:ascii="Times New Roman" w:hAnsi="Times New Roman"/>
+                <w:sz w:val="24"/>
+                <w:szCs w:val="24"/>
+                <w:lang w:val="ru-RU"/>
+              </w:rPr>
+              <w:t xml:space="preserve"> </w:t>
+            </w:r>
+            <w:r>
+              <w:rPr>
+                <w:rFonts w:ascii="Times New Roman" w:hAnsi="Times New Roman"/>
+                <w:sz w:val="24"/>
+                <w:szCs w:val="24"/>
+                <w:u w:val="single"/>
+                <w:lang w:val="ru-RU"/>
+              </w:rPr>
+              <w:t xml:space="preserve"> </w:t>
+            </w:r>
+            <w:bookmarkStart w:id="9" w:name="Zav_kafedroj_Year"/>
             <w:bookmarkEnd w:id="9"/>
-            <w:r>
-              <w:rPr>
-                <w:rFonts w:ascii="Times New Roman" w:hAnsi="Times New Roman"/>
-                <w:sz w:val="24"/>
-                <w:szCs w:val="24"/>
-                <w:u w:val="single"/>
-                <w:lang w:val="ru-RU"/>
-              </w:rPr>
-              <w:tab/>
-            </w:r>
-            <w:r>
-              <w:rPr>
-                <w:rFonts w:ascii="Times New Roman" w:hAnsi="Times New Roman"/>
-                <w:sz w:val="24"/>
-                <w:szCs w:val="24"/>
-                <w:lang w:val="ru-RU"/>
-              </w:rPr>
-              <w:t xml:space="preserve"> </w:t>
-            </w:r>
-            <w:r>
-              <w:rPr>
-                <w:rFonts w:ascii="Times New Roman" w:hAnsi="Times New Roman"/>
-                <w:sz w:val="24"/>
-                <w:szCs w:val="24"/>
-                <w:u w:val="single"/>
-                <w:lang w:val="ru-RU"/>
-              </w:rPr>
-              <w:t xml:space="preserve"> </w:t>
-            </w:r>
-            <w:bookmarkStart w:id="10" w:name="Zav_kafedroj_Year"/>
-            <w:bookmarkEnd w:id="10"/>
             <w:r>
               <w:rPr>
                 <w:rFonts w:ascii="Times New Roman" w:hAnsi="Times New Roman"/>
@@ -1955,8 +1953,8 @@
         </w:rPr>
         <w:t>студент</w:t>
       </w:r>
-      <w:bookmarkStart w:id="11" w:name="Student_Suffix"/>
-      <w:bookmarkEnd w:id="11"/>
+      <w:bookmarkStart w:id="10" w:name="Student_Suffix"/>
+      <w:bookmarkEnd w:id="10"/>
       <w:r>
         <w:rPr>
           <w:rFonts w:ascii="Times New Roman" w:hAnsi="Times New Roman"/>
@@ -1988,8 +1986,8 @@
         </w:rPr>
         <w:tab/>
       </w:r>
-      <w:bookmarkStart w:id="12" w:name="Student_FIO_dat"/>
-      <w:bookmarkEnd w:id="12"/>
+      <w:bookmarkStart w:id="11" w:name="Student_FIO_dat"/>
+      <w:bookmarkEnd w:id="11"/>
       <w:r>
         <w:rPr>
           <w:rFonts w:ascii="Times New Roman" w:hAnsi="Times New Roman"/>
@@ -2308,8 +2306,8 @@
         </w:rPr>
         <w:t xml:space="preserve">Тема </w:t>
       </w:r>
-      <w:bookmarkStart w:id="13" w:name="Thema"/>
-      <w:bookmarkEnd w:id="13"/>
+      <w:bookmarkStart w:id="12" w:name="Thema"/>
+      <w:bookmarkEnd w:id="12"/>
       <w:r>
         <w:rPr>
           <w:rFonts w:ascii="Times New Roman" w:hAnsi="Times New Roman"/>
@@ -4646,8 +4644,8 @@
         </w:rPr>
         <w:tab/>
       </w:r>
-      <w:bookmarkStart w:id="14" w:name="Prikaz_Number"/>
-      <w:bookmarkEnd w:id="14"/>
+      <w:bookmarkStart w:id="13" w:name="Prikaz_Number"/>
+      <w:bookmarkEnd w:id="13"/>
       <w:r>
         <w:rPr>
           <w:rFonts w:ascii="Times New Roman" w:hAnsi="Times New Roman"/>
@@ -4703,8 +4701,8 @@
         </w:rPr>
         <w:t xml:space="preserve"> </w:t>
       </w:r>
-      <w:bookmarkStart w:id="15" w:name="Prikaz_Day"/>
-      <w:bookmarkEnd w:id="15"/>
+      <w:bookmarkStart w:id="14" w:name="Prikaz_Day"/>
+      <w:bookmarkEnd w:id="14"/>
       <w:r>
         <w:rPr>
           <w:rFonts w:ascii="Times New Roman" w:hAnsi="Times New Roman"/>
@@ -4751,8 +4749,8 @@
         </w:rPr>
         <w:tab/>
       </w:r>
-      <w:bookmarkStart w:id="16" w:name="Prikaz_Month"/>
-      <w:bookmarkEnd w:id="16"/>
+      <w:bookmarkStart w:id="15" w:name="Prikaz_Month"/>
+      <w:bookmarkEnd w:id="15"/>
       <w:r>
         <w:rPr>
           <w:rFonts w:ascii="Times New Roman" w:hAnsi="Times New Roman"/>
@@ -4798,8 +4796,8 @@
         </w:rPr>
         <w:t xml:space="preserve"> </w:t>
       </w:r>
-      <w:bookmarkStart w:id="17" w:name="Prikaz_Year"/>
-      <w:bookmarkEnd w:id="17"/>
+      <w:bookmarkStart w:id="16" w:name="Prikaz_Year"/>
+      <w:bookmarkEnd w:id="16"/>
       <w:r>
         <w:rPr>
           <w:rFonts w:ascii="Times New Roman" w:hAnsi="Times New Roman"/>
@@ -5056,7 +5054,7 @@
           <w:lang w:val="ru-RU"/>
         </w:rPr>
       </w:pPr>
-      <w:bookmarkStart w:id="18" w:name="_Toc390083737"/>
+      <w:bookmarkStart w:id="17" w:name="_Toc390089128"/>
       <w:r>
         <w:rPr>
           <w:lang w:val="ru-RU"/>
@@ -5064,7 +5062,7 @@
         <w:lastRenderedPageBreak/>
         <w:t>Реферат</w:t>
       </w:r>
-      <w:bookmarkEnd w:id="18"/>
+      <w:bookmarkEnd w:id="17"/>
     </w:p>
     <w:p>
       <w:pPr>
@@ -6501,19 +6499,19 @@
           <w:pPr>
             <w:pStyle w:val="TOCHeading"/>
             <w:rPr>
-              <w:rFonts w:cs="Times New Roman"/>
-              <w:b w:val="0"/>
-              <w:szCs w:val="40"/>
+              <w:rStyle w:val="Heading1Char"/>
+              <w:b/>
             </w:rPr>
           </w:pPr>
+          <w:proofErr w:type="spellStart"/>
           <w:r>
             <w:rPr>
-              <w:rFonts w:cs="Times New Roman"/>
-              <w:szCs w:val="40"/>
-              <w:lang w:val="ru-RU"/>
+              <w:rStyle w:val="Heading1Char"/>
+              <w:b/>
             </w:rPr>
             <w:t>Содержание</w:t>
           </w:r>
+          <w:proofErr w:type="spellEnd"/>
         </w:p>
         <w:p>
           <w:pPr>
@@ -6522,8 +6520,10 @@
               <w:tab w:val="right" w:leader="dot" w:pos="9628"/>
             </w:tabs>
             <w:rPr>
-              <w:rFonts w:eastAsiaTheme="minorEastAsia"/>
+              <w:rFonts w:ascii="Times New Roman" w:eastAsiaTheme="minorEastAsia" w:hAnsi="Times New Roman" w:cs="Times New Roman"/>
               <w:noProof/>
+              <w:sz w:val="36"/>
+              <w:szCs w:val="36"/>
             </w:rPr>
           </w:pPr>
           <w:r>
@@ -6535,60 +6535,489 @@
           <w:r>
             <w:fldChar w:fldCharType="separate"/>
           </w:r>
-          <w:hyperlink w:anchor="_Toc390083737" w:history="1">
+          <w:hyperlink w:anchor="_Toc390089128" w:history="1">
             <w:r>
               <w:rPr>
                 <w:rStyle w:val="Hyperlink"/>
+                <w:rFonts w:ascii="Times New Roman" w:hAnsi="Times New Roman" w:cs="Times New Roman"/>
                 <w:noProof/>
+                <w:sz w:val="36"/>
+                <w:szCs w:val="36"/>
                 <w:lang w:val="ru-RU"/>
               </w:rPr>
               <w:t>Реферат</w:t>
             </w:r>
             <w:r>
               <w:rPr>
+                <w:rFonts w:ascii="Times New Roman" w:hAnsi="Times New Roman" w:cs="Times New Roman"/>
                 <w:noProof/>
                 <w:webHidden/>
+                <w:sz w:val="36"/>
+                <w:szCs w:val="36"/>
               </w:rPr>
               <w:tab/>
             </w:r>
             <w:r>
               <w:rPr>
+                <w:rFonts w:ascii="Times New Roman" w:hAnsi="Times New Roman" w:cs="Times New Roman"/>
                 <w:noProof/>
                 <w:webHidden/>
+                <w:sz w:val="36"/>
+                <w:szCs w:val="36"/>
               </w:rPr>
               <w:fldChar w:fldCharType="begin"/>
             </w:r>
             <w:r>
               <w:rPr>
+                <w:rFonts w:ascii="Times New Roman" w:hAnsi="Times New Roman" w:cs="Times New Roman"/>
                 <w:noProof/>
                 <w:webHidden/>
-              </w:rPr>
-              <w:instrText xml:space="preserve"> PAGEREF _Toc390083737 \h </w:instrText>
-            </w:r>
-            <w:r>
-              <w:rPr>
+                <w:sz w:val="36"/>
+                <w:szCs w:val="36"/>
+              </w:rPr>
+              <w:instrText xml:space="preserve"> PAGEREF _Toc390089128 \h </w:instrText>
+            </w:r>
+            <w:r>
+              <w:rPr>
+                <w:rFonts w:ascii="Times New Roman" w:hAnsi="Times New Roman" w:cs="Times New Roman"/>
                 <w:noProof/>
                 <w:webHidden/>
-              </w:rPr>
-            </w:r>
-            <w:r>
-              <w:rPr>
+                <w:sz w:val="36"/>
+                <w:szCs w:val="36"/>
+              </w:rPr>
+            </w:r>
+            <w:r>
+              <w:rPr>
+                <w:rFonts w:ascii="Times New Roman" w:hAnsi="Times New Roman" w:cs="Times New Roman"/>
                 <w:noProof/>
                 <w:webHidden/>
+                <w:sz w:val="36"/>
+                <w:szCs w:val="36"/>
               </w:rPr>
               <w:fldChar w:fldCharType="separate"/>
             </w:r>
             <w:r>
               <w:rPr>
+                <w:rFonts w:ascii="Times New Roman" w:hAnsi="Times New Roman" w:cs="Times New Roman"/>
                 <w:noProof/>
                 <w:webHidden/>
+                <w:sz w:val="36"/>
+                <w:szCs w:val="36"/>
               </w:rPr>
               <w:t>5</w:t>
             </w:r>
             <w:r>
               <w:rPr>
+                <w:rFonts w:ascii="Times New Roman" w:hAnsi="Times New Roman" w:cs="Times New Roman"/>
                 <w:noProof/>
                 <w:webHidden/>
+                <w:sz w:val="36"/>
+                <w:szCs w:val="36"/>
+              </w:rPr>
+              <w:fldChar w:fldCharType="end"/>
+            </w:r>
+          </w:hyperlink>
+        </w:p>
+        <w:p>
+          <w:pPr>
+            <w:pStyle w:val="TOC1"/>
+            <w:tabs>
+              <w:tab w:val="right" w:leader="dot" w:pos="9628"/>
+            </w:tabs>
+            <w:rPr>
+              <w:rFonts w:ascii="Times New Roman" w:eastAsiaTheme="minorEastAsia" w:hAnsi="Times New Roman" w:cs="Times New Roman"/>
+              <w:noProof/>
+              <w:sz w:val="36"/>
+              <w:szCs w:val="36"/>
+            </w:rPr>
+          </w:pPr>
+          <w:hyperlink w:anchor="_Toc390089129" w:history="1">
+            <w:r>
+              <w:rPr>
+                <w:rStyle w:val="Hyperlink"/>
+                <w:rFonts w:ascii="Times New Roman" w:hAnsi="Times New Roman" w:cs="Times New Roman"/>
+                <w:noProof/>
+                <w:sz w:val="36"/>
+                <w:szCs w:val="36"/>
+                <w:lang w:val="ru-RU"/>
+              </w:rPr>
+              <w:t>Введение</w:t>
+            </w:r>
+            <w:r>
+              <w:rPr>
+                <w:rFonts w:ascii="Times New Roman" w:hAnsi="Times New Roman" w:cs="Times New Roman"/>
+                <w:noProof/>
+                <w:webHidden/>
+                <w:sz w:val="36"/>
+                <w:szCs w:val="36"/>
+              </w:rPr>
+              <w:tab/>
+            </w:r>
+            <w:r>
+              <w:rPr>
+                <w:rFonts w:ascii="Times New Roman" w:hAnsi="Times New Roman" w:cs="Times New Roman"/>
+                <w:noProof/>
+                <w:webHidden/>
+                <w:sz w:val="36"/>
+                <w:szCs w:val="36"/>
+              </w:rPr>
+              <w:fldChar w:fldCharType="begin"/>
+            </w:r>
+            <w:r>
+              <w:rPr>
+                <w:rFonts w:ascii="Times New Roman" w:hAnsi="Times New Roman" w:cs="Times New Roman"/>
+                <w:noProof/>
+                <w:webHidden/>
+                <w:sz w:val="36"/>
+                <w:szCs w:val="36"/>
+              </w:rPr>
+              <w:instrText xml:space="preserve"> PAGEREF _Toc390089129 \h </w:instrText>
+            </w:r>
+            <w:r>
+              <w:rPr>
+                <w:rFonts w:ascii="Times New Roman" w:hAnsi="Times New Roman" w:cs="Times New Roman"/>
+                <w:noProof/>
+                <w:webHidden/>
+                <w:sz w:val="36"/>
+                <w:szCs w:val="36"/>
+              </w:rPr>
+            </w:r>
+            <w:r>
+              <w:rPr>
+                <w:rFonts w:ascii="Times New Roman" w:hAnsi="Times New Roman" w:cs="Times New Roman"/>
+                <w:noProof/>
+                <w:webHidden/>
+                <w:sz w:val="36"/>
+                <w:szCs w:val="36"/>
+              </w:rPr>
+              <w:fldChar w:fldCharType="separate"/>
+            </w:r>
+            <w:r>
+              <w:rPr>
+                <w:rFonts w:ascii="Times New Roman" w:hAnsi="Times New Roman" w:cs="Times New Roman"/>
+                <w:noProof/>
+                <w:webHidden/>
+                <w:sz w:val="36"/>
+                <w:szCs w:val="36"/>
+              </w:rPr>
+              <w:t>9</w:t>
+            </w:r>
+            <w:r>
+              <w:rPr>
+                <w:rFonts w:ascii="Times New Roman" w:hAnsi="Times New Roman" w:cs="Times New Roman"/>
+                <w:noProof/>
+                <w:webHidden/>
+                <w:sz w:val="36"/>
+                <w:szCs w:val="36"/>
+              </w:rPr>
+              <w:fldChar w:fldCharType="end"/>
+            </w:r>
+          </w:hyperlink>
+        </w:p>
+        <w:p>
+          <w:pPr>
+            <w:pStyle w:val="TOC1"/>
+            <w:tabs>
+              <w:tab w:val="right" w:leader="dot" w:pos="9628"/>
+            </w:tabs>
+            <w:rPr>
+              <w:rFonts w:ascii="Times New Roman" w:eastAsiaTheme="minorEastAsia" w:hAnsi="Times New Roman" w:cs="Times New Roman"/>
+              <w:noProof/>
+              <w:sz w:val="36"/>
+              <w:szCs w:val="36"/>
+            </w:rPr>
+          </w:pPr>
+          <w:hyperlink w:anchor="_Toc390089130" w:history="1">
+            <w:r>
+              <w:rPr>
+                <w:rStyle w:val="Hyperlink"/>
+                <w:rFonts w:ascii="Times New Roman" w:hAnsi="Times New Roman" w:cs="Times New Roman"/>
+                <w:noProof/>
+                <w:sz w:val="36"/>
+                <w:szCs w:val="36"/>
+                <w:lang w:val="ru-RU"/>
+              </w:rPr>
+              <w:t>Глава 1: Описание предметной области</w:t>
+            </w:r>
+            <w:r>
+              <w:rPr>
+                <w:rFonts w:ascii="Times New Roman" w:hAnsi="Times New Roman" w:cs="Times New Roman"/>
+                <w:noProof/>
+                <w:webHidden/>
+                <w:sz w:val="36"/>
+                <w:szCs w:val="36"/>
+              </w:rPr>
+              <w:tab/>
+            </w:r>
+            <w:r>
+              <w:rPr>
+                <w:rFonts w:ascii="Times New Roman" w:hAnsi="Times New Roman" w:cs="Times New Roman"/>
+                <w:noProof/>
+                <w:webHidden/>
+                <w:sz w:val="36"/>
+                <w:szCs w:val="36"/>
+              </w:rPr>
+              <w:fldChar w:fldCharType="begin"/>
+            </w:r>
+            <w:r>
+              <w:rPr>
+                <w:rFonts w:ascii="Times New Roman" w:hAnsi="Times New Roman" w:cs="Times New Roman"/>
+                <w:noProof/>
+                <w:webHidden/>
+                <w:sz w:val="36"/>
+                <w:szCs w:val="36"/>
+              </w:rPr>
+              <w:instrText xml:space="preserve"> PAGEREF _Toc390089130 \h </w:instrText>
+            </w:r>
+            <w:r>
+              <w:rPr>
+                <w:rFonts w:ascii="Times New Roman" w:hAnsi="Times New Roman" w:cs="Times New Roman"/>
+                <w:noProof/>
+                <w:webHidden/>
+                <w:sz w:val="36"/>
+                <w:szCs w:val="36"/>
+              </w:rPr>
+            </w:r>
+            <w:r>
+              <w:rPr>
+                <w:rFonts w:ascii="Times New Roman" w:hAnsi="Times New Roman" w:cs="Times New Roman"/>
+                <w:noProof/>
+                <w:webHidden/>
+                <w:sz w:val="36"/>
+                <w:szCs w:val="36"/>
+              </w:rPr>
+              <w:fldChar w:fldCharType="separate"/>
+            </w:r>
+            <w:r>
+              <w:rPr>
+                <w:rFonts w:ascii="Times New Roman" w:hAnsi="Times New Roman" w:cs="Times New Roman"/>
+                <w:noProof/>
+                <w:webHidden/>
+                <w:sz w:val="36"/>
+                <w:szCs w:val="36"/>
+              </w:rPr>
+              <w:t>10</w:t>
+            </w:r>
+            <w:r>
+              <w:rPr>
+                <w:rFonts w:ascii="Times New Roman" w:hAnsi="Times New Roman" w:cs="Times New Roman"/>
+                <w:noProof/>
+                <w:webHidden/>
+                <w:sz w:val="36"/>
+                <w:szCs w:val="36"/>
+              </w:rPr>
+              <w:fldChar w:fldCharType="end"/>
+            </w:r>
+          </w:hyperlink>
+        </w:p>
+        <w:p>
+          <w:pPr>
+            <w:pStyle w:val="TOC1"/>
+            <w:tabs>
+              <w:tab w:val="right" w:leader="dot" w:pos="9628"/>
+            </w:tabs>
+            <w:rPr>
+              <w:rFonts w:ascii="Times New Roman" w:eastAsiaTheme="minorEastAsia" w:hAnsi="Times New Roman" w:cs="Times New Roman"/>
+              <w:noProof/>
+              <w:sz w:val="36"/>
+              <w:szCs w:val="36"/>
+            </w:rPr>
+          </w:pPr>
+          <w:hyperlink w:anchor="_Toc390089131" w:history="1">
+            <w:r>
+              <w:rPr>
+                <w:rStyle w:val="Hyperlink"/>
+                <w:rFonts w:ascii="Times New Roman" w:hAnsi="Times New Roman" w:cs="Times New Roman"/>
+                <w:noProof/>
+                <w:sz w:val="36"/>
+                <w:szCs w:val="36"/>
+                <w:lang w:val="ru-RU"/>
+              </w:rPr>
+              <w:t>Глава 2: Описание нового протокола</w:t>
+            </w:r>
+            <w:r>
+              <w:rPr>
+                <w:rFonts w:ascii="Times New Roman" w:hAnsi="Times New Roman" w:cs="Times New Roman"/>
+                <w:noProof/>
+                <w:webHidden/>
+                <w:sz w:val="36"/>
+                <w:szCs w:val="36"/>
+              </w:rPr>
+              <w:tab/>
+            </w:r>
+            <w:r>
+              <w:rPr>
+                <w:rFonts w:ascii="Times New Roman" w:hAnsi="Times New Roman" w:cs="Times New Roman"/>
+                <w:noProof/>
+                <w:webHidden/>
+                <w:sz w:val="36"/>
+                <w:szCs w:val="36"/>
+              </w:rPr>
+              <w:fldChar w:fldCharType="begin"/>
+            </w:r>
+            <w:r>
+              <w:rPr>
+                <w:rFonts w:ascii="Times New Roman" w:hAnsi="Times New Roman" w:cs="Times New Roman"/>
+                <w:noProof/>
+                <w:webHidden/>
+                <w:sz w:val="36"/>
+                <w:szCs w:val="36"/>
+              </w:rPr>
+              <w:instrText xml:space="preserve"> PAGEREF _Toc390089131 \h </w:instrText>
+            </w:r>
+            <w:r>
+              <w:rPr>
+                <w:rFonts w:ascii="Times New Roman" w:hAnsi="Times New Roman" w:cs="Times New Roman"/>
+                <w:noProof/>
+                <w:webHidden/>
+                <w:sz w:val="36"/>
+                <w:szCs w:val="36"/>
+              </w:rPr>
+            </w:r>
+            <w:r>
+              <w:rPr>
+                <w:rFonts w:ascii="Times New Roman" w:hAnsi="Times New Roman" w:cs="Times New Roman"/>
+                <w:noProof/>
+                <w:webHidden/>
+                <w:sz w:val="36"/>
+                <w:szCs w:val="36"/>
+              </w:rPr>
+              <w:fldChar w:fldCharType="separate"/>
+            </w:r>
+            <w:r>
+              <w:rPr>
+                <w:rFonts w:ascii="Times New Roman" w:hAnsi="Times New Roman" w:cs="Times New Roman"/>
+                <w:noProof/>
+                <w:webHidden/>
+                <w:sz w:val="36"/>
+                <w:szCs w:val="36"/>
+              </w:rPr>
+              <w:t>11</w:t>
+            </w:r>
+            <w:r>
+              <w:rPr>
+                <w:rFonts w:ascii="Times New Roman" w:hAnsi="Times New Roman" w:cs="Times New Roman"/>
+                <w:noProof/>
+                <w:webHidden/>
+                <w:sz w:val="36"/>
+                <w:szCs w:val="36"/>
+              </w:rPr>
+              <w:fldChar w:fldCharType="end"/>
+            </w:r>
+          </w:hyperlink>
+        </w:p>
+        <w:p>
+          <w:pPr>
+            <w:pStyle w:val="TOC1"/>
+            <w:tabs>
+              <w:tab w:val="right" w:leader="dot" w:pos="9628"/>
+            </w:tabs>
+            <w:rPr>
+              <w:rFonts w:ascii="Times New Roman" w:eastAsiaTheme="minorEastAsia" w:hAnsi="Times New Roman" w:cs="Times New Roman"/>
+              <w:noProof/>
+              <w:sz w:val="36"/>
+              <w:szCs w:val="36"/>
+            </w:rPr>
+          </w:pPr>
+          <w:hyperlink w:anchor="_Toc390089132" w:history="1">
+            <w:r>
+              <w:rPr>
+                <w:rStyle w:val="Hyperlink"/>
+                <w:rFonts w:ascii="Times New Roman" w:hAnsi="Times New Roman" w:cs="Times New Roman"/>
+                <w:noProof/>
+                <w:sz w:val="36"/>
+                <w:szCs w:val="36"/>
+                <w:lang w:val="ru-RU"/>
+              </w:rPr>
+              <w:t>Глава 3</w:t>
+            </w:r>
+            <w:r>
+              <w:rPr>
+                <w:rStyle w:val="Hyperlink"/>
+                <w:rFonts w:ascii="Times New Roman" w:hAnsi="Times New Roman" w:cs="Times New Roman"/>
+                <w:noProof/>
+                <w:sz w:val="36"/>
+                <w:szCs w:val="36"/>
+              </w:rPr>
+              <w:t xml:space="preserve">: </w:t>
+            </w:r>
+            <w:r>
+              <w:rPr>
+                <w:rStyle w:val="Hyperlink"/>
+                <w:rFonts w:ascii="Times New Roman" w:hAnsi="Times New Roman" w:cs="Times New Roman"/>
+                <w:noProof/>
+                <w:sz w:val="36"/>
+                <w:szCs w:val="36"/>
+                <w:lang w:val="ru-RU"/>
+              </w:rPr>
+              <w:t>Описание разработанного приложения</w:t>
+            </w:r>
+            <w:r>
+              <w:rPr>
+                <w:rFonts w:ascii="Times New Roman" w:hAnsi="Times New Roman" w:cs="Times New Roman"/>
+                <w:noProof/>
+                <w:webHidden/>
+                <w:sz w:val="36"/>
+                <w:szCs w:val="36"/>
+              </w:rPr>
+              <w:tab/>
+            </w:r>
+            <w:r>
+              <w:rPr>
+                <w:rFonts w:ascii="Times New Roman" w:hAnsi="Times New Roman" w:cs="Times New Roman"/>
+                <w:noProof/>
+                <w:webHidden/>
+                <w:sz w:val="36"/>
+                <w:szCs w:val="36"/>
+              </w:rPr>
+              <w:fldChar w:fldCharType="begin"/>
+            </w:r>
+            <w:r>
+              <w:rPr>
+                <w:rFonts w:ascii="Times New Roman" w:hAnsi="Times New Roman" w:cs="Times New Roman"/>
+                <w:noProof/>
+                <w:webHidden/>
+                <w:sz w:val="36"/>
+                <w:szCs w:val="36"/>
+              </w:rPr>
+              <w:instrText xml:space="preserve"> PAGEREF _Toc390089132 \h </w:instrText>
+            </w:r>
+            <w:r>
+              <w:rPr>
+                <w:rFonts w:ascii="Times New Roman" w:hAnsi="Times New Roman" w:cs="Times New Roman"/>
+                <w:noProof/>
+                <w:webHidden/>
+                <w:sz w:val="36"/>
+                <w:szCs w:val="36"/>
+              </w:rPr>
+            </w:r>
+            <w:r>
+              <w:rPr>
+                <w:rFonts w:ascii="Times New Roman" w:hAnsi="Times New Roman" w:cs="Times New Roman"/>
+                <w:noProof/>
+                <w:webHidden/>
+                <w:sz w:val="36"/>
+                <w:szCs w:val="36"/>
+              </w:rPr>
+              <w:fldChar w:fldCharType="separate"/>
+            </w:r>
+            <w:r>
+              <w:rPr>
+                <w:rFonts w:ascii="Times New Roman" w:hAnsi="Times New Roman" w:cs="Times New Roman"/>
+                <w:noProof/>
+                <w:webHidden/>
+                <w:sz w:val="36"/>
+                <w:szCs w:val="36"/>
+              </w:rPr>
+              <w:t>12</w:t>
+            </w:r>
+            <w:r>
+              <w:rPr>
+                <w:rFonts w:ascii="Times New Roman" w:hAnsi="Times New Roman" w:cs="Times New Roman"/>
+                <w:noProof/>
+                <w:webHidden/>
+                <w:sz w:val="36"/>
+                <w:szCs w:val="36"/>
               </w:rPr>
               <w:fldChar w:fldCharType="end"/>
             </w:r>
@@ -6605,60 +7034,84 @@
               <w:noProof/>
             </w:rPr>
           </w:pPr>
-          <w:hyperlink w:anchor="_Toc390083738" w:history="1">
+          <w:hyperlink w:anchor="_Toc390089133" w:history="1">
             <w:r>
               <w:rPr>
                 <w:rStyle w:val="Hyperlink"/>
+                <w:rFonts w:ascii="Times New Roman" w:hAnsi="Times New Roman" w:cs="Times New Roman"/>
                 <w:noProof/>
-                <w:lang w:val="ru-RU"/>
-              </w:rPr>
-              <w:t>Введение</w:t>
-            </w:r>
-            <w:r>
-              <w:rPr>
+                <w:sz w:val="36"/>
+                <w:szCs w:val="36"/>
+                <w:lang w:val="ru-RU"/>
+              </w:rPr>
+              <w:t>Заключение</w:t>
+            </w:r>
+            <w:r>
+              <w:rPr>
+                <w:rFonts w:ascii="Times New Roman" w:hAnsi="Times New Roman" w:cs="Times New Roman"/>
                 <w:noProof/>
                 <w:webHidden/>
+                <w:sz w:val="36"/>
+                <w:szCs w:val="36"/>
               </w:rPr>
               <w:tab/>
             </w:r>
             <w:r>
               <w:rPr>
+                <w:rFonts w:ascii="Times New Roman" w:hAnsi="Times New Roman" w:cs="Times New Roman"/>
                 <w:noProof/>
                 <w:webHidden/>
+                <w:sz w:val="36"/>
+                <w:szCs w:val="36"/>
               </w:rPr>
               <w:fldChar w:fldCharType="begin"/>
             </w:r>
             <w:r>
               <w:rPr>
+                <w:rFonts w:ascii="Times New Roman" w:hAnsi="Times New Roman" w:cs="Times New Roman"/>
                 <w:noProof/>
                 <w:webHidden/>
-              </w:rPr>
-              <w:instrText xml:space="preserve"> PAGEREF _Toc390083738 \h </w:instrText>
-            </w:r>
-            <w:r>
-              <w:rPr>
+                <w:sz w:val="36"/>
+                <w:szCs w:val="36"/>
+              </w:rPr>
+              <w:instrText xml:space="preserve"> PAGEREF _Toc390089133 \h </w:instrText>
+            </w:r>
+            <w:r>
+              <w:rPr>
+                <w:rFonts w:ascii="Times New Roman" w:hAnsi="Times New Roman" w:cs="Times New Roman"/>
                 <w:noProof/>
                 <w:webHidden/>
-              </w:rPr>
-            </w:r>
-            <w:r>
-              <w:rPr>
+                <w:sz w:val="36"/>
+                <w:szCs w:val="36"/>
+              </w:rPr>
+            </w:r>
+            <w:r>
+              <w:rPr>
+                <w:rFonts w:ascii="Times New Roman" w:hAnsi="Times New Roman" w:cs="Times New Roman"/>
                 <w:noProof/>
                 <w:webHidden/>
+                <w:sz w:val="36"/>
+                <w:szCs w:val="36"/>
               </w:rPr>
               <w:fldChar w:fldCharType="separate"/>
             </w:r>
             <w:r>
               <w:rPr>
+                <w:rFonts w:ascii="Times New Roman" w:hAnsi="Times New Roman" w:cs="Times New Roman"/>
                 <w:noProof/>
                 <w:webHidden/>
-              </w:rPr>
-              <w:t>8</w:t>
-            </w:r>
-            <w:r>
-              <w:rPr>
+                <w:sz w:val="36"/>
+                <w:szCs w:val="36"/>
+              </w:rPr>
+              <w:t>13</w:t>
+            </w:r>
+            <w:r>
+              <w:rPr>
+                <w:rFonts w:ascii="Times New Roman" w:hAnsi="Times New Roman" w:cs="Times New Roman"/>
                 <w:noProof/>
                 <w:webHidden/>
+                <w:sz w:val="36"/>
+                <w:szCs w:val="36"/>
               </w:rPr>
               <w:fldChar w:fldCharType="end"/>
             </w:r>
@@ -6684,18 +7137,154 @@
     </w:sdt>
     <w:p>
       <w:pPr>
-        <w:pStyle w:val="Diplom"/>
-        <w:rPr>
-          <w:lang w:val="ru-RU"/>
-        </w:rPr>
-      </w:pPr>
-    </w:p>
-    <w:p>
-      <w:pPr>
-        <w:rPr>
-          <w:rFonts w:ascii="Times New Roman" w:hAnsi="Times New Roman"/>
+        <w:rPr>
+          <w:rFonts w:ascii="Times New Roman" w:eastAsiaTheme="majorEastAsia" w:hAnsi="Times New Roman" w:cstheme="majorBidi"/>
+          <w:b/>
+          <w:color w:val="000000" w:themeColor="text1"/>
+          <w:sz w:val="40"/>
+          <w:szCs w:val="32"/>
+          <w:lang w:val="ru-RU"/>
+        </w:rPr>
+      </w:pPr>
+      <w:r>
+        <w:rPr>
+          <w:lang w:val="ru-RU"/>
+        </w:rPr>
+        <w:br w:type="page"/>
+      </w:r>
+    </w:p>
+    <w:p>
+      <w:pPr>
+        <w:pStyle w:val="Heading1"/>
+        <w:rPr>
+          <w:lang w:val="ru-RU"/>
+        </w:rPr>
+      </w:pPr>
+      <w:bookmarkStart w:id="18" w:name="_Toc390089129"/>
+      <w:r>
+        <w:rPr>
+          <w:lang w:val="ru-RU"/>
+        </w:rPr>
+        <w:lastRenderedPageBreak/>
+        <w:t>Введение</w:t>
+      </w:r>
+      <w:bookmarkEnd w:id="18"/>
+    </w:p>
+    <w:p>
+      <w:pPr>
+        <w:rPr>
+          <w:rFonts w:ascii="Times New Roman" w:eastAsiaTheme="majorEastAsia" w:hAnsi="Times New Roman" w:cstheme="majorBidi"/>
+          <w:b/>
+          <w:color w:val="000000" w:themeColor="text1"/>
+          <w:sz w:val="40"/>
+          <w:szCs w:val="32"/>
+          <w:lang w:val="ru-RU"/>
+        </w:rPr>
+      </w:pPr>
+      <w:r>
+        <w:rPr>
+          <w:lang w:val="ru-RU"/>
+        </w:rPr>
+        <w:br w:type="page"/>
+      </w:r>
+    </w:p>
+    <w:p>
+      <w:pPr>
+        <w:pStyle w:val="Heading1"/>
+        <w:rPr>
+          <w:lang w:val="ru-RU"/>
+        </w:rPr>
+      </w:pPr>
+      <w:bookmarkStart w:id="19" w:name="_Toc390089130"/>
+      <w:r>
+        <w:rPr>
+          <w:lang w:val="ru-RU"/>
+        </w:rPr>
+        <w:lastRenderedPageBreak/>
+        <w:t>Глава 1</w:t>
+      </w:r>
+      <w:r>
+        <w:rPr>
+          <w:lang w:val="ru-RU"/>
+        </w:rPr>
+        <w:t xml:space="preserve">: </w:t>
+      </w:r>
+      <w:r>
+        <w:rPr>
+          <w:lang w:val="ru-RU"/>
+        </w:rPr>
+        <w:t>Описание предметной области</w:t>
+      </w:r>
+      <w:bookmarkEnd w:id="19"/>
+    </w:p>
+    <w:p>
+      <w:pPr>
+        <w:pStyle w:val="Heading2"/>
+        <w:rPr>
+          <w:lang w:val="ru-RU"/>
+        </w:rPr>
+      </w:pPr>
+      <w:r>
+        <w:rPr>
+          <w:lang w:val="ru-RU"/>
+        </w:rPr>
+        <w:t>1</w:t>
+      </w:r>
+      <w:r>
+        <w:rPr>
+          <w:lang w:val="ru-RU"/>
+        </w:rPr>
+        <w:t xml:space="preserve">.1. </w:t>
+      </w:r>
+      <w:r>
+        <w:rPr>
+          <w:lang w:val="ru-RU"/>
+        </w:rPr>
+        <w:t>Анализ состояния разрабатываемого вопроса</w:t>
+      </w:r>
+    </w:p>
+    <w:p>
+      <w:pPr>
+        <w:pStyle w:val="Heading2"/>
+        <w:rPr>
+          <w:lang w:val="ru-RU"/>
+        </w:rPr>
+      </w:pPr>
+      <w:r>
+        <w:rPr>
+          <w:lang w:val="ru-RU"/>
+        </w:rPr>
+        <w:t xml:space="preserve">1.2. </w:t>
+      </w:r>
+      <w:r>
+        <w:rPr>
+          <w:lang w:val="ru-RU"/>
+        </w:rPr>
+        <w:t>Исследование существующих методов шифрования, их достоинств и недостатков</w:t>
+      </w:r>
+    </w:p>
+    <w:p>
+      <w:pPr>
+        <w:pStyle w:val="Heading2"/>
+        <w:rPr>
+          <w:lang w:val="ru-RU"/>
+        </w:rPr>
+      </w:pPr>
+      <w:r>
+        <w:rPr>
+          <w:lang w:val="ru-RU"/>
+        </w:rPr>
+        <w:t>1.3. Выводы по результатам проработки предметной области</w:t>
+      </w:r>
+    </w:p>
+    <w:p>
+      <w:pPr>
+        <w:rPr>
+          <w:rFonts w:ascii="Times New Roman" w:eastAsiaTheme="majorEastAsia" w:hAnsi="Times New Roman" w:cstheme="majorBidi"/>
+          <w:b/>
           <w:color w:val="000000" w:themeColor="text1"/>
           <w:sz w:val="36"/>
+          <w:szCs w:val="26"/>
           <w:lang w:val="ru-RU"/>
         </w:rPr>
       </w:pPr>
@@ -6713,23 +7302,292 @@
           <w:lang w:val="ru-RU"/>
         </w:rPr>
       </w:pPr>
-      <w:bookmarkStart w:id="19" w:name="_Toc390083738"/>
+      <w:bookmarkStart w:id="20" w:name="_Toc390089131"/>
       <w:r>
         <w:rPr>
           <w:lang w:val="ru-RU"/>
         </w:rPr>
         <w:lastRenderedPageBreak/>
-        <w:t>Введение</w:t>
-      </w:r>
-      <w:bookmarkEnd w:id="19"/>
-    </w:p>
-    <w:p>
-      <w:pPr>
-        <w:pStyle w:val="Diplom"/>
-        <w:rPr>
-          <w:lang w:val="ru-RU"/>
-        </w:rPr>
-      </w:pPr>
+        <w:t>Глава 2</w:t>
+      </w:r>
+      <w:r>
+        <w:rPr>
+          <w:lang w:val="ru-RU"/>
+        </w:rPr>
+        <w:t xml:space="preserve">: </w:t>
+      </w:r>
+      <w:r>
+        <w:rPr>
+          <w:lang w:val="ru-RU"/>
+        </w:rPr>
+        <w:t>Описание нового протокола</w:t>
+      </w:r>
+      <w:bookmarkEnd w:id="20"/>
+    </w:p>
+    <w:p>
+      <w:pPr>
+        <w:pStyle w:val="Heading2"/>
+        <w:rPr>
+          <w:lang w:val="ru-RU"/>
+        </w:rPr>
+      </w:pPr>
+      <w:r>
+        <w:rPr>
+          <w:lang w:val="ru-RU"/>
+        </w:rPr>
+        <w:t>2.1. Описание новых методов шифрования и защиты данных</w:t>
+      </w:r>
+    </w:p>
+    <w:p>
+      <w:pPr>
+        <w:pStyle w:val="Heading2"/>
+        <w:rPr>
+          <w:lang w:val="ru-RU"/>
+        </w:rPr>
+      </w:pPr>
+      <w:r>
+        <w:rPr>
+          <w:lang w:val="ru-RU"/>
+        </w:rPr>
+        <w:t>2.2. Создание нового протокола</w:t>
+      </w:r>
+    </w:p>
+    <w:p>
+      <w:pPr>
+        <w:pStyle w:val="Heading2"/>
+        <w:rPr>
+          <w:lang w:val="ru-RU"/>
+        </w:rPr>
+      </w:pPr>
+      <w:r>
+        <w:rPr>
+          <w:lang w:val="ru-RU"/>
+        </w:rPr>
+        <w:t>2.3. Анализ нового протокола с учетом известных атак на существующие системы</w:t>
+      </w:r>
+    </w:p>
+    <w:p>
+      <w:pPr>
+        <w:pStyle w:val="Heading1"/>
+        <w:rPr>
+          <w:sz w:val="36"/>
+          <w:szCs w:val="26"/>
+          <w:lang w:val="ru-RU"/>
+        </w:rPr>
+      </w:pPr>
+      <w:r>
+        <w:rPr>
+          <w:lang w:val="ru-RU"/>
+        </w:rPr>
+        <w:br w:type="page"/>
+      </w:r>
+    </w:p>
+    <w:p>
+      <w:pPr>
+        <w:pStyle w:val="Heading1"/>
+        <w:rPr>
+          <w:lang w:val="ru-RU"/>
+        </w:rPr>
+      </w:pPr>
+      <w:bookmarkStart w:id="21" w:name="_Toc390089132"/>
+      <w:r>
+        <w:rPr>
+          <w:lang w:val="ru-RU"/>
+        </w:rPr>
+        <w:lastRenderedPageBreak/>
+        <w:t>Глава 3</w:t>
+      </w:r>
+      <w:r>
+        <w:rPr>
+          <w:lang w:val="ru-RU"/>
+        </w:rPr>
+        <w:t xml:space="preserve">: </w:t>
+      </w:r>
+      <w:bookmarkEnd w:id="21"/>
+      <w:r>
+        <w:rPr>
+          <w:lang w:val="ru-RU"/>
+        </w:rPr>
+        <w:t>Разработка серверного приложения</w:t>
+      </w:r>
+    </w:p>
+    <w:p>
+      <w:pPr>
+        <w:pStyle w:val="Heading2"/>
+        <w:rPr>
+          <w:lang w:val="ru-RU"/>
+        </w:rPr>
+      </w:pPr>
+      <w:r>
+        <w:rPr>
+          <w:lang w:val="ru-RU"/>
+        </w:rPr>
+        <w:t>3.1. Описание будущего проекта</w:t>
+      </w:r>
+    </w:p>
+    <w:p>
+      <w:pPr>
+        <w:pStyle w:val="Heading2"/>
+        <w:rPr>
+          <w:lang w:val="ru-RU"/>
+        </w:rPr>
+      </w:pPr>
+      <w:r>
+        <w:rPr>
+          <w:lang w:val="ru-RU"/>
+        </w:rPr>
+        <w:t>3.2. Создание серверного приложения, описание дизайна</w:t>
+      </w:r>
+    </w:p>
+    <w:p>
+      <w:pPr>
+        <w:pStyle w:val="Heading2"/>
+        <w:rPr>
+          <w:lang w:val="ru-RU"/>
+        </w:rPr>
+      </w:pPr>
+      <w:r>
+        <w:rPr>
+          <w:lang w:val="ru-RU"/>
+        </w:rPr>
+        <w:t>3.3. Оценка получившегося решения</w:t>
+      </w:r>
+    </w:p>
+    <w:p>
+      <w:pPr>
+        <w:pStyle w:val="Heading1"/>
+        <w:rPr>
+          <w:sz w:val="36"/>
+          <w:szCs w:val="26"/>
+          <w:lang w:val="ru-RU"/>
+        </w:rPr>
+      </w:pPr>
+      <w:r>
+        <w:rPr>
+          <w:lang w:val="ru-RU"/>
+        </w:rPr>
+        <w:br w:type="page"/>
+      </w:r>
+    </w:p>
+    <w:p>
+      <w:pPr>
+        <w:pStyle w:val="Heading1"/>
+        <w:rPr>
+          <w:lang w:val="ru-RU"/>
+        </w:rPr>
+      </w:pPr>
+      <w:bookmarkStart w:id="22" w:name="_Toc390089133"/>
+      <w:r>
+        <w:rPr>
+          <w:lang w:val="ru-RU"/>
+        </w:rPr>
+        <w:lastRenderedPageBreak/>
+        <w:t>Заключение</w:t>
+      </w:r>
+      <w:bookmarkEnd w:id="22"/>
+    </w:p>
+    <w:p>
+      <w:pPr>
+        <w:pStyle w:val="Heading2"/>
+        <w:rPr>
+          <w:lang w:val="ru-RU"/>
+        </w:rPr>
+      </w:pPr>
+      <w:r>
+        <w:rPr>
+          <w:lang w:val="ru-RU"/>
+        </w:rPr>
+        <w:t>1. Общая оценка работы</w:t>
+      </w:r>
+    </w:p>
+    <w:p>
+      <w:pPr>
+        <w:pStyle w:val="Heading2"/>
+        <w:rPr>
+          <w:lang w:val="ru-RU"/>
+        </w:rPr>
+      </w:pPr>
+      <w:r>
+        <w:rPr>
+          <w:lang w:val="ru-RU"/>
+        </w:rPr>
+        <w:t>2. Полнота решения поставленных задач</w:t>
+      </w:r>
+      <w:r>
+        <w:rPr>
+          <w:lang w:val="ru-RU"/>
+        </w:rPr>
+        <w:br/>
+        <w:t>3. Экономическая и научная значимость работы</w:t>
+      </w:r>
+    </w:p>
+    <w:p>
+      <w:pPr>
+        <w:rPr>
+          <w:rFonts w:ascii="Times New Roman" w:eastAsiaTheme="majorEastAsia" w:hAnsi="Times New Roman" w:cstheme="majorBidi"/>
+          <w:b/>
+          <w:color w:val="000000" w:themeColor="text1"/>
+          <w:sz w:val="36"/>
+          <w:szCs w:val="26"/>
+          <w:lang w:val="ru-RU"/>
+        </w:rPr>
+      </w:pPr>
+      <w:r>
+        <w:rPr>
+          <w:lang w:val="ru-RU"/>
+        </w:rPr>
+        <w:br w:type="page"/>
+      </w:r>
+    </w:p>
+    <w:p>
+      <w:pPr>
+        <w:pStyle w:val="Heading1"/>
+        <w:rPr>
+          <w:lang w:val="ru-RU"/>
+        </w:rPr>
+      </w:pPr>
+      <w:r>
+        <w:rPr>
+          <w:lang w:val="ru-RU"/>
+        </w:rPr>
+        <w:lastRenderedPageBreak/>
+        <w:t>Список использованных источников</w:t>
+      </w:r>
+    </w:p>
+    <w:p>
+      <w:pPr>
+        <w:rPr>
+          <w:rFonts w:ascii="Times New Roman" w:eastAsiaTheme="majorEastAsia" w:hAnsi="Times New Roman" w:cstheme="majorBidi"/>
+          <w:b/>
+          <w:color w:val="000000" w:themeColor="text1"/>
+          <w:sz w:val="40"/>
+          <w:szCs w:val="32"/>
+          <w:lang w:val="ru-RU"/>
+        </w:rPr>
+      </w:pPr>
+      <w:r>
+        <w:rPr>
+          <w:lang w:val="ru-RU"/>
+        </w:rPr>
+        <w:br w:type="page"/>
+      </w:r>
+    </w:p>
+    <w:p>
+      <w:pPr>
+        <w:pStyle w:val="Heading1"/>
+        <w:rPr>
+          <w:lang w:val="ru-RU"/>
+        </w:rPr>
+      </w:pPr>
+      <w:r>
+        <w:rPr>
+          <w:lang w:val="ru-RU"/>
+        </w:rPr>
+        <w:lastRenderedPageBreak/>
+        <w:t>Приложения</w:t>
+      </w:r>
+      <w:bookmarkStart w:id="23" w:name="_GoBack"/>
+      <w:bookmarkEnd w:id="23"/>
     </w:p>
     <w:sectPr>
       <w:footerReference w:type="default" r:id="rId14"/>
@@ -6798,7 +7656,7 @@
           <w:rPr>
             <w:noProof/>
           </w:rPr>
-          <w:t>2</w:t>
+          <w:t>15</w:t>
         </w:r>
         <w:r>
           <w:rPr>
@@ -6958,6 +7816,119 @@
     </w:lvl>
   </w:abstractNum>
   <w:abstractNum w:abstractNumId="1">
+    <w:nsid w:val="482F7B30"/>
+    <w:multiLevelType w:val="multilevel"/>
+    <w:tmpl w:val="5DB0B310"/>
+    <w:lvl w:ilvl="0">
+      <w:start w:val="1"/>
+      <w:numFmt w:val="decimal"/>
+      <w:lvlText w:val="%1"/>
+      <w:lvlJc w:val="left"/>
+      <w:pPr>
+        <w:ind w:left="540" w:hanging="540"/>
+      </w:pPr>
+      <w:rPr>
+        <w:rFonts w:hint="default"/>
+      </w:rPr>
+    </w:lvl>
+    <w:lvl w:ilvl="1">
+      <w:start w:val="1"/>
+      <w:numFmt w:val="decimal"/>
+      <w:lvlText w:val="%1.%2"/>
+      <w:lvlJc w:val="left"/>
+      <w:pPr>
+        <w:ind w:left="720" w:hanging="720"/>
+      </w:pPr>
+      <w:rPr>
+        <w:rFonts w:hint="default"/>
+      </w:rPr>
+    </w:lvl>
+    <w:lvl w:ilvl="2">
+      <w:start w:val="1"/>
+      <w:numFmt w:val="decimal"/>
+      <w:lvlText w:val="%1.%2.%3"/>
+      <w:lvlJc w:val="left"/>
+      <w:pPr>
+        <w:ind w:left="1080" w:hanging="1080"/>
+      </w:pPr>
+      <w:rPr>
+        <w:rFonts w:hint="default"/>
+      </w:rPr>
+    </w:lvl>
+    <w:lvl w:ilvl="3">
+      <w:start w:val="1"/>
+      <w:numFmt w:val="decimal"/>
+      <w:lvlText w:val="%1.%2.%3.%4"/>
+      <w:lvlJc w:val="left"/>
+      <w:pPr>
+        <w:ind w:left="1440" w:hanging="1440"/>
+      </w:pPr>
+      <w:rPr>
+        <w:rFonts w:hint="default"/>
+      </w:rPr>
+    </w:lvl>
+    <w:lvl w:ilvl="4">
+      <w:start w:val="1"/>
+      <w:numFmt w:val="decimal"/>
+      <w:lvlText w:val="%1.%2.%3.%4.%5"/>
+      <w:lvlJc w:val="left"/>
+      <w:pPr>
+        <w:ind w:left="1440" w:hanging="1440"/>
+      </w:pPr>
+      <w:rPr>
+        <w:rFonts w:hint="default"/>
+      </w:rPr>
+    </w:lvl>
+    <w:lvl w:ilvl="5">
+      <w:start w:val="1"/>
+      <w:numFmt w:val="decimal"/>
+      <w:lvlText w:val="%1.%2.%3.%4.%5.%6"/>
+      <w:lvlJc w:val="left"/>
+      <w:pPr>
+        <w:ind w:left="1800" w:hanging="1800"/>
+      </w:pPr>
+      <w:rPr>
+        <w:rFonts w:hint="default"/>
+      </w:rPr>
+    </w:lvl>
+    <w:lvl w:ilvl="6">
+      <w:start w:val="1"/>
+      <w:numFmt w:val="decimal"/>
+      <w:lvlText w:val="%1.%2.%3.%4.%5.%6.%7"/>
+      <w:lvlJc w:val="left"/>
+      <w:pPr>
+        <w:ind w:left="2160" w:hanging="2160"/>
+      </w:pPr>
+      <w:rPr>
+        <w:rFonts w:hint="default"/>
+      </w:rPr>
+    </w:lvl>
+    <w:lvl w:ilvl="7">
+      <w:start w:val="1"/>
+      <w:numFmt w:val="decimal"/>
+      <w:lvlText w:val="%1.%2.%3.%4.%5.%6.%7.%8"/>
+      <w:lvlJc w:val="left"/>
+      <w:pPr>
+        <w:ind w:left="2520" w:hanging="2520"/>
+      </w:pPr>
+      <w:rPr>
+        <w:rFonts w:hint="default"/>
+      </w:rPr>
+    </w:lvl>
+    <w:lvl w:ilvl="8">
+      <w:start w:val="1"/>
+      <w:numFmt w:val="decimal"/>
+      <w:lvlText w:val="%1.%2.%3.%4.%5.%6.%7.%8.%9"/>
+      <w:lvlJc w:val="left"/>
+      <w:pPr>
+        <w:ind w:left="2880" w:hanging="2880"/>
+      </w:pPr>
+      <w:rPr>
+        <w:rFonts w:hint="default"/>
+      </w:rPr>
+    </w:lvl>
+  </w:abstractNum>
+  <w:abstractNum w:abstractNumId="2">
     <w:nsid w:val="51BA045F"/>
     <w:multiLevelType w:val="hybridMultilevel"/>
     <w:tmpl w:val="D0109EAC"/>
@@ -7046,7 +8017,7 @@
       </w:pPr>
     </w:lvl>
   </w:abstractNum>
-  <w:abstractNum w:abstractNumId="2">
+  <w:abstractNum w:abstractNumId="3">
     <w:nsid w:val="54D36B97"/>
     <w:multiLevelType w:val="hybridMultilevel"/>
     <w:tmpl w:val="D0109EAC"/>
@@ -7136,13 +8107,16 @@
     </w:lvl>
   </w:abstractNum>
   <w:num w:numId="1">
-    <w:abstractNumId w:val="1"/>
+    <w:abstractNumId w:val="2"/>
   </w:num>
   <w:num w:numId="2">
-    <w:abstractNumId w:val="2"/>
+    <w:abstractNumId w:val="3"/>
   </w:num>
   <w:num w:numId="3">
     <w:abstractNumId w:val="0"/>
+  </w:num>
+  <w:num w:numId="4">
+    <w:abstractNumId w:val="1"/>
   </w:num>
 </w:numbering>
 </file>
@@ -7587,6 +8561,28 @@
       <w:szCs w:val="26"/>
     </w:rPr>
   </w:style>
+  <w:style w:type="paragraph" w:styleId="Heading3">
+    <w:name w:val="heading 3"/>
+    <w:basedOn w:val="Normal"/>
+    <w:next w:val="Diplom"/>
+    <w:link w:val="Heading3Char"/>
+    <w:uiPriority w:val="9"/>
+    <w:unhideWhenUsed/>
+    <w:qFormat/>
+    <w:rsid w:val="00E239CD"/>
+    <w:pPr>
+      <w:keepNext/>
+      <w:keepLines/>
+      <w:spacing w:before="40" w:after="0"/>
+      <w:outlineLvl w:val="2"/>
+    </w:pPr>
+    <w:rPr>
+      <w:rFonts w:ascii="Times New Roman" w:eastAsiaTheme="majorEastAsia" w:hAnsi="Times New Roman" w:cstheme="majorBidi"/>
+      <w:color w:val="000000" w:themeColor="text1"/>
+      <w:sz w:val="36"/>
+      <w:szCs w:val="24"/>
+    </w:rPr>
+  </w:style>
   <w:style w:type="character" w:default="1" w:styleId="DefaultParagraphFont">
     <w:name w:val="Default Paragraph Font"/>
     <w:uiPriority w:val="1"/>
@@ -7841,6 +8837,19 @@
       <w:color w:val="000000" w:themeColor="text1"/>
       <w:sz w:val="36"/>
       <w:szCs w:val="26"/>
+    </w:rPr>
+  </w:style>
+  <w:style w:type="character" w:customStyle="1" w:styleId="Heading3Char">
+    <w:name w:val="Heading 3 Char"/>
+    <w:basedOn w:val="DefaultParagraphFont"/>
+    <w:link w:val="Heading3"/>
+    <w:uiPriority w:val="9"/>
+    <w:rsid w:val="00E239CD"/>
+    <w:rPr>
+      <w:rFonts w:ascii="Times New Roman" w:eastAsiaTheme="majorEastAsia" w:hAnsi="Times New Roman" w:cstheme="majorBidi"/>
+      <w:color w:val="000000" w:themeColor="text1"/>
+      <w:sz w:val="36"/>
+      <w:szCs w:val="24"/>
     </w:rPr>
   </w:style>
 </w:styles>
@@ -8112,7 +9121,7 @@
 </file>
 
 <file path=customXml/itemProps1.xml><?xml version="1.0" encoding="utf-8"?>
-<ds:datastoreItem xmlns:ds="http://schemas.openxmlformats.org/officeDocument/2006/customXml" ds:itemID="{5ED4C696-7402-4665-9C0D-ACFB348B6F9E}">
+<ds:datastoreItem xmlns:ds="http://schemas.openxmlformats.org/officeDocument/2006/customXml" ds:itemID="{E67B2CAB-9645-4447-AFB1-E8E1C66CAF10}">
   <ds:schemaRefs>
     <ds:schemaRef ds:uri="http://schemas.openxmlformats.org/officeDocument/2006/bibliography"/>
   </ds:schemaRefs>

</xml_diff>

<commit_message>
DOCS: Server doc now has screenshot of server.
</commit_message>
<xml_diff>
--- a/docs/Diplom-server.docx
+++ b/docs/Diplom-server.docx
@@ -29893,14 +29893,17 @@
           <w:numId w:val="14"/>
         </w:numPr>
       </w:pPr>
-      <w:r>
-        <w:t xml:space="preserve">аутентификация сервера с </w:t>
-      </w:r>
-      <w:proofErr w:type="spellStart"/>
-      <w:r>
-        <w:t>неаутентифицированным</w:t>
-      </w:r>
-      <w:proofErr w:type="spellEnd"/>
+      <w:proofErr w:type="gramStart"/>
+      <w:r>
+        <w:t>аутентификация</w:t>
+      </w:r>
+      <w:proofErr w:type="gramEnd"/>
+      <w:r>
+        <w:t xml:space="preserve"> сервера с </w:t>
+      </w:r>
+      <w:r>
+        <w:t>анонимным</w:t>
+      </w:r>
       <w:r>
         <w:t xml:space="preserve"> клиентом,</w:t>
       </w:r>
@@ -32836,7 +32839,21 @@
           <w:b/>
           <w:i/>
         </w:rPr>
-        <w:t xml:space="preserve"> описаны в десятичной системе.</w:t>
+        <w:t xml:space="preserve"> </w:t>
+      </w:r>
+      <w:r>
+        <w:rPr>
+          <w:b/>
+          <w:i/>
+        </w:rPr>
+        <w:t>представлены</w:t>
+      </w:r>
+      <w:r>
+        <w:rPr>
+          <w:b/>
+          <w:i/>
+        </w:rPr>
+        <w:t xml:space="preserve"> в десятичной системе.</w:t>
       </w:r>
     </w:p>
     <w:p>
@@ -37294,7 +37311,7 @@
           <wp:inline distT="0" distB="0" distL="0" distR="0">
             <wp:extent cx="6115050" cy="5457825"/>
             <wp:effectExtent l="0" t="0" r="0" b="9525"/>
-            <wp:docPr id="9" name="Picture 9" descr="C:\Users\1\Desktop\2.png"/>
+            <wp:docPr id="3" name="Picture 3" descr="C:\Users\1\Desktop\3.png"/>
             <wp:cNvGraphicFramePr>
               <a:graphicFrameLocks xmlns:a="http://schemas.openxmlformats.org/drawingml/2006/main" noChangeAspect="1"/>
             </wp:cNvGraphicFramePr>
@@ -37302,7 +37319,7 @@
               <a:graphicData uri="http://schemas.openxmlformats.org/drawingml/2006/picture">
                 <pic:pic xmlns:pic="http://schemas.openxmlformats.org/drawingml/2006/picture">
                   <pic:nvPicPr>
-                    <pic:cNvPr id="0" name="Picture 3" descr="C:\Users\1\Desktop\2.png"/>
+                    <pic:cNvPr id="0" name="Picture 1" descr="C:\Users\1\Desktop\3.png"/>
                     <pic:cNvPicPr>
                       <a:picLocks noChangeAspect="1" noChangeArrowheads="1"/>
                     </pic:cNvPicPr>
@@ -37339,6 +37356,8 @@
           </wp:inline>
         </w:drawing>
       </w:r>
+      <w:bookmarkStart w:id="103" w:name="_GoBack"/>
+      <w:bookmarkEnd w:id="103"/>
     </w:p>
     <w:p>
       <w:pPr>
@@ -37664,7 +37683,7 @@
           <w:lang w:val="ru-RU"/>
         </w:rPr>
       </w:pPr>
-      <w:bookmarkStart w:id="103" w:name="_Toc390934510"/>
+      <w:bookmarkStart w:id="104" w:name="_Toc390934510"/>
       <w:r>
         <w:rPr>
           <w:lang w:val="ru-RU"/>
@@ -37672,7 +37691,7 @@
         <w:lastRenderedPageBreak/>
         <w:t>Заключение</w:t>
       </w:r>
-      <w:bookmarkEnd w:id="103"/>
+      <w:bookmarkEnd w:id="104"/>
     </w:p>
     <w:p>
       <w:pPr>
@@ -37681,14 +37700,14 @@
           <w:lang w:val="ru-RU"/>
         </w:rPr>
       </w:pPr>
-      <w:bookmarkStart w:id="104" w:name="_Toc390934511"/>
+      <w:bookmarkStart w:id="105" w:name="_Toc390934511"/>
       <w:r>
         <w:rPr>
           <w:lang w:val="ru-RU"/>
         </w:rPr>
         <w:t>1. Общая оценка работы</w:t>
       </w:r>
-      <w:bookmarkEnd w:id="104"/>
+      <w:bookmarkEnd w:id="105"/>
     </w:p>
     <w:p>
       <w:pPr>
@@ -38012,7 +38031,7 @@
           <w:lang w:val="ru-RU"/>
         </w:rPr>
       </w:pPr>
-      <w:bookmarkStart w:id="105" w:name="_Toc390934512"/>
+      <w:bookmarkStart w:id="106" w:name="_Toc390934512"/>
       <w:r>
         <w:rPr>
           <w:lang w:val="ru-RU"/>
@@ -38044,7 +38063,7 @@
         </w:rPr>
         <w:t>нота решения поставленных задач</w:t>
       </w:r>
-      <w:bookmarkEnd w:id="105"/>
+      <w:bookmarkEnd w:id="106"/>
     </w:p>
     <w:p>
       <w:pPr>
@@ -38115,7 +38134,7 @@
           <w:lang w:val="ru-RU"/>
         </w:rPr>
       </w:pPr>
-      <w:bookmarkStart w:id="106" w:name="_Toc390934513"/>
+      <w:bookmarkStart w:id="107" w:name="_Toc390934513"/>
       <w:r>
         <w:rPr>
           <w:lang w:val="ru-RU"/>
@@ -38123,7 +38142,7 @@
         <w:lastRenderedPageBreak/>
         <w:t>3. Экономическая и научная значимость работы</w:t>
       </w:r>
-      <w:bookmarkEnd w:id="106"/>
+      <w:bookmarkEnd w:id="107"/>
     </w:p>
     <w:p>
       <w:pPr>
@@ -38204,7 +38223,7 @@
           <w:lang w:val="ru-RU"/>
         </w:rPr>
       </w:pPr>
-      <w:bookmarkStart w:id="107" w:name="_Toc390934514"/>
+      <w:bookmarkStart w:id="108" w:name="_Toc390934514"/>
       <w:r>
         <w:rPr>
           <w:lang w:val="ru-RU"/>
@@ -38212,7 +38231,7 @@
         <w:lastRenderedPageBreak/>
         <w:t>Список использованных источников</w:t>
       </w:r>
-      <w:bookmarkEnd w:id="107"/>
+      <w:bookmarkEnd w:id="108"/>
     </w:p>
     <w:p>
       <w:pPr>
@@ -38454,7 +38473,7 @@
       <w:pPr>
         <w:pStyle w:val="Heading1"/>
       </w:pPr>
-      <w:bookmarkStart w:id="108" w:name="_Toc390934515"/>
+      <w:bookmarkStart w:id="109" w:name="_Toc390934515"/>
       <w:r>
         <w:rPr>
           <w:lang w:val="ru-RU"/>
@@ -38462,7 +38481,7 @@
         <w:lastRenderedPageBreak/>
         <w:t>Приложения</w:t>
       </w:r>
-      <w:bookmarkEnd w:id="108"/>
+      <w:bookmarkEnd w:id="109"/>
     </w:p>
     <w:p>
       <w:pPr>
@@ -41982,8 +42001,6 @@
         </w:rPr>
         <w:t>функция генерации ответа сервера на сообщение клиента</w:t>
       </w:r>
-      <w:bookmarkStart w:id="109" w:name="_GoBack"/>
-      <w:bookmarkEnd w:id="109"/>
     </w:p>
     <w:p>
       <w:pPr>
@@ -48622,7 +48639,7 @@
 </file>
 
 <file path=customXml/itemProps1.xml><?xml version="1.0" encoding="utf-8"?>
-<ds:datastoreItem xmlns:ds="http://schemas.openxmlformats.org/officeDocument/2006/customXml" ds:itemID="{03523B45-6AF3-4090-A507-DF448C14E257}">
+<ds:datastoreItem xmlns:ds="http://schemas.openxmlformats.org/officeDocument/2006/customXml" ds:itemID="{CA50738B-B888-47A7-84B0-385B99DF3A3F}">
   <ds:schemaRefs>
     <ds:schemaRef ds:uri="http://schemas.openxmlformats.org/officeDocument/2006/bibliography"/>
   </ds:schemaRefs>

</xml_diff>

<commit_message>
DOCS: Fixed server doc table of contents being off by a few pages.
</commit_message>
<xml_diff>
--- a/docs/Diplom-server.docx
+++ b/docs/Diplom-server.docx
@@ -4681,7 +4681,7 @@
           <w:lang w:val="ru-RU"/>
         </w:rPr>
       </w:pPr>
-      <w:bookmarkStart w:id="17" w:name="_Toc390982710"/>
+      <w:bookmarkStart w:id="17" w:name="_Toc391210574"/>
       <w:r>
         <w:rPr>
           <w:lang w:val="ru-RU"/>
@@ -5119,10 +5119,8 @@
               <w:tab w:val="right" w:leader="dot" w:pos="9628"/>
             </w:tabs>
             <w:rPr>
-              <w:rFonts w:ascii="Times New Roman" w:eastAsiaTheme="minorEastAsia" w:hAnsi="Times New Roman" w:cs="Times New Roman"/>
+              <w:rFonts w:eastAsiaTheme="minorEastAsia"/>
               <w:noProof/>
-              <w:sz w:val="24"/>
-              <w:szCs w:val="24"/>
             </w:rPr>
           </w:pPr>
           <w:r>
@@ -5134,84 +5132,60 @@
           <w:r>
             <w:fldChar w:fldCharType="separate"/>
           </w:r>
-          <w:hyperlink w:anchor="_Toc390982710" w:history="1">
+          <w:hyperlink w:anchor="_Toc391210574" w:history="1">
             <w:r>
               <w:rPr>
                 <w:rStyle w:val="Hyperlink"/>
-                <w:rFonts w:ascii="Times New Roman" w:hAnsi="Times New Roman" w:cs="Times New Roman"/>
                 <w:noProof/>
-                <w:sz w:val="24"/>
-                <w:szCs w:val="24"/>
                 <w:lang w:val="ru-RU"/>
               </w:rPr>
               <w:t>Реферат</w:t>
             </w:r>
             <w:r>
               <w:rPr>
-                <w:rFonts w:ascii="Times New Roman" w:hAnsi="Times New Roman" w:cs="Times New Roman"/>
                 <w:noProof/>
                 <w:webHidden/>
-                <w:sz w:val="24"/>
-                <w:szCs w:val="24"/>
               </w:rPr>
               <w:tab/>
             </w:r>
             <w:r>
               <w:rPr>
-                <w:rFonts w:ascii="Times New Roman" w:hAnsi="Times New Roman" w:cs="Times New Roman"/>
                 <w:noProof/>
                 <w:webHidden/>
-                <w:sz w:val="24"/>
-                <w:szCs w:val="24"/>
               </w:rPr>
               <w:fldChar w:fldCharType="begin"/>
             </w:r>
             <w:r>
               <w:rPr>
-                <w:rFonts w:ascii="Times New Roman" w:hAnsi="Times New Roman" w:cs="Times New Roman"/>
                 <w:noProof/>
                 <w:webHidden/>
-                <w:sz w:val="24"/>
-                <w:szCs w:val="24"/>
-              </w:rPr>
-              <w:instrText xml:space="preserve"> PAGEREF _Toc390982710 \h </w:instrText>
+              </w:rPr>
+              <w:instrText xml:space="preserve"> PAGEREF _Toc391210574 \h </w:instrText>
             </w:r>
             <w:r>
               <w:rPr>
-                <w:rFonts w:ascii="Times New Roman" w:hAnsi="Times New Roman" w:cs="Times New Roman"/>
                 <w:noProof/>
                 <w:webHidden/>
-                <w:sz w:val="24"/>
-                <w:szCs w:val="24"/>
               </w:rPr>
             </w:r>
             <w:r>
               <w:rPr>
-                <w:rFonts w:ascii="Times New Roman" w:hAnsi="Times New Roman" w:cs="Times New Roman"/>
                 <w:noProof/>
                 <w:webHidden/>
-                <w:sz w:val="24"/>
-                <w:szCs w:val="24"/>
               </w:rPr>
               <w:fldChar w:fldCharType="separate"/>
             </w:r>
             <w:r>
               <w:rPr>
-                <w:rFonts w:ascii="Times New Roman" w:hAnsi="Times New Roman" w:cs="Times New Roman"/>
                 <w:noProof/>
                 <w:webHidden/>
-                <w:sz w:val="24"/>
-                <w:szCs w:val="24"/>
               </w:rPr>
               <w:t>4</w:t>
             </w:r>
             <w:r>
               <w:rPr>
-                <w:rFonts w:ascii="Times New Roman" w:hAnsi="Times New Roman" w:cs="Times New Roman"/>
                 <w:noProof/>
                 <w:webHidden/>
-                <w:sz w:val="24"/>
-                <w:szCs w:val="24"/>
               </w:rPr>
               <w:fldChar w:fldCharType="end"/>
             </w:r>
@@ -5224,90 +5198,64 @@
               <w:tab w:val="right" w:leader="dot" w:pos="9628"/>
             </w:tabs>
             <w:rPr>
-              <w:rFonts w:ascii="Times New Roman" w:eastAsiaTheme="minorEastAsia" w:hAnsi="Times New Roman" w:cs="Times New Roman"/>
+              <w:rFonts w:eastAsiaTheme="minorEastAsia"/>
               <w:noProof/>
-              <w:sz w:val="24"/>
-              <w:szCs w:val="24"/>
             </w:rPr>
           </w:pPr>
-          <w:hyperlink w:anchor="_Toc390982711" w:history="1">
+          <w:hyperlink w:anchor="_Toc391210575" w:history="1">
             <w:r>
               <w:rPr>
                 <w:rStyle w:val="Hyperlink"/>
-                <w:rFonts w:ascii="Times New Roman" w:hAnsi="Times New Roman" w:cs="Times New Roman"/>
                 <w:noProof/>
-                <w:sz w:val="24"/>
-                <w:szCs w:val="24"/>
                 <w:lang w:val="ru-RU"/>
               </w:rPr>
               <w:t>Введение</w:t>
             </w:r>
             <w:r>
               <w:rPr>
-                <w:rFonts w:ascii="Times New Roman" w:hAnsi="Times New Roman" w:cs="Times New Roman"/>
                 <w:noProof/>
                 <w:webHidden/>
-                <w:sz w:val="24"/>
-                <w:szCs w:val="24"/>
               </w:rPr>
               <w:tab/>
             </w:r>
             <w:r>
               <w:rPr>
-                <w:rFonts w:ascii="Times New Roman" w:hAnsi="Times New Roman" w:cs="Times New Roman"/>
                 <w:noProof/>
                 <w:webHidden/>
-                <w:sz w:val="24"/>
-                <w:szCs w:val="24"/>
               </w:rPr>
               <w:fldChar w:fldCharType="begin"/>
             </w:r>
             <w:r>
               <w:rPr>
-                <w:rFonts w:ascii="Times New Roman" w:hAnsi="Times New Roman" w:cs="Times New Roman"/>
                 <w:noProof/>
                 <w:webHidden/>
-                <w:sz w:val="24"/>
-                <w:szCs w:val="24"/>
-              </w:rPr>
-              <w:instrText xml:space="preserve"> PAGEREF _Toc390982711 \h </w:instrText>
+              </w:rPr>
+              <w:instrText xml:space="preserve"> PAGEREF _Toc391210575 \h </w:instrText>
             </w:r>
             <w:r>
               <w:rPr>
-                <w:rFonts w:ascii="Times New Roman" w:hAnsi="Times New Roman" w:cs="Times New Roman"/>
                 <w:noProof/>
                 <w:webHidden/>
-                <w:sz w:val="24"/>
-                <w:szCs w:val="24"/>
               </w:rPr>
             </w:r>
             <w:r>
               <w:rPr>
-                <w:rFonts w:ascii="Times New Roman" w:hAnsi="Times New Roman" w:cs="Times New Roman"/>
                 <w:noProof/>
                 <w:webHidden/>
-                <w:sz w:val="24"/>
-                <w:szCs w:val="24"/>
               </w:rPr>
               <w:fldChar w:fldCharType="separate"/>
             </w:r>
             <w:r>
               <w:rPr>
-                <w:rFonts w:ascii="Times New Roman" w:hAnsi="Times New Roman" w:cs="Times New Roman"/>
                 <w:noProof/>
                 <w:webHidden/>
-                <w:sz w:val="24"/>
-                <w:szCs w:val="24"/>
-              </w:rPr>
-              <w:t>2</w:t>
+              </w:rPr>
+              <w:t>7</w:t>
             </w:r>
             <w:r>
               <w:rPr>
-                <w:rFonts w:ascii="Times New Roman" w:hAnsi="Times New Roman" w:cs="Times New Roman"/>
                 <w:noProof/>
                 <w:webHidden/>
-                <w:sz w:val="24"/>
-                <w:szCs w:val="24"/>
               </w:rPr>
               <w:fldChar w:fldCharType="end"/>
             </w:r>
@@ -5320,90 +5268,74 @@
               <w:tab w:val="right" w:leader="dot" w:pos="9628"/>
             </w:tabs>
             <w:rPr>
-              <w:rFonts w:ascii="Times New Roman" w:eastAsiaTheme="minorEastAsia" w:hAnsi="Times New Roman" w:cs="Times New Roman"/>
+              <w:rFonts w:eastAsiaTheme="minorEastAsia"/>
               <w:noProof/>
-              <w:sz w:val="24"/>
-              <w:szCs w:val="24"/>
             </w:rPr>
           </w:pPr>
-          <w:hyperlink w:anchor="_Toc390982712" w:history="1">
+          <w:hyperlink w:anchor="_Toc391210576" w:history="1">
             <w:r>
               <w:rPr>
                 <w:rStyle w:val="Hyperlink"/>
-                <w:rFonts w:ascii="Times New Roman" w:hAnsi="Times New Roman" w:cs="Times New Roman"/>
                 <w:noProof/>
-                <w:sz w:val="24"/>
-                <w:szCs w:val="24"/>
                 <w:lang w:val="ru-RU"/>
               </w:rPr>
-              <w:t>Глава 1: Описание предметной области</w:t>
+              <w:t>Глава 1: Описание предметной об</w:t>
+            </w:r>
+            <w:bookmarkStart w:id="18" w:name="_GoBack"/>
+            <w:bookmarkEnd w:id="18"/>
+            <w:r>
+              <w:rPr>
+                <w:rStyle w:val="Hyperlink"/>
+                <w:noProof/>
+                <w:lang w:val="ru-RU"/>
+              </w:rPr>
+              <w:t>ласти</w:t>
             </w:r>
             <w:r>
               <w:rPr>
-                <w:rFonts w:ascii="Times New Roman" w:hAnsi="Times New Roman" w:cs="Times New Roman"/>
                 <w:noProof/>
                 <w:webHidden/>
-                <w:sz w:val="24"/>
-                <w:szCs w:val="24"/>
               </w:rPr>
               <w:tab/>
             </w:r>
             <w:r>
               <w:rPr>
-                <w:rFonts w:ascii="Times New Roman" w:hAnsi="Times New Roman" w:cs="Times New Roman"/>
                 <w:noProof/>
                 <w:webHidden/>
-                <w:sz w:val="24"/>
-                <w:szCs w:val="24"/>
               </w:rPr>
               <w:fldChar w:fldCharType="begin"/>
             </w:r>
             <w:r>
               <w:rPr>
-                <w:rFonts w:ascii="Times New Roman" w:hAnsi="Times New Roman" w:cs="Times New Roman"/>
                 <w:noProof/>
                 <w:webHidden/>
-                <w:sz w:val="24"/>
-                <w:szCs w:val="24"/>
-              </w:rPr>
-              <w:instrText xml:space="preserve"> PAGEREF _Toc390982712 \h </w:instrText>
+              </w:rPr>
+              <w:instrText xml:space="preserve"> PAGEREF _Toc391210576 \h </w:instrText>
             </w:r>
             <w:r>
               <w:rPr>
-                <w:rFonts w:ascii="Times New Roman" w:hAnsi="Times New Roman" w:cs="Times New Roman"/>
                 <w:noProof/>
                 <w:webHidden/>
-                <w:sz w:val="24"/>
-                <w:szCs w:val="24"/>
               </w:rPr>
             </w:r>
             <w:r>
               <w:rPr>
-                <w:rFonts w:ascii="Times New Roman" w:hAnsi="Times New Roman" w:cs="Times New Roman"/>
                 <w:noProof/>
                 <w:webHidden/>
-                <w:sz w:val="24"/>
-                <w:szCs w:val="24"/>
               </w:rPr>
               <w:fldChar w:fldCharType="separate"/>
             </w:r>
             <w:r>
               <w:rPr>
-                <w:rFonts w:ascii="Times New Roman" w:hAnsi="Times New Roman" w:cs="Times New Roman"/>
                 <w:noProof/>
                 <w:webHidden/>
-                <w:sz w:val="24"/>
-                <w:szCs w:val="24"/>
-              </w:rPr>
-              <w:t>4</w:t>
+              </w:rPr>
+              <w:t>9</w:t>
             </w:r>
             <w:r>
               <w:rPr>
-                <w:rFonts w:ascii="Times New Roman" w:hAnsi="Times New Roman" w:cs="Times New Roman"/>
                 <w:noProof/>
                 <w:webHidden/>
-                <w:sz w:val="24"/>
-                <w:szCs w:val="24"/>
               </w:rPr>
               <w:fldChar w:fldCharType="end"/>
             </w:r>
@@ -5416,112 +5348,64 @@
               <w:tab w:val="right" w:leader="dot" w:pos="9628"/>
             </w:tabs>
             <w:rPr>
-              <w:rFonts w:ascii="Times New Roman" w:eastAsiaTheme="minorEastAsia" w:hAnsi="Times New Roman" w:cs="Times New Roman"/>
+              <w:rFonts w:eastAsiaTheme="minorEastAsia"/>
               <w:noProof/>
-              <w:sz w:val="24"/>
-              <w:szCs w:val="24"/>
             </w:rPr>
           </w:pPr>
-          <w:hyperlink w:anchor="_Toc390982713" w:history="1">
+          <w:hyperlink w:anchor="_Toc391210577" w:history="1">
             <w:r>
               <w:rPr>
                 <w:rStyle w:val="Hyperlink"/>
-                <w:rFonts w:ascii="Times New Roman" w:hAnsi="Times New Roman" w:cs="Times New Roman"/>
                 <w:noProof/>
-                <w:sz w:val="24"/>
-                <w:szCs w:val="24"/>
                 <w:lang w:val="ru-RU"/>
               </w:rPr>
-              <w:t>1.1 Анализ состоян</w:t>
+              <w:t>1.1 Анализ состояния разрабатываемого вопроса</w:t>
             </w:r>
             <w:r>
               <w:rPr>
-                <w:rStyle w:val="Hyperlink"/>
-                <w:rFonts w:ascii="Times New Roman" w:hAnsi="Times New Roman" w:cs="Times New Roman"/>
-                <w:noProof/>
-                <w:sz w:val="24"/>
-                <w:szCs w:val="24"/>
-                <w:lang w:val="ru-RU"/>
-              </w:rPr>
-              <w:t>а</w:t>
-            </w:r>
-            <w:r>
-              <w:rPr>
-                <w:rStyle w:val="Hyperlink"/>
-                <w:rFonts w:ascii="Times New Roman" w:hAnsi="Times New Roman" w:cs="Times New Roman"/>
-                <w:noProof/>
-                <w:sz w:val="24"/>
-                <w:szCs w:val="24"/>
-                <w:lang w:val="ru-RU"/>
-              </w:rPr>
-              <w:t>ия разрабатываемого вопроса</w:t>
-            </w:r>
-            <w:r>
-              <w:rPr>
-                <w:rFonts w:ascii="Times New Roman" w:hAnsi="Times New Roman" w:cs="Times New Roman"/>
                 <w:noProof/>
                 <w:webHidden/>
-                <w:sz w:val="24"/>
-                <w:szCs w:val="24"/>
               </w:rPr>
               <w:tab/>
             </w:r>
             <w:r>
               <w:rPr>
-                <w:rFonts w:ascii="Times New Roman" w:hAnsi="Times New Roman" w:cs="Times New Roman"/>
                 <w:noProof/>
                 <w:webHidden/>
-                <w:sz w:val="24"/>
-                <w:szCs w:val="24"/>
               </w:rPr>
               <w:fldChar w:fldCharType="begin"/>
             </w:r>
             <w:r>
               <w:rPr>
-                <w:rFonts w:ascii="Times New Roman" w:hAnsi="Times New Roman" w:cs="Times New Roman"/>
                 <w:noProof/>
                 <w:webHidden/>
-                <w:sz w:val="24"/>
-                <w:szCs w:val="24"/>
-              </w:rPr>
-              <w:instrText xml:space="preserve"> PAGEREF _Toc390982713 \h </w:instrText>
+              </w:rPr>
+              <w:instrText xml:space="preserve"> PAGEREF _Toc391210577 \h </w:instrText>
             </w:r>
             <w:r>
               <w:rPr>
-                <w:rFonts w:ascii="Times New Roman" w:hAnsi="Times New Roman" w:cs="Times New Roman"/>
                 <w:noProof/>
                 <w:webHidden/>
-                <w:sz w:val="24"/>
-                <w:szCs w:val="24"/>
               </w:rPr>
             </w:r>
             <w:r>
               <w:rPr>
-                <w:rFonts w:ascii="Times New Roman" w:hAnsi="Times New Roman" w:cs="Times New Roman"/>
                 <w:noProof/>
                 <w:webHidden/>
-                <w:sz w:val="24"/>
-                <w:szCs w:val="24"/>
               </w:rPr>
               <w:fldChar w:fldCharType="separate"/>
             </w:r>
             <w:r>
               <w:rPr>
-                <w:rFonts w:ascii="Times New Roman" w:hAnsi="Times New Roman" w:cs="Times New Roman"/>
                 <w:noProof/>
                 <w:webHidden/>
-                <w:sz w:val="24"/>
-                <w:szCs w:val="24"/>
-              </w:rPr>
-              <w:t>4</w:t>
+              </w:rPr>
+              <w:t>9</w:t>
             </w:r>
             <w:r>
               <w:rPr>
-                <w:rFonts w:ascii="Times New Roman" w:hAnsi="Times New Roman" w:cs="Times New Roman"/>
                 <w:noProof/>
                 <w:webHidden/>
-                <w:sz w:val="24"/>
-                <w:szCs w:val="24"/>
               </w:rPr>
               <w:fldChar w:fldCharType="end"/>
             </w:r>
@@ -5534,90 +5418,64 @@
               <w:tab w:val="right" w:leader="dot" w:pos="9628"/>
             </w:tabs>
             <w:rPr>
-              <w:rFonts w:ascii="Times New Roman" w:eastAsiaTheme="minorEastAsia" w:hAnsi="Times New Roman" w:cs="Times New Roman"/>
+              <w:rFonts w:eastAsiaTheme="minorEastAsia"/>
               <w:noProof/>
-              <w:sz w:val="24"/>
-              <w:szCs w:val="24"/>
             </w:rPr>
           </w:pPr>
-          <w:hyperlink w:anchor="_Toc390982714" w:history="1">
+          <w:hyperlink w:anchor="_Toc391210578" w:history="1">
             <w:r>
               <w:rPr>
                 <w:rStyle w:val="Hyperlink"/>
-                <w:rFonts w:ascii="Times New Roman" w:hAnsi="Times New Roman" w:cs="Times New Roman"/>
                 <w:noProof/>
-                <w:sz w:val="24"/>
-                <w:szCs w:val="24"/>
                 <w:lang w:val="ru-RU"/>
               </w:rPr>
               <w:t>1.2 Исследование существующих методов шифрования, их достоинств и недостатков</w:t>
             </w:r>
             <w:r>
               <w:rPr>
-                <w:rFonts w:ascii="Times New Roman" w:hAnsi="Times New Roman" w:cs="Times New Roman"/>
                 <w:noProof/>
                 <w:webHidden/>
-                <w:sz w:val="24"/>
-                <w:szCs w:val="24"/>
               </w:rPr>
               <w:tab/>
             </w:r>
             <w:r>
               <w:rPr>
-                <w:rFonts w:ascii="Times New Roman" w:hAnsi="Times New Roman" w:cs="Times New Roman"/>
                 <w:noProof/>
                 <w:webHidden/>
-                <w:sz w:val="24"/>
-                <w:szCs w:val="24"/>
               </w:rPr>
               <w:fldChar w:fldCharType="begin"/>
             </w:r>
             <w:r>
               <w:rPr>
-                <w:rFonts w:ascii="Times New Roman" w:hAnsi="Times New Roman" w:cs="Times New Roman"/>
                 <w:noProof/>
                 <w:webHidden/>
-                <w:sz w:val="24"/>
-                <w:szCs w:val="24"/>
-              </w:rPr>
-              <w:instrText xml:space="preserve"> PAGEREF _Toc390982714 \h </w:instrText>
+              </w:rPr>
+              <w:instrText xml:space="preserve"> PAGEREF _Toc391210578 \h </w:instrText>
             </w:r>
             <w:r>
               <w:rPr>
-                <w:rFonts w:ascii="Times New Roman" w:hAnsi="Times New Roman" w:cs="Times New Roman"/>
                 <w:noProof/>
                 <w:webHidden/>
-                <w:sz w:val="24"/>
-                <w:szCs w:val="24"/>
               </w:rPr>
             </w:r>
             <w:r>
               <w:rPr>
-                <w:rFonts w:ascii="Times New Roman" w:hAnsi="Times New Roman" w:cs="Times New Roman"/>
                 <w:noProof/>
                 <w:webHidden/>
-                <w:sz w:val="24"/>
-                <w:szCs w:val="24"/>
               </w:rPr>
               <w:fldChar w:fldCharType="separate"/>
             </w:r>
             <w:r>
               <w:rPr>
-                <w:rFonts w:ascii="Times New Roman" w:hAnsi="Times New Roman" w:cs="Times New Roman"/>
                 <w:noProof/>
                 <w:webHidden/>
-                <w:sz w:val="24"/>
-                <w:szCs w:val="24"/>
-              </w:rPr>
-              <w:t>5</w:t>
+              </w:rPr>
+              <w:t>10</w:t>
             </w:r>
             <w:r>
               <w:rPr>
-                <w:rFonts w:ascii="Times New Roman" w:hAnsi="Times New Roman" w:cs="Times New Roman"/>
                 <w:noProof/>
                 <w:webHidden/>
-                <w:sz w:val="24"/>
-                <w:szCs w:val="24"/>
               </w:rPr>
               <w:fldChar w:fldCharType="end"/>
             </w:r>
@@ -5630,20 +5488,15 @@
               <w:tab w:val="right" w:leader="dot" w:pos="9628"/>
             </w:tabs>
             <w:rPr>
-              <w:rFonts w:ascii="Times New Roman" w:eastAsiaTheme="minorEastAsia" w:hAnsi="Times New Roman" w:cs="Times New Roman"/>
+              <w:rFonts w:eastAsiaTheme="minorEastAsia"/>
               <w:noProof/>
-              <w:sz w:val="24"/>
-              <w:szCs w:val="24"/>
             </w:rPr>
           </w:pPr>
-          <w:hyperlink w:anchor="_Toc390982715" w:history="1">
+          <w:hyperlink w:anchor="_Toc391210579" w:history="1">
             <w:r>
               <w:rPr>
                 <w:rStyle w:val="Hyperlink"/>
-                <w:rFonts w:ascii="Times New Roman" w:hAnsi="Times New Roman" w:cs="Times New Roman"/>
                 <w:noProof/>
-                <w:sz w:val="24"/>
-                <w:szCs w:val="24"/>
                 <w:lang w:val="ru-RU"/>
               </w:rPr>
               <w:t xml:space="preserve">1.2.1 </w:t>
@@ -5651,90 +5504,63 @@
             <w:r>
               <w:rPr>
                 <w:rStyle w:val="Hyperlink"/>
-                <w:rFonts w:ascii="Times New Roman" w:hAnsi="Times New Roman" w:cs="Times New Roman"/>
                 <w:noProof/>
-                <w:sz w:val="24"/>
-                <w:szCs w:val="24"/>
               </w:rPr>
               <w:t>RSA</w:t>
             </w:r>
             <w:r>
               <w:rPr>
                 <w:rStyle w:val="Hyperlink"/>
-                <w:rFonts w:ascii="Times New Roman" w:hAnsi="Times New Roman" w:cs="Times New Roman"/>
                 <w:noProof/>
-                <w:sz w:val="24"/>
-                <w:szCs w:val="24"/>
                 <w:lang w:val="ru-RU"/>
               </w:rPr>
               <w:t>.</w:t>
             </w:r>
             <w:r>
               <w:rPr>
-                <w:rFonts w:ascii="Times New Roman" w:hAnsi="Times New Roman" w:cs="Times New Roman"/>
                 <w:noProof/>
                 <w:webHidden/>
-                <w:sz w:val="24"/>
-                <w:szCs w:val="24"/>
               </w:rPr>
               <w:tab/>
             </w:r>
             <w:r>
               <w:rPr>
-                <w:rFonts w:ascii="Times New Roman" w:hAnsi="Times New Roman" w:cs="Times New Roman"/>
                 <w:noProof/>
                 <w:webHidden/>
-                <w:sz w:val="24"/>
-                <w:szCs w:val="24"/>
               </w:rPr>
               <w:fldChar w:fldCharType="begin"/>
             </w:r>
             <w:r>
               <w:rPr>
-                <w:rFonts w:ascii="Times New Roman" w:hAnsi="Times New Roman" w:cs="Times New Roman"/>
                 <w:noProof/>
                 <w:webHidden/>
-                <w:sz w:val="24"/>
-                <w:szCs w:val="24"/>
-              </w:rPr>
-              <w:instrText xml:space="preserve"> PAGEREF _Toc390982715 \h </w:instrText>
+              </w:rPr>
+              <w:instrText xml:space="preserve"> PAGEREF _Toc391210579 \h </w:instrText>
             </w:r>
             <w:r>
               <w:rPr>
-                <w:rFonts w:ascii="Times New Roman" w:hAnsi="Times New Roman" w:cs="Times New Roman"/>
                 <w:noProof/>
                 <w:webHidden/>
-                <w:sz w:val="24"/>
-                <w:szCs w:val="24"/>
               </w:rPr>
             </w:r>
             <w:r>
               <w:rPr>
-                <w:rFonts w:ascii="Times New Roman" w:hAnsi="Times New Roman" w:cs="Times New Roman"/>
                 <w:noProof/>
                 <w:webHidden/>
-                <w:sz w:val="24"/>
-                <w:szCs w:val="24"/>
               </w:rPr>
               <w:fldChar w:fldCharType="separate"/>
             </w:r>
             <w:r>
               <w:rPr>
-                <w:rFonts w:ascii="Times New Roman" w:hAnsi="Times New Roman" w:cs="Times New Roman"/>
                 <w:noProof/>
                 <w:webHidden/>
-                <w:sz w:val="24"/>
-                <w:szCs w:val="24"/>
-              </w:rPr>
-              <w:t>5</w:t>
+              </w:rPr>
+              <w:t>10</w:t>
             </w:r>
             <w:r>
               <w:rPr>
-                <w:rFonts w:ascii="Times New Roman" w:hAnsi="Times New Roman" w:cs="Times New Roman"/>
                 <w:noProof/>
                 <w:webHidden/>
-                <w:sz w:val="24"/>
-                <w:szCs w:val="24"/>
               </w:rPr>
               <w:fldChar w:fldCharType="end"/>
             </w:r>
@@ -5747,20 +5573,15 @@
               <w:tab w:val="right" w:leader="dot" w:pos="9628"/>
             </w:tabs>
             <w:rPr>
-              <w:rFonts w:ascii="Times New Roman" w:eastAsiaTheme="minorEastAsia" w:hAnsi="Times New Roman" w:cs="Times New Roman"/>
+              <w:rFonts w:eastAsiaTheme="minorEastAsia"/>
               <w:noProof/>
-              <w:sz w:val="24"/>
-              <w:szCs w:val="24"/>
             </w:rPr>
           </w:pPr>
-          <w:hyperlink w:anchor="_Toc390982716" w:history="1">
+          <w:hyperlink w:anchor="_Toc391210580" w:history="1">
             <w:r>
               <w:rPr>
                 <w:rStyle w:val="Hyperlink"/>
-                <w:rFonts w:ascii="Times New Roman" w:hAnsi="Times New Roman" w:cs="Times New Roman"/>
                 <w:noProof/>
-                <w:sz w:val="24"/>
-                <w:szCs w:val="24"/>
                 <w:lang w:val="ru-RU"/>
               </w:rPr>
               <w:t>1.</w:t>
@@ -5768,20 +5589,14 @@
             <w:r>
               <w:rPr>
                 <w:rStyle w:val="Hyperlink"/>
-                <w:rFonts w:ascii="Times New Roman" w:hAnsi="Times New Roman" w:cs="Times New Roman"/>
                 <w:noProof/>
-                <w:sz w:val="24"/>
-                <w:szCs w:val="24"/>
               </w:rPr>
               <w:t>2</w:t>
             </w:r>
             <w:r>
               <w:rPr>
                 <w:rStyle w:val="Hyperlink"/>
-                <w:rFonts w:ascii="Times New Roman" w:hAnsi="Times New Roman" w:cs="Times New Roman"/>
                 <w:noProof/>
-                <w:sz w:val="24"/>
-                <w:szCs w:val="24"/>
                 <w:lang w:val="ru-RU"/>
               </w:rPr>
               <w:t xml:space="preserve">.2 </w:t>
@@ -5789,20 +5604,14 @@
             <w:r>
               <w:rPr>
                 <w:rStyle w:val="Hyperlink"/>
-                <w:rFonts w:ascii="Times New Roman" w:hAnsi="Times New Roman" w:cs="Times New Roman"/>
                 <w:noProof/>
-                <w:sz w:val="24"/>
-                <w:szCs w:val="24"/>
               </w:rPr>
               <w:t>Elliptic</w:t>
             </w:r>
             <w:r>
               <w:rPr>
                 <w:rStyle w:val="Hyperlink"/>
-                <w:rFonts w:ascii="Times New Roman" w:hAnsi="Times New Roman" w:cs="Times New Roman"/>
                 <w:noProof/>
-                <w:sz w:val="24"/>
-                <w:szCs w:val="24"/>
                 <w:lang w:val="ru-RU"/>
               </w:rPr>
               <w:t xml:space="preserve"> </w:t>
@@ -5810,79 +5619,55 @@
             <w:r>
               <w:rPr>
                 <w:rStyle w:val="Hyperlink"/>
-                <w:rFonts w:ascii="Times New Roman" w:hAnsi="Times New Roman" w:cs="Times New Roman"/>
                 <w:noProof/>
-                <w:sz w:val="24"/>
-                <w:szCs w:val="24"/>
               </w:rPr>
               <w:t>Curve</w:t>
             </w:r>
             <w:r>
               <w:rPr>
-                <w:rFonts w:ascii="Times New Roman" w:hAnsi="Times New Roman" w:cs="Times New Roman"/>
                 <w:noProof/>
                 <w:webHidden/>
-                <w:sz w:val="24"/>
-                <w:szCs w:val="24"/>
               </w:rPr>
               <w:tab/>
             </w:r>
             <w:r>
               <w:rPr>
-                <w:rFonts w:ascii="Times New Roman" w:hAnsi="Times New Roman" w:cs="Times New Roman"/>
                 <w:noProof/>
                 <w:webHidden/>
-                <w:sz w:val="24"/>
-                <w:szCs w:val="24"/>
               </w:rPr>
               <w:fldChar w:fldCharType="begin"/>
             </w:r>
             <w:r>
               <w:rPr>
-                <w:rFonts w:ascii="Times New Roman" w:hAnsi="Times New Roman" w:cs="Times New Roman"/>
                 <w:noProof/>
                 <w:webHidden/>
-                <w:sz w:val="24"/>
-                <w:szCs w:val="24"/>
-              </w:rPr>
-              <w:instrText xml:space="preserve"> PAGEREF _Toc390982716 \h </w:instrText>
+              </w:rPr>
+              <w:instrText xml:space="preserve"> PAGEREF _Toc391210580 \h </w:instrText>
             </w:r>
             <w:r>
               <w:rPr>
-                <w:rFonts w:ascii="Times New Roman" w:hAnsi="Times New Roman" w:cs="Times New Roman"/>
                 <w:noProof/>
                 <w:webHidden/>
-                <w:sz w:val="24"/>
-                <w:szCs w:val="24"/>
               </w:rPr>
             </w:r>
             <w:r>
               <w:rPr>
-                <w:rFonts w:ascii="Times New Roman" w:hAnsi="Times New Roman" w:cs="Times New Roman"/>
                 <w:noProof/>
                 <w:webHidden/>
-                <w:sz w:val="24"/>
-                <w:szCs w:val="24"/>
               </w:rPr>
               <w:fldChar w:fldCharType="separate"/>
             </w:r>
             <w:r>
               <w:rPr>
-                <w:rFonts w:ascii="Times New Roman" w:hAnsi="Times New Roman" w:cs="Times New Roman"/>
                 <w:noProof/>
                 <w:webHidden/>
-                <w:sz w:val="24"/>
-                <w:szCs w:val="24"/>
-              </w:rPr>
-              <w:t>8</w:t>
+              </w:rPr>
+              <w:t>13</w:t>
             </w:r>
             <w:r>
               <w:rPr>
-                <w:rFonts w:ascii="Times New Roman" w:hAnsi="Times New Roman" w:cs="Times New Roman"/>
                 <w:noProof/>
                 <w:webHidden/>
-                <w:sz w:val="24"/>
-                <w:szCs w:val="24"/>
               </w:rPr>
               <w:fldChar w:fldCharType="end"/>
             </w:r>
@@ -5895,20 +5680,15 @@
               <w:tab w:val="right" w:leader="dot" w:pos="9628"/>
             </w:tabs>
             <w:rPr>
-              <w:rFonts w:ascii="Times New Roman" w:eastAsiaTheme="minorEastAsia" w:hAnsi="Times New Roman" w:cs="Times New Roman"/>
+              <w:rFonts w:eastAsiaTheme="minorEastAsia"/>
               <w:noProof/>
-              <w:sz w:val="24"/>
-              <w:szCs w:val="24"/>
             </w:rPr>
           </w:pPr>
-          <w:hyperlink w:anchor="_Toc390982717" w:history="1">
+          <w:hyperlink w:anchor="_Toc391210581" w:history="1">
             <w:r>
               <w:rPr>
                 <w:rStyle w:val="Hyperlink"/>
-                <w:rFonts w:ascii="Times New Roman" w:hAnsi="Times New Roman" w:cs="Times New Roman"/>
                 <w:noProof/>
-                <w:sz w:val="24"/>
-                <w:szCs w:val="24"/>
                 <w:lang w:val="ru-RU"/>
               </w:rPr>
               <w:t>1.</w:t>
@@ -5916,20 +5696,14 @@
             <w:r>
               <w:rPr>
                 <w:rStyle w:val="Hyperlink"/>
-                <w:rFonts w:ascii="Times New Roman" w:hAnsi="Times New Roman" w:cs="Times New Roman"/>
                 <w:noProof/>
-                <w:sz w:val="24"/>
-                <w:szCs w:val="24"/>
               </w:rPr>
               <w:t>2</w:t>
             </w:r>
             <w:r>
               <w:rPr>
                 <w:rStyle w:val="Hyperlink"/>
-                <w:rFonts w:ascii="Times New Roman" w:hAnsi="Times New Roman" w:cs="Times New Roman"/>
                 <w:noProof/>
-                <w:sz w:val="24"/>
-                <w:szCs w:val="24"/>
                 <w:lang w:val="ru-RU"/>
               </w:rPr>
               <w:t xml:space="preserve">.3 </w:t>
@@ -5937,79 +5711,55 @@
             <w:r>
               <w:rPr>
                 <w:rStyle w:val="Hyperlink"/>
-                <w:rFonts w:ascii="Times New Roman" w:hAnsi="Times New Roman" w:cs="Times New Roman"/>
                 <w:noProof/>
-                <w:sz w:val="24"/>
-                <w:szCs w:val="24"/>
               </w:rPr>
               <w:t>Advanced Encryption Standrard</w:t>
             </w:r>
             <w:r>
               <w:rPr>
-                <w:rFonts w:ascii="Times New Roman" w:hAnsi="Times New Roman" w:cs="Times New Roman"/>
                 <w:noProof/>
                 <w:webHidden/>
-                <w:sz w:val="24"/>
-                <w:szCs w:val="24"/>
               </w:rPr>
               <w:tab/>
             </w:r>
             <w:r>
               <w:rPr>
-                <w:rFonts w:ascii="Times New Roman" w:hAnsi="Times New Roman" w:cs="Times New Roman"/>
                 <w:noProof/>
                 <w:webHidden/>
-                <w:sz w:val="24"/>
-                <w:szCs w:val="24"/>
               </w:rPr>
               <w:fldChar w:fldCharType="begin"/>
             </w:r>
             <w:r>
               <w:rPr>
-                <w:rFonts w:ascii="Times New Roman" w:hAnsi="Times New Roman" w:cs="Times New Roman"/>
                 <w:noProof/>
                 <w:webHidden/>
-                <w:sz w:val="24"/>
-                <w:szCs w:val="24"/>
-              </w:rPr>
-              <w:instrText xml:space="preserve"> PAGEREF _Toc390982717 \h </w:instrText>
+              </w:rPr>
+              <w:instrText xml:space="preserve"> PAGEREF _Toc391210581 \h </w:instrText>
             </w:r>
             <w:r>
               <w:rPr>
-                <w:rFonts w:ascii="Times New Roman" w:hAnsi="Times New Roman" w:cs="Times New Roman"/>
                 <w:noProof/>
                 <w:webHidden/>
-                <w:sz w:val="24"/>
-                <w:szCs w:val="24"/>
               </w:rPr>
             </w:r>
             <w:r>
               <w:rPr>
-                <w:rFonts w:ascii="Times New Roman" w:hAnsi="Times New Roman" w:cs="Times New Roman"/>
                 <w:noProof/>
                 <w:webHidden/>
-                <w:sz w:val="24"/>
-                <w:szCs w:val="24"/>
               </w:rPr>
               <w:fldChar w:fldCharType="separate"/>
             </w:r>
             <w:r>
               <w:rPr>
-                <w:rFonts w:ascii="Times New Roman" w:hAnsi="Times New Roman" w:cs="Times New Roman"/>
                 <w:noProof/>
                 <w:webHidden/>
-                <w:sz w:val="24"/>
-                <w:szCs w:val="24"/>
-              </w:rPr>
-              <w:t>10</w:t>
+              </w:rPr>
+              <w:t>15</w:t>
             </w:r>
             <w:r>
               <w:rPr>
-                <w:rFonts w:ascii="Times New Roman" w:hAnsi="Times New Roman" w:cs="Times New Roman"/>
                 <w:noProof/>
                 <w:webHidden/>
-                <w:sz w:val="24"/>
-                <w:szCs w:val="24"/>
               </w:rPr>
               <w:fldChar w:fldCharType="end"/>
             </w:r>
@@ -6022,20 +5772,15 @@
               <w:tab w:val="right" w:leader="dot" w:pos="9628"/>
             </w:tabs>
             <w:rPr>
-              <w:rFonts w:ascii="Times New Roman" w:eastAsiaTheme="minorEastAsia" w:hAnsi="Times New Roman" w:cs="Times New Roman"/>
+              <w:rFonts w:eastAsiaTheme="minorEastAsia"/>
               <w:noProof/>
-              <w:sz w:val="24"/>
-              <w:szCs w:val="24"/>
             </w:rPr>
           </w:pPr>
-          <w:hyperlink w:anchor="_Toc390982718" w:history="1">
+          <w:hyperlink w:anchor="_Toc391210582" w:history="1">
             <w:r>
               <w:rPr>
                 <w:rStyle w:val="Hyperlink"/>
-                <w:rFonts w:ascii="Times New Roman" w:hAnsi="Times New Roman" w:cs="Times New Roman"/>
                 <w:noProof/>
-                <w:sz w:val="24"/>
-                <w:szCs w:val="24"/>
                 <w:lang w:val="ru-RU"/>
               </w:rPr>
               <w:t xml:space="preserve">1.2.4 </w:t>
@@ -6043,79 +5788,55 @@
             <w:r>
               <w:rPr>
                 <w:rStyle w:val="Hyperlink"/>
-                <w:rFonts w:ascii="Times New Roman" w:hAnsi="Times New Roman" w:cs="Times New Roman"/>
                 <w:noProof/>
-                <w:sz w:val="24"/>
-                <w:szCs w:val="24"/>
               </w:rPr>
               <w:t>XOR</w:t>
             </w:r>
             <w:r>
               <w:rPr>
-                <w:rFonts w:ascii="Times New Roman" w:hAnsi="Times New Roman" w:cs="Times New Roman"/>
                 <w:noProof/>
                 <w:webHidden/>
-                <w:sz w:val="24"/>
-                <w:szCs w:val="24"/>
               </w:rPr>
               <w:tab/>
             </w:r>
             <w:r>
               <w:rPr>
-                <w:rFonts w:ascii="Times New Roman" w:hAnsi="Times New Roman" w:cs="Times New Roman"/>
                 <w:noProof/>
                 <w:webHidden/>
-                <w:sz w:val="24"/>
-                <w:szCs w:val="24"/>
               </w:rPr>
               <w:fldChar w:fldCharType="begin"/>
             </w:r>
             <w:r>
               <w:rPr>
-                <w:rFonts w:ascii="Times New Roman" w:hAnsi="Times New Roman" w:cs="Times New Roman"/>
                 <w:noProof/>
                 <w:webHidden/>
-                <w:sz w:val="24"/>
-                <w:szCs w:val="24"/>
-              </w:rPr>
-              <w:instrText xml:space="preserve"> PAGEREF _Toc390982718 \h </w:instrText>
+              </w:rPr>
+              <w:instrText xml:space="preserve"> PAGEREF _Toc391210582 \h </w:instrText>
             </w:r>
             <w:r>
               <w:rPr>
-                <w:rFonts w:ascii="Times New Roman" w:hAnsi="Times New Roman" w:cs="Times New Roman"/>
                 <w:noProof/>
                 <w:webHidden/>
-                <w:sz w:val="24"/>
-                <w:szCs w:val="24"/>
               </w:rPr>
             </w:r>
             <w:r>
               <w:rPr>
-                <w:rFonts w:ascii="Times New Roman" w:hAnsi="Times New Roman" w:cs="Times New Roman"/>
                 <w:noProof/>
                 <w:webHidden/>
-                <w:sz w:val="24"/>
-                <w:szCs w:val="24"/>
               </w:rPr>
               <w:fldChar w:fldCharType="separate"/>
             </w:r>
             <w:r>
               <w:rPr>
-                <w:rFonts w:ascii="Times New Roman" w:hAnsi="Times New Roman" w:cs="Times New Roman"/>
                 <w:noProof/>
                 <w:webHidden/>
-                <w:sz w:val="24"/>
-                <w:szCs w:val="24"/>
-              </w:rPr>
-              <w:t>15</w:t>
+              </w:rPr>
+              <w:t>20</w:t>
             </w:r>
             <w:r>
               <w:rPr>
-                <w:rFonts w:ascii="Times New Roman" w:hAnsi="Times New Roman" w:cs="Times New Roman"/>
                 <w:noProof/>
                 <w:webHidden/>
-                <w:sz w:val="24"/>
-                <w:szCs w:val="24"/>
               </w:rPr>
               <w:fldChar w:fldCharType="end"/>
             </w:r>
@@ -6128,20 +5849,15 @@
               <w:tab w:val="right" w:leader="dot" w:pos="9628"/>
             </w:tabs>
             <w:rPr>
-              <w:rFonts w:ascii="Times New Roman" w:eastAsiaTheme="minorEastAsia" w:hAnsi="Times New Roman" w:cs="Times New Roman"/>
+              <w:rFonts w:eastAsiaTheme="minorEastAsia"/>
               <w:noProof/>
-              <w:sz w:val="24"/>
-              <w:szCs w:val="24"/>
             </w:rPr>
           </w:pPr>
-          <w:hyperlink w:anchor="_Toc390982719" w:history="1">
+          <w:hyperlink w:anchor="_Toc391210583" w:history="1">
             <w:r>
               <w:rPr>
                 <w:rStyle w:val="Hyperlink"/>
-                <w:rFonts w:ascii="Times New Roman" w:hAnsi="Times New Roman" w:cs="Times New Roman"/>
                 <w:noProof/>
-                <w:sz w:val="24"/>
-                <w:szCs w:val="24"/>
                 <w:bdr w:val="none" w:sz="0" w:space="0" w:color="auto" w:frame="1"/>
                 <w:shd w:val="clear" w:color="auto" w:fill="FFFFFF"/>
                 <w:lang w:val="ru-RU"/>
@@ -6151,80 +5867,56 @@
             <w:r>
               <w:rPr>
                 <w:rStyle w:val="Hyperlink"/>
-                <w:rFonts w:ascii="Times New Roman" w:hAnsi="Times New Roman" w:cs="Times New Roman"/>
                 <w:noProof/>
-                <w:sz w:val="24"/>
-                <w:szCs w:val="24"/>
                 <w:lang w:val="ru-RU"/>
               </w:rPr>
               <w:t>Протокол Ди́ффи – Хе́ллмана</w:t>
             </w:r>
             <w:r>
               <w:rPr>
-                <w:rFonts w:ascii="Times New Roman" w:hAnsi="Times New Roman" w:cs="Times New Roman"/>
                 <w:noProof/>
                 <w:webHidden/>
-                <w:sz w:val="24"/>
-                <w:szCs w:val="24"/>
               </w:rPr>
               <w:tab/>
             </w:r>
             <w:r>
               <w:rPr>
-                <w:rFonts w:ascii="Times New Roman" w:hAnsi="Times New Roman" w:cs="Times New Roman"/>
                 <w:noProof/>
                 <w:webHidden/>
-                <w:sz w:val="24"/>
-                <w:szCs w:val="24"/>
               </w:rPr>
               <w:fldChar w:fldCharType="begin"/>
             </w:r>
             <w:r>
               <w:rPr>
-                <w:rFonts w:ascii="Times New Roman" w:hAnsi="Times New Roman" w:cs="Times New Roman"/>
                 <w:noProof/>
                 <w:webHidden/>
-                <w:sz w:val="24"/>
-                <w:szCs w:val="24"/>
-              </w:rPr>
-              <w:instrText xml:space="preserve"> PAGEREF _Toc390982719 \h </w:instrText>
+              </w:rPr>
+              <w:instrText xml:space="preserve"> PAGEREF _Toc391210583 \h </w:instrText>
             </w:r>
             <w:r>
               <w:rPr>
-                <w:rFonts w:ascii="Times New Roman" w:hAnsi="Times New Roman" w:cs="Times New Roman"/>
                 <w:noProof/>
                 <w:webHidden/>
-                <w:sz w:val="24"/>
-                <w:szCs w:val="24"/>
               </w:rPr>
             </w:r>
             <w:r>
               <w:rPr>
-                <w:rFonts w:ascii="Times New Roman" w:hAnsi="Times New Roman" w:cs="Times New Roman"/>
                 <w:noProof/>
                 <w:webHidden/>
-                <w:sz w:val="24"/>
-                <w:szCs w:val="24"/>
               </w:rPr>
               <w:fldChar w:fldCharType="separate"/>
             </w:r>
             <w:r>
               <w:rPr>
-                <w:rFonts w:ascii="Times New Roman" w:hAnsi="Times New Roman" w:cs="Times New Roman"/>
                 <w:noProof/>
                 <w:webHidden/>
-                <w:sz w:val="24"/>
-                <w:szCs w:val="24"/>
-              </w:rPr>
-              <w:t>16</w:t>
+              </w:rPr>
+              <w:t>21</w:t>
             </w:r>
             <w:r>
               <w:rPr>
-                <w:rFonts w:ascii="Times New Roman" w:hAnsi="Times New Roman" w:cs="Times New Roman"/>
                 <w:noProof/>
                 <w:webHidden/>
-                <w:sz w:val="24"/>
-                <w:szCs w:val="24"/>
               </w:rPr>
               <w:fldChar w:fldCharType="end"/>
             </w:r>
@@ -6237,20 +5929,15 @@
               <w:tab w:val="right" w:leader="dot" w:pos="9628"/>
             </w:tabs>
             <w:rPr>
-              <w:rFonts w:ascii="Times New Roman" w:eastAsiaTheme="minorEastAsia" w:hAnsi="Times New Roman" w:cs="Times New Roman"/>
+              <w:rFonts w:eastAsiaTheme="minorEastAsia"/>
               <w:noProof/>
-              <w:sz w:val="24"/>
-              <w:szCs w:val="24"/>
             </w:rPr>
           </w:pPr>
-          <w:hyperlink w:anchor="_Toc390982720" w:history="1">
+          <w:hyperlink w:anchor="_Toc391210584" w:history="1">
             <w:r>
               <w:rPr>
                 <w:rStyle w:val="Hyperlink"/>
-                <w:rFonts w:ascii="Times New Roman" w:hAnsi="Times New Roman" w:cs="Times New Roman"/>
                 <w:noProof/>
-                <w:sz w:val="24"/>
-                <w:szCs w:val="24"/>
                 <w:lang w:val="ru-RU"/>
               </w:rPr>
               <w:t xml:space="preserve">1.2.6 </w:t>
@@ -6258,90 +5945,63 @@
             <w:r>
               <w:rPr>
                 <w:rStyle w:val="Hyperlink"/>
-                <w:rFonts w:ascii="Times New Roman" w:hAnsi="Times New Roman" w:cs="Times New Roman"/>
                 <w:noProof/>
-                <w:sz w:val="24"/>
-                <w:szCs w:val="24"/>
               </w:rPr>
               <w:t>SHA</w:t>
             </w:r>
             <w:r>
               <w:rPr>
                 <w:rStyle w:val="Hyperlink"/>
-                <w:rFonts w:ascii="Times New Roman" w:hAnsi="Times New Roman" w:cs="Times New Roman"/>
                 <w:noProof/>
-                <w:sz w:val="24"/>
-                <w:szCs w:val="24"/>
                 <w:lang w:val="ru-RU"/>
               </w:rPr>
               <w:t>-2</w:t>
             </w:r>
             <w:r>
               <w:rPr>
-                <w:rFonts w:ascii="Times New Roman" w:hAnsi="Times New Roman" w:cs="Times New Roman"/>
                 <w:noProof/>
                 <w:webHidden/>
-                <w:sz w:val="24"/>
-                <w:szCs w:val="24"/>
               </w:rPr>
               <w:tab/>
             </w:r>
             <w:r>
               <w:rPr>
-                <w:rFonts w:ascii="Times New Roman" w:hAnsi="Times New Roman" w:cs="Times New Roman"/>
                 <w:noProof/>
                 <w:webHidden/>
-                <w:sz w:val="24"/>
-                <w:szCs w:val="24"/>
               </w:rPr>
               <w:fldChar w:fldCharType="begin"/>
             </w:r>
             <w:r>
               <w:rPr>
-                <w:rFonts w:ascii="Times New Roman" w:hAnsi="Times New Roman" w:cs="Times New Roman"/>
                 <w:noProof/>
                 <w:webHidden/>
-                <w:sz w:val="24"/>
-                <w:szCs w:val="24"/>
-              </w:rPr>
-              <w:instrText xml:space="preserve"> PAGEREF _Toc390982720 \h </w:instrText>
+              </w:rPr>
+              <w:instrText xml:space="preserve"> PAGEREF _Toc391210584 \h </w:instrText>
             </w:r>
             <w:r>
               <w:rPr>
-                <w:rFonts w:ascii="Times New Roman" w:hAnsi="Times New Roman" w:cs="Times New Roman"/>
                 <w:noProof/>
                 <w:webHidden/>
-                <w:sz w:val="24"/>
-                <w:szCs w:val="24"/>
               </w:rPr>
             </w:r>
             <w:r>
               <w:rPr>
-                <w:rFonts w:ascii="Times New Roman" w:hAnsi="Times New Roman" w:cs="Times New Roman"/>
                 <w:noProof/>
                 <w:webHidden/>
-                <w:sz w:val="24"/>
-                <w:szCs w:val="24"/>
               </w:rPr>
               <w:fldChar w:fldCharType="separate"/>
             </w:r>
             <w:r>
               <w:rPr>
-                <w:rFonts w:ascii="Times New Roman" w:hAnsi="Times New Roman" w:cs="Times New Roman"/>
                 <w:noProof/>
                 <w:webHidden/>
-                <w:sz w:val="24"/>
-                <w:szCs w:val="24"/>
-              </w:rPr>
-              <w:t>17</w:t>
+              </w:rPr>
+              <w:t>22</w:t>
             </w:r>
             <w:r>
               <w:rPr>
-                <w:rFonts w:ascii="Times New Roman" w:hAnsi="Times New Roman" w:cs="Times New Roman"/>
                 <w:noProof/>
                 <w:webHidden/>
-                <w:sz w:val="24"/>
-                <w:szCs w:val="24"/>
               </w:rPr>
               <w:fldChar w:fldCharType="end"/>
             </w:r>
@@ -6354,20 +6014,15 @@
               <w:tab w:val="right" w:leader="dot" w:pos="9628"/>
             </w:tabs>
             <w:rPr>
-              <w:rFonts w:ascii="Times New Roman" w:eastAsiaTheme="minorEastAsia" w:hAnsi="Times New Roman" w:cs="Times New Roman"/>
+              <w:rFonts w:eastAsiaTheme="minorEastAsia"/>
               <w:noProof/>
-              <w:sz w:val="24"/>
-              <w:szCs w:val="24"/>
             </w:rPr>
           </w:pPr>
-          <w:hyperlink w:anchor="_Toc390982721" w:history="1">
+          <w:hyperlink w:anchor="_Toc391210585" w:history="1">
             <w:r>
               <w:rPr>
                 <w:rStyle w:val="Hyperlink"/>
-                <w:rFonts w:ascii="Times New Roman" w:hAnsi="Times New Roman" w:cs="Times New Roman"/>
                 <w:noProof/>
-                <w:sz w:val="24"/>
-                <w:szCs w:val="24"/>
                 <w:lang w:val="ru-RU"/>
               </w:rPr>
               <w:t xml:space="preserve">1.2.7 </w:t>
@@ -6375,90 +6030,63 @@
             <w:r>
               <w:rPr>
                 <w:rStyle w:val="Hyperlink"/>
-                <w:rFonts w:ascii="Times New Roman" w:hAnsi="Times New Roman" w:cs="Times New Roman"/>
                 <w:noProof/>
-                <w:sz w:val="24"/>
-                <w:szCs w:val="24"/>
               </w:rPr>
               <w:t>MD</w:t>
             </w:r>
             <w:r>
               <w:rPr>
                 <w:rStyle w:val="Hyperlink"/>
-                <w:rFonts w:ascii="Times New Roman" w:hAnsi="Times New Roman" w:cs="Times New Roman"/>
                 <w:noProof/>
-                <w:sz w:val="24"/>
-                <w:szCs w:val="24"/>
                 <w:lang w:val="ru-RU"/>
               </w:rPr>
               <w:t>5</w:t>
             </w:r>
             <w:r>
               <w:rPr>
-                <w:rFonts w:ascii="Times New Roman" w:hAnsi="Times New Roman" w:cs="Times New Roman"/>
                 <w:noProof/>
                 <w:webHidden/>
-                <w:sz w:val="24"/>
-                <w:szCs w:val="24"/>
               </w:rPr>
               <w:tab/>
             </w:r>
             <w:r>
               <w:rPr>
-                <w:rFonts w:ascii="Times New Roman" w:hAnsi="Times New Roman" w:cs="Times New Roman"/>
                 <w:noProof/>
                 <w:webHidden/>
-                <w:sz w:val="24"/>
-                <w:szCs w:val="24"/>
               </w:rPr>
               <w:fldChar w:fldCharType="begin"/>
             </w:r>
             <w:r>
               <w:rPr>
-                <w:rFonts w:ascii="Times New Roman" w:hAnsi="Times New Roman" w:cs="Times New Roman"/>
                 <w:noProof/>
                 <w:webHidden/>
-                <w:sz w:val="24"/>
-                <w:szCs w:val="24"/>
-              </w:rPr>
-              <w:instrText xml:space="preserve"> PAGEREF _Toc390982721 \h </w:instrText>
+              </w:rPr>
+              <w:instrText xml:space="preserve"> PAGEREF _Toc391210585 \h </w:instrText>
             </w:r>
             <w:r>
               <w:rPr>
-                <w:rFonts w:ascii="Times New Roman" w:hAnsi="Times New Roman" w:cs="Times New Roman"/>
                 <w:noProof/>
                 <w:webHidden/>
-                <w:sz w:val="24"/>
-                <w:szCs w:val="24"/>
               </w:rPr>
             </w:r>
             <w:r>
               <w:rPr>
-                <w:rFonts w:ascii="Times New Roman" w:hAnsi="Times New Roman" w:cs="Times New Roman"/>
                 <w:noProof/>
                 <w:webHidden/>
-                <w:sz w:val="24"/>
-                <w:szCs w:val="24"/>
               </w:rPr>
               <w:fldChar w:fldCharType="separate"/>
             </w:r>
             <w:r>
               <w:rPr>
-                <w:rFonts w:ascii="Times New Roman" w:hAnsi="Times New Roman" w:cs="Times New Roman"/>
                 <w:noProof/>
                 <w:webHidden/>
-                <w:sz w:val="24"/>
-                <w:szCs w:val="24"/>
-              </w:rPr>
-              <w:t>18</w:t>
+              </w:rPr>
+              <w:t>23</w:t>
             </w:r>
             <w:r>
               <w:rPr>
-                <w:rFonts w:ascii="Times New Roman" w:hAnsi="Times New Roman" w:cs="Times New Roman"/>
                 <w:noProof/>
                 <w:webHidden/>
-                <w:sz w:val="24"/>
-                <w:szCs w:val="24"/>
               </w:rPr>
               <w:fldChar w:fldCharType="end"/>
             </w:r>
@@ -6471,20 +6099,15 @@
               <w:tab w:val="right" w:leader="dot" w:pos="9628"/>
             </w:tabs>
             <w:rPr>
-              <w:rFonts w:ascii="Times New Roman" w:eastAsiaTheme="minorEastAsia" w:hAnsi="Times New Roman" w:cs="Times New Roman"/>
+              <w:rFonts w:eastAsiaTheme="minorEastAsia"/>
               <w:noProof/>
-              <w:sz w:val="24"/>
-              <w:szCs w:val="24"/>
             </w:rPr>
           </w:pPr>
-          <w:hyperlink w:anchor="_Toc390982722" w:history="1">
+          <w:hyperlink w:anchor="_Toc391210586" w:history="1">
             <w:r>
               <w:rPr>
                 <w:rStyle w:val="Hyperlink"/>
-                <w:rFonts w:ascii="Times New Roman" w:hAnsi="Times New Roman" w:cs="Times New Roman"/>
                 <w:noProof/>
-                <w:sz w:val="24"/>
-                <w:szCs w:val="24"/>
                 <w:lang w:val="ru-RU"/>
               </w:rPr>
               <w:t xml:space="preserve">1.2.8 </w:t>
@@ -6492,79 +6115,55 @@
             <w:r>
               <w:rPr>
                 <w:rStyle w:val="Hyperlink"/>
-                <w:rFonts w:ascii="Times New Roman" w:hAnsi="Times New Roman" w:cs="Times New Roman"/>
                 <w:noProof/>
-                <w:sz w:val="24"/>
-                <w:szCs w:val="24"/>
               </w:rPr>
               <w:t>HMAC</w:t>
             </w:r>
             <w:r>
               <w:rPr>
-                <w:rFonts w:ascii="Times New Roman" w:hAnsi="Times New Roman" w:cs="Times New Roman"/>
                 <w:noProof/>
                 <w:webHidden/>
-                <w:sz w:val="24"/>
-                <w:szCs w:val="24"/>
               </w:rPr>
               <w:tab/>
             </w:r>
             <w:r>
               <w:rPr>
-                <w:rFonts w:ascii="Times New Roman" w:hAnsi="Times New Roman" w:cs="Times New Roman"/>
                 <w:noProof/>
                 <w:webHidden/>
-                <w:sz w:val="24"/>
-                <w:szCs w:val="24"/>
               </w:rPr>
               <w:fldChar w:fldCharType="begin"/>
             </w:r>
             <w:r>
               <w:rPr>
-                <w:rFonts w:ascii="Times New Roman" w:hAnsi="Times New Roman" w:cs="Times New Roman"/>
                 <w:noProof/>
                 <w:webHidden/>
-                <w:sz w:val="24"/>
-                <w:szCs w:val="24"/>
-              </w:rPr>
-              <w:instrText xml:space="preserve"> PAGEREF _Toc390982722 \h </w:instrText>
+              </w:rPr>
+              <w:instrText xml:space="preserve"> PAGEREF _Toc391210586 \h </w:instrText>
             </w:r>
             <w:r>
               <w:rPr>
-                <w:rFonts w:ascii="Times New Roman" w:hAnsi="Times New Roman" w:cs="Times New Roman"/>
                 <w:noProof/>
                 <w:webHidden/>
-                <w:sz w:val="24"/>
-                <w:szCs w:val="24"/>
               </w:rPr>
             </w:r>
             <w:r>
               <w:rPr>
-                <w:rFonts w:ascii="Times New Roman" w:hAnsi="Times New Roman" w:cs="Times New Roman"/>
                 <w:noProof/>
                 <w:webHidden/>
-                <w:sz w:val="24"/>
-                <w:szCs w:val="24"/>
               </w:rPr>
               <w:fldChar w:fldCharType="separate"/>
             </w:r>
             <w:r>
               <w:rPr>
-                <w:rFonts w:ascii="Times New Roman" w:hAnsi="Times New Roman" w:cs="Times New Roman"/>
                 <w:noProof/>
                 <w:webHidden/>
-                <w:sz w:val="24"/>
-                <w:szCs w:val="24"/>
-              </w:rPr>
-              <w:t>19</w:t>
+              </w:rPr>
+              <w:t>24</w:t>
             </w:r>
             <w:r>
               <w:rPr>
-                <w:rFonts w:ascii="Times New Roman" w:hAnsi="Times New Roman" w:cs="Times New Roman"/>
                 <w:noProof/>
                 <w:webHidden/>
-                <w:sz w:val="24"/>
-                <w:szCs w:val="24"/>
               </w:rPr>
               <w:fldChar w:fldCharType="end"/>
             </w:r>
@@ -6577,90 +6176,64 @@
               <w:tab w:val="right" w:leader="dot" w:pos="9628"/>
             </w:tabs>
             <w:rPr>
-              <w:rFonts w:ascii="Times New Roman" w:eastAsiaTheme="minorEastAsia" w:hAnsi="Times New Roman" w:cs="Times New Roman"/>
+              <w:rFonts w:eastAsiaTheme="minorEastAsia"/>
               <w:noProof/>
-              <w:sz w:val="24"/>
-              <w:szCs w:val="24"/>
             </w:rPr>
           </w:pPr>
-          <w:hyperlink w:anchor="_Toc390982723" w:history="1">
+          <w:hyperlink w:anchor="_Toc391210587" w:history="1">
             <w:r>
               <w:rPr>
                 <w:rStyle w:val="Hyperlink"/>
-                <w:rFonts w:ascii="Times New Roman" w:hAnsi="Times New Roman" w:cs="Times New Roman"/>
                 <w:noProof/>
-                <w:sz w:val="24"/>
-                <w:szCs w:val="24"/>
                 <w:lang w:val="ru-RU"/>
               </w:rPr>
               <w:t>1.3 Исследование существующих решений защищенной передачи данных</w:t>
             </w:r>
             <w:r>
               <w:rPr>
-                <w:rFonts w:ascii="Times New Roman" w:hAnsi="Times New Roman" w:cs="Times New Roman"/>
                 <w:noProof/>
                 <w:webHidden/>
-                <w:sz w:val="24"/>
-                <w:szCs w:val="24"/>
               </w:rPr>
               <w:tab/>
             </w:r>
             <w:r>
               <w:rPr>
-                <w:rFonts w:ascii="Times New Roman" w:hAnsi="Times New Roman" w:cs="Times New Roman"/>
                 <w:noProof/>
                 <w:webHidden/>
-                <w:sz w:val="24"/>
-                <w:szCs w:val="24"/>
               </w:rPr>
               <w:fldChar w:fldCharType="begin"/>
             </w:r>
             <w:r>
               <w:rPr>
-                <w:rFonts w:ascii="Times New Roman" w:hAnsi="Times New Roman" w:cs="Times New Roman"/>
                 <w:noProof/>
                 <w:webHidden/>
-                <w:sz w:val="24"/>
-                <w:szCs w:val="24"/>
-              </w:rPr>
-              <w:instrText xml:space="preserve"> PAGEREF _Toc390982723 \h </w:instrText>
+              </w:rPr>
+              <w:instrText xml:space="preserve"> PAGEREF _Toc391210587 \h </w:instrText>
             </w:r>
             <w:r>
               <w:rPr>
-                <w:rFonts w:ascii="Times New Roman" w:hAnsi="Times New Roman" w:cs="Times New Roman"/>
                 <w:noProof/>
                 <w:webHidden/>
-                <w:sz w:val="24"/>
-                <w:szCs w:val="24"/>
               </w:rPr>
             </w:r>
             <w:r>
               <w:rPr>
-                <w:rFonts w:ascii="Times New Roman" w:hAnsi="Times New Roman" w:cs="Times New Roman"/>
                 <w:noProof/>
                 <w:webHidden/>
-                <w:sz w:val="24"/>
-                <w:szCs w:val="24"/>
               </w:rPr>
               <w:fldChar w:fldCharType="separate"/>
             </w:r>
             <w:r>
               <w:rPr>
-                <w:rFonts w:ascii="Times New Roman" w:hAnsi="Times New Roman" w:cs="Times New Roman"/>
                 <w:noProof/>
                 <w:webHidden/>
-                <w:sz w:val="24"/>
-                <w:szCs w:val="24"/>
-              </w:rPr>
-              <w:t>21</w:t>
+              </w:rPr>
+              <w:t>26</w:t>
             </w:r>
             <w:r>
               <w:rPr>
-                <w:rFonts w:ascii="Times New Roman" w:hAnsi="Times New Roman" w:cs="Times New Roman"/>
                 <w:noProof/>
                 <w:webHidden/>
-                <w:sz w:val="24"/>
-                <w:szCs w:val="24"/>
               </w:rPr>
               <w:fldChar w:fldCharType="end"/>
             </w:r>
@@ -6673,89 +6246,63 @@
               <w:tab w:val="right" w:leader="dot" w:pos="9628"/>
             </w:tabs>
             <w:rPr>
-              <w:rFonts w:ascii="Times New Roman" w:eastAsiaTheme="minorEastAsia" w:hAnsi="Times New Roman" w:cs="Times New Roman"/>
+              <w:rFonts w:eastAsiaTheme="minorEastAsia"/>
               <w:noProof/>
-              <w:sz w:val="24"/>
-              <w:szCs w:val="24"/>
             </w:rPr>
           </w:pPr>
-          <w:hyperlink w:anchor="_Toc390982724" w:history="1">
+          <w:hyperlink w:anchor="_Toc391210588" w:history="1">
             <w:r>
               <w:rPr>
                 <w:rStyle w:val="Hyperlink"/>
-                <w:rFonts w:ascii="Times New Roman" w:hAnsi="Times New Roman" w:cs="Times New Roman"/>
                 <w:noProof/>
-                <w:sz w:val="24"/>
-                <w:szCs w:val="24"/>
               </w:rPr>
               <w:t>1.3.1 Secure Sockets Layer</w:t>
             </w:r>
             <w:r>
               <w:rPr>
-                <w:rFonts w:ascii="Times New Roman" w:hAnsi="Times New Roman" w:cs="Times New Roman"/>
                 <w:noProof/>
                 <w:webHidden/>
-                <w:sz w:val="24"/>
-                <w:szCs w:val="24"/>
               </w:rPr>
               <w:tab/>
             </w:r>
             <w:r>
               <w:rPr>
-                <w:rFonts w:ascii="Times New Roman" w:hAnsi="Times New Roman" w:cs="Times New Roman"/>
                 <w:noProof/>
                 <w:webHidden/>
-                <w:sz w:val="24"/>
-                <w:szCs w:val="24"/>
               </w:rPr>
               <w:fldChar w:fldCharType="begin"/>
             </w:r>
             <w:r>
               <w:rPr>
-                <w:rFonts w:ascii="Times New Roman" w:hAnsi="Times New Roman" w:cs="Times New Roman"/>
                 <w:noProof/>
                 <w:webHidden/>
-                <w:sz w:val="24"/>
-                <w:szCs w:val="24"/>
-              </w:rPr>
-              <w:instrText xml:space="preserve"> PAGEREF _Toc390982724 \h </w:instrText>
+              </w:rPr>
+              <w:instrText xml:space="preserve"> PAGEREF _Toc391210588 \h </w:instrText>
             </w:r>
             <w:r>
               <w:rPr>
-                <w:rFonts w:ascii="Times New Roman" w:hAnsi="Times New Roman" w:cs="Times New Roman"/>
                 <w:noProof/>
                 <w:webHidden/>
-                <w:sz w:val="24"/>
-                <w:szCs w:val="24"/>
               </w:rPr>
             </w:r>
             <w:r>
               <w:rPr>
-                <w:rFonts w:ascii="Times New Roman" w:hAnsi="Times New Roman" w:cs="Times New Roman"/>
                 <w:noProof/>
                 <w:webHidden/>
-                <w:sz w:val="24"/>
-                <w:szCs w:val="24"/>
               </w:rPr>
               <w:fldChar w:fldCharType="separate"/>
             </w:r>
             <w:r>
               <w:rPr>
-                <w:rFonts w:ascii="Times New Roman" w:hAnsi="Times New Roman" w:cs="Times New Roman"/>
                 <w:noProof/>
                 <w:webHidden/>
-                <w:sz w:val="24"/>
-                <w:szCs w:val="24"/>
-              </w:rPr>
-              <w:t>21</w:t>
+              </w:rPr>
+              <w:t>26</w:t>
             </w:r>
             <w:r>
               <w:rPr>
-                <w:rFonts w:ascii="Times New Roman" w:hAnsi="Times New Roman" w:cs="Times New Roman"/>
                 <w:noProof/>
                 <w:webHidden/>
-                <w:sz w:val="24"/>
-                <w:szCs w:val="24"/>
               </w:rPr>
               <w:fldChar w:fldCharType="end"/>
             </w:r>
@@ -6768,89 +6315,63 @@
               <w:tab w:val="right" w:leader="dot" w:pos="9628"/>
             </w:tabs>
             <w:rPr>
-              <w:rFonts w:ascii="Times New Roman" w:eastAsiaTheme="minorEastAsia" w:hAnsi="Times New Roman" w:cs="Times New Roman"/>
+              <w:rFonts w:eastAsiaTheme="minorEastAsia"/>
               <w:noProof/>
-              <w:sz w:val="24"/>
-              <w:szCs w:val="24"/>
             </w:rPr>
           </w:pPr>
-          <w:hyperlink w:anchor="_Toc390982725" w:history="1">
+          <w:hyperlink w:anchor="_Toc391210589" w:history="1">
             <w:r>
               <w:rPr>
                 <w:rStyle w:val="Hyperlink"/>
-                <w:rFonts w:ascii="Times New Roman" w:hAnsi="Times New Roman" w:cs="Times New Roman"/>
                 <w:noProof/>
-                <w:sz w:val="24"/>
-                <w:szCs w:val="24"/>
               </w:rPr>
               <w:t>1.3.2 Transport Layer Security</w:t>
             </w:r>
             <w:r>
               <w:rPr>
-                <w:rFonts w:ascii="Times New Roman" w:hAnsi="Times New Roman" w:cs="Times New Roman"/>
                 <w:noProof/>
                 <w:webHidden/>
-                <w:sz w:val="24"/>
-                <w:szCs w:val="24"/>
               </w:rPr>
               <w:tab/>
             </w:r>
             <w:r>
               <w:rPr>
-                <w:rFonts w:ascii="Times New Roman" w:hAnsi="Times New Roman" w:cs="Times New Roman"/>
                 <w:noProof/>
                 <w:webHidden/>
-                <w:sz w:val="24"/>
-                <w:szCs w:val="24"/>
               </w:rPr>
               <w:fldChar w:fldCharType="begin"/>
             </w:r>
             <w:r>
               <w:rPr>
-                <w:rFonts w:ascii="Times New Roman" w:hAnsi="Times New Roman" w:cs="Times New Roman"/>
                 <w:noProof/>
                 <w:webHidden/>
-                <w:sz w:val="24"/>
-                <w:szCs w:val="24"/>
-              </w:rPr>
-              <w:instrText xml:space="preserve"> PAGEREF _Toc390982725 \h </w:instrText>
+              </w:rPr>
+              <w:instrText xml:space="preserve"> PAGEREF _Toc391210589 \h </w:instrText>
             </w:r>
             <w:r>
               <w:rPr>
-                <w:rFonts w:ascii="Times New Roman" w:hAnsi="Times New Roman" w:cs="Times New Roman"/>
                 <w:noProof/>
                 <w:webHidden/>
-                <w:sz w:val="24"/>
-                <w:szCs w:val="24"/>
               </w:rPr>
             </w:r>
             <w:r>
               <w:rPr>
-                <w:rFonts w:ascii="Times New Roman" w:hAnsi="Times New Roman" w:cs="Times New Roman"/>
                 <w:noProof/>
                 <w:webHidden/>
-                <w:sz w:val="24"/>
-                <w:szCs w:val="24"/>
               </w:rPr>
               <w:fldChar w:fldCharType="separate"/>
             </w:r>
             <w:r>
               <w:rPr>
-                <w:rFonts w:ascii="Times New Roman" w:hAnsi="Times New Roman" w:cs="Times New Roman"/>
                 <w:noProof/>
                 <w:webHidden/>
-                <w:sz w:val="24"/>
-                <w:szCs w:val="24"/>
-              </w:rPr>
-              <w:t>22</w:t>
+              </w:rPr>
+              <w:t>27</w:t>
             </w:r>
             <w:r>
               <w:rPr>
-                <w:rFonts w:ascii="Times New Roman" w:hAnsi="Times New Roman" w:cs="Times New Roman"/>
                 <w:noProof/>
                 <w:webHidden/>
-                <w:sz w:val="24"/>
-                <w:szCs w:val="24"/>
               </w:rPr>
               <w:fldChar w:fldCharType="end"/>
             </w:r>
@@ -6863,90 +6384,64 @@
               <w:tab w:val="right" w:leader="dot" w:pos="9628"/>
             </w:tabs>
             <w:rPr>
-              <w:rFonts w:ascii="Times New Roman" w:eastAsiaTheme="minorEastAsia" w:hAnsi="Times New Roman" w:cs="Times New Roman"/>
+              <w:rFonts w:eastAsiaTheme="minorEastAsia"/>
               <w:noProof/>
-              <w:sz w:val="24"/>
-              <w:szCs w:val="24"/>
             </w:rPr>
           </w:pPr>
-          <w:hyperlink w:anchor="_Toc390982726" w:history="1">
+          <w:hyperlink w:anchor="_Toc391210590" w:history="1">
             <w:r>
               <w:rPr>
                 <w:rStyle w:val="Hyperlink"/>
-                <w:rFonts w:ascii="Times New Roman" w:hAnsi="Times New Roman" w:cs="Times New Roman"/>
                 <w:noProof/>
-                <w:sz w:val="24"/>
-                <w:szCs w:val="24"/>
                 <w:lang w:val="ru-RU"/>
               </w:rPr>
               <w:t>1.4 Выводы по результатам проработки предметной области</w:t>
             </w:r>
             <w:r>
               <w:rPr>
-                <w:rFonts w:ascii="Times New Roman" w:hAnsi="Times New Roman" w:cs="Times New Roman"/>
                 <w:noProof/>
                 <w:webHidden/>
-                <w:sz w:val="24"/>
-                <w:szCs w:val="24"/>
               </w:rPr>
               <w:tab/>
             </w:r>
             <w:r>
               <w:rPr>
-                <w:rFonts w:ascii="Times New Roman" w:hAnsi="Times New Roman" w:cs="Times New Roman"/>
                 <w:noProof/>
                 <w:webHidden/>
-                <w:sz w:val="24"/>
-                <w:szCs w:val="24"/>
               </w:rPr>
               <w:fldChar w:fldCharType="begin"/>
             </w:r>
             <w:r>
               <w:rPr>
-                <w:rFonts w:ascii="Times New Roman" w:hAnsi="Times New Roman" w:cs="Times New Roman"/>
                 <w:noProof/>
                 <w:webHidden/>
-                <w:sz w:val="24"/>
-                <w:szCs w:val="24"/>
-              </w:rPr>
-              <w:instrText xml:space="preserve"> PAGEREF _Toc390982726 \h </w:instrText>
+              </w:rPr>
+              <w:instrText xml:space="preserve"> PAGEREF _Toc391210590 \h </w:instrText>
             </w:r>
             <w:r>
               <w:rPr>
-                <w:rFonts w:ascii="Times New Roman" w:hAnsi="Times New Roman" w:cs="Times New Roman"/>
                 <w:noProof/>
                 <w:webHidden/>
-                <w:sz w:val="24"/>
-                <w:szCs w:val="24"/>
               </w:rPr>
             </w:r>
             <w:r>
               <w:rPr>
-                <w:rFonts w:ascii="Times New Roman" w:hAnsi="Times New Roman" w:cs="Times New Roman"/>
                 <w:noProof/>
                 <w:webHidden/>
-                <w:sz w:val="24"/>
-                <w:szCs w:val="24"/>
               </w:rPr>
               <w:fldChar w:fldCharType="separate"/>
             </w:r>
             <w:r>
               <w:rPr>
-                <w:rFonts w:ascii="Times New Roman" w:hAnsi="Times New Roman" w:cs="Times New Roman"/>
                 <w:noProof/>
                 <w:webHidden/>
-                <w:sz w:val="24"/>
-                <w:szCs w:val="24"/>
-              </w:rPr>
-              <w:t>24</w:t>
+              </w:rPr>
+              <w:t>29</w:t>
             </w:r>
             <w:r>
               <w:rPr>
-                <w:rFonts w:ascii="Times New Roman" w:hAnsi="Times New Roman" w:cs="Times New Roman"/>
                 <w:noProof/>
                 <w:webHidden/>
-                <w:sz w:val="24"/>
-                <w:szCs w:val="24"/>
               </w:rPr>
               <w:fldChar w:fldCharType="end"/>
             </w:r>
@@ -6959,90 +6454,64 @@
               <w:tab w:val="right" w:leader="dot" w:pos="9628"/>
             </w:tabs>
             <w:rPr>
-              <w:rFonts w:ascii="Times New Roman" w:eastAsiaTheme="minorEastAsia" w:hAnsi="Times New Roman" w:cs="Times New Roman"/>
+              <w:rFonts w:eastAsiaTheme="minorEastAsia"/>
               <w:noProof/>
-              <w:sz w:val="24"/>
-              <w:szCs w:val="24"/>
             </w:rPr>
           </w:pPr>
-          <w:hyperlink w:anchor="_Toc390982727" w:history="1">
+          <w:hyperlink w:anchor="_Toc391210591" w:history="1">
             <w:r>
               <w:rPr>
                 <w:rStyle w:val="Hyperlink"/>
-                <w:rFonts w:ascii="Times New Roman" w:hAnsi="Times New Roman" w:cs="Times New Roman"/>
                 <w:noProof/>
-                <w:sz w:val="24"/>
-                <w:szCs w:val="24"/>
                 <w:lang w:val="ru-RU"/>
               </w:rPr>
               <w:t>Глава 2: Разработка протокола защищенной передачи данных</w:t>
             </w:r>
             <w:r>
               <w:rPr>
-                <w:rFonts w:ascii="Times New Roman" w:hAnsi="Times New Roman" w:cs="Times New Roman"/>
                 <w:noProof/>
                 <w:webHidden/>
-                <w:sz w:val="24"/>
-                <w:szCs w:val="24"/>
               </w:rPr>
               <w:tab/>
             </w:r>
             <w:r>
               <w:rPr>
-                <w:rFonts w:ascii="Times New Roman" w:hAnsi="Times New Roman" w:cs="Times New Roman"/>
                 <w:noProof/>
                 <w:webHidden/>
-                <w:sz w:val="24"/>
-                <w:szCs w:val="24"/>
               </w:rPr>
               <w:fldChar w:fldCharType="begin"/>
             </w:r>
             <w:r>
               <w:rPr>
-                <w:rFonts w:ascii="Times New Roman" w:hAnsi="Times New Roman" w:cs="Times New Roman"/>
                 <w:noProof/>
                 <w:webHidden/>
-                <w:sz w:val="24"/>
-                <w:szCs w:val="24"/>
-              </w:rPr>
-              <w:instrText xml:space="preserve"> PAGEREF _Toc390982727 \h </w:instrText>
+              </w:rPr>
+              <w:instrText xml:space="preserve"> PAGEREF _Toc391210591 \h </w:instrText>
             </w:r>
             <w:r>
               <w:rPr>
-                <w:rFonts w:ascii="Times New Roman" w:hAnsi="Times New Roman" w:cs="Times New Roman"/>
                 <w:noProof/>
                 <w:webHidden/>
-                <w:sz w:val="24"/>
-                <w:szCs w:val="24"/>
               </w:rPr>
             </w:r>
             <w:r>
               <w:rPr>
-                <w:rFonts w:ascii="Times New Roman" w:hAnsi="Times New Roman" w:cs="Times New Roman"/>
                 <w:noProof/>
                 <w:webHidden/>
-                <w:sz w:val="24"/>
-                <w:szCs w:val="24"/>
               </w:rPr>
               <w:fldChar w:fldCharType="separate"/>
             </w:r>
             <w:r>
               <w:rPr>
-                <w:rFonts w:ascii="Times New Roman" w:hAnsi="Times New Roman" w:cs="Times New Roman"/>
                 <w:noProof/>
                 <w:webHidden/>
-                <w:sz w:val="24"/>
-                <w:szCs w:val="24"/>
-              </w:rPr>
-              <w:t>26</w:t>
+              </w:rPr>
+              <w:t>31</w:t>
             </w:r>
             <w:r>
               <w:rPr>
-                <w:rFonts w:ascii="Times New Roman" w:hAnsi="Times New Roman" w:cs="Times New Roman"/>
                 <w:noProof/>
                 <w:webHidden/>
-                <w:sz w:val="24"/>
-                <w:szCs w:val="24"/>
               </w:rPr>
               <w:fldChar w:fldCharType="end"/>
             </w:r>
@@ -7055,90 +6524,64 @@
               <w:tab w:val="right" w:leader="dot" w:pos="9628"/>
             </w:tabs>
             <w:rPr>
-              <w:rFonts w:ascii="Times New Roman" w:eastAsiaTheme="minorEastAsia" w:hAnsi="Times New Roman" w:cs="Times New Roman"/>
+              <w:rFonts w:eastAsiaTheme="minorEastAsia"/>
               <w:noProof/>
-              <w:sz w:val="24"/>
-              <w:szCs w:val="24"/>
             </w:rPr>
           </w:pPr>
-          <w:hyperlink w:anchor="_Toc390982728" w:history="1">
+          <w:hyperlink w:anchor="_Toc391210592" w:history="1">
             <w:r>
               <w:rPr>
                 <w:rStyle w:val="Hyperlink"/>
-                <w:rFonts w:ascii="Times New Roman" w:hAnsi="Times New Roman" w:cs="Times New Roman"/>
                 <w:noProof/>
-                <w:sz w:val="24"/>
-                <w:szCs w:val="24"/>
                 <w:lang w:val="ru-RU"/>
               </w:rPr>
               <w:t>2.1 Анализ известных атак на протоколы передачи данных</w:t>
             </w:r>
             <w:r>
               <w:rPr>
-                <w:rFonts w:ascii="Times New Roman" w:hAnsi="Times New Roman" w:cs="Times New Roman"/>
                 <w:noProof/>
                 <w:webHidden/>
-                <w:sz w:val="24"/>
-                <w:szCs w:val="24"/>
               </w:rPr>
               <w:tab/>
             </w:r>
             <w:r>
               <w:rPr>
-                <w:rFonts w:ascii="Times New Roman" w:hAnsi="Times New Roman" w:cs="Times New Roman"/>
                 <w:noProof/>
                 <w:webHidden/>
-                <w:sz w:val="24"/>
-                <w:szCs w:val="24"/>
               </w:rPr>
               <w:fldChar w:fldCharType="begin"/>
             </w:r>
             <w:r>
               <w:rPr>
-                <w:rFonts w:ascii="Times New Roman" w:hAnsi="Times New Roman" w:cs="Times New Roman"/>
                 <w:noProof/>
                 <w:webHidden/>
-                <w:sz w:val="24"/>
-                <w:szCs w:val="24"/>
-              </w:rPr>
-              <w:instrText xml:space="preserve"> PAGEREF _Toc390982728 \h </w:instrText>
+              </w:rPr>
+              <w:instrText xml:space="preserve"> PAGEREF _Toc391210592 \h </w:instrText>
             </w:r>
             <w:r>
               <w:rPr>
-                <w:rFonts w:ascii="Times New Roman" w:hAnsi="Times New Roman" w:cs="Times New Roman"/>
                 <w:noProof/>
                 <w:webHidden/>
-                <w:sz w:val="24"/>
-                <w:szCs w:val="24"/>
               </w:rPr>
             </w:r>
             <w:r>
               <w:rPr>
-                <w:rFonts w:ascii="Times New Roman" w:hAnsi="Times New Roman" w:cs="Times New Roman"/>
                 <w:noProof/>
                 <w:webHidden/>
-                <w:sz w:val="24"/>
-                <w:szCs w:val="24"/>
               </w:rPr>
               <w:fldChar w:fldCharType="separate"/>
             </w:r>
             <w:r>
               <w:rPr>
-                <w:rFonts w:ascii="Times New Roman" w:hAnsi="Times New Roman" w:cs="Times New Roman"/>
                 <w:noProof/>
                 <w:webHidden/>
-                <w:sz w:val="24"/>
-                <w:szCs w:val="24"/>
-              </w:rPr>
-              <w:t>26</w:t>
+              </w:rPr>
+              <w:t>31</w:t>
             </w:r>
             <w:r>
               <w:rPr>
-                <w:rFonts w:ascii="Times New Roman" w:hAnsi="Times New Roman" w:cs="Times New Roman"/>
                 <w:noProof/>
                 <w:webHidden/>
-                <w:sz w:val="24"/>
-                <w:szCs w:val="24"/>
               </w:rPr>
               <w:fldChar w:fldCharType="end"/>
             </w:r>
@@ -7151,90 +6594,64 @@
               <w:tab w:val="right" w:leader="dot" w:pos="9628"/>
             </w:tabs>
             <w:rPr>
-              <w:rFonts w:ascii="Times New Roman" w:eastAsiaTheme="minorEastAsia" w:hAnsi="Times New Roman" w:cs="Times New Roman"/>
+              <w:rFonts w:eastAsiaTheme="minorEastAsia"/>
               <w:noProof/>
-              <w:sz w:val="24"/>
-              <w:szCs w:val="24"/>
             </w:rPr>
           </w:pPr>
-          <w:hyperlink w:anchor="_Toc390982729" w:history="1">
+          <w:hyperlink w:anchor="_Toc391210593" w:history="1">
             <w:r>
               <w:rPr>
                 <w:rStyle w:val="Hyperlink"/>
-                <w:rFonts w:ascii="Times New Roman" w:hAnsi="Times New Roman" w:cs="Times New Roman"/>
                 <w:noProof/>
-                <w:sz w:val="24"/>
-                <w:szCs w:val="24"/>
                 <w:lang w:val="ru-RU"/>
               </w:rPr>
               <w:t>2.2 Разработка протокола передачи данных с учетом проведенного исследования</w:t>
             </w:r>
             <w:r>
               <w:rPr>
-                <w:rFonts w:ascii="Times New Roman" w:hAnsi="Times New Roman" w:cs="Times New Roman"/>
                 <w:noProof/>
                 <w:webHidden/>
-                <w:sz w:val="24"/>
-                <w:szCs w:val="24"/>
               </w:rPr>
               <w:tab/>
             </w:r>
             <w:r>
               <w:rPr>
-                <w:rFonts w:ascii="Times New Roman" w:hAnsi="Times New Roman" w:cs="Times New Roman"/>
                 <w:noProof/>
                 <w:webHidden/>
-                <w:sz w:val="24"/>
-                <w:szCs w:val="24"/>
               </w:rPr>
               <w:fldChar w:fldCharType="begin"/>
             </w:r>
             <w:r>
               <w:rPr>
-                <w:rFonts w:ascii="Times New Roman" w:hAnsi="Times New Roman" w:cs="Times New Roman"/>
                 <w:noProof/>
                 <w:webHidden/>
-                <w:sz w:val="24"/>
-                <w:szCs w:val="24"/>
-              </w:rPr>
-              <w:instrText xml:space="preserve"> PAGEREF _Toc390982729 \h </w:instrText>
+              </w:rPr>
+              <w:instrText xml:space="preserve"> PAGEREF _Toc391210593 \h </w:instrText>
             </w:r>
             <w:r>
               <w:rPr>
-                <w:rFonts w:ascii="Times New Roman" w:hAnsi="Times New Roman" w:cs="Times New Roman"/>
                 <w:noProof/>
                 <w:webHidden/>
-                <w:sz w:val="24"/>
-                <w:szCs w:val="24"/>
               </w:rPr>
             </w:r>
             <w:r>
               <w:rPr>
-                <w:rFonts w:ascii="Times New Roman" w:hAnsi="Times New Roman" w:cs="Times New Roman"/>
                 <w:noProof/>
                 <w:webHidden/>
-                <w:sz w:val="24"/>
-                <w:szCs w:val="24"/>
               </w:rPr>
               <w:fldChar w:fldCharType="separate"/>
             </w:r>
             <w:r>
               <w:rPr>
-                <w:rFonts w:ascii="Times New Roman" w:hAnsi="Times New Roman" w:cs="Times New Roman"/>
                 <w:noProof/>
                 <w:webHidden/>
-                <w:sz w:val="24"/>
-                <w:szCs w:val="24"/>
-              </w:rPr>
-              <w:t>30</w:t>
+              </w:rPr>
+              <w:t>35</w:t>
             </w:r>
             <w:r>
               <w:rPr>
-                <w:rFonts w:ascii="Times New Roman" w:hAnsi="Times New Roman" w:cs="Times New Roman"/>
                 <w:noProof/>
                 <w:webHidden/>
-                <w:sz w:val="24"/>
-                <w:szCs w:val="24"/>
               </w:rPr>
               <w:fldChar w:fldCharType="end"/>
             </w:r>
@@ -7247,90 +6664,64 @@
               <w:tab w:val="right" w:leader="dot" w:pos="9628"/>
             </w:tabs>
             <w:rPr>
-              <w:rFonts w:ascii="Times New Roman" w:eastAsiaTheme="minorEastAsia" w:hAnsi="Times New Roman" w:cs="Times New Roman"/>
+              <w:rFonts w:eastAsiaTheme="minorEastAsia"/>
               <w:noProof/>
-              <w:sz w:val="24"/>
-              <w:szCs w:val="24"/>
             </w:rPr>
           </w:pPr>
-          <w:hyperlink w:anchor="_Toc390982730" w:history="1">
+          <w:hyperlink w:anchor="_Toc391210594" w:history="1">
             <w:r>
               <w:rPr>
                 <w:rStyle w:val="Hyperlink"/>
-                <w:rFonts w:ascii="Times New Roman" w:hAnsi="Times New Roman" w:cs="Times New Roman"/>
                 <w:noProof/>
-                <w:sz w:val="24"/>
-                <w:szCs w:val="24"/>
                 <w:lang w:val="ru-RU"/>
               </w:rPr>
               <w:t>2.3 Анализ протокола на уязвимость к известным атакам</w:t>
             </w:r>
             <w:r>
               <w:rPr>
-                <w:rFonts w:ascii="Times New Roman" w:hAnsi="Times New Roman" w:cs="Times New Roman"/>
                 <w:noProof/>
                 <w:webHidden/>
-                <w:sz w:val="24"/>
-                <w:szCs w:val="24"/>
               </w:rPr>
               <w:tab/>
             </w:r>
             <w:r>
               <w:rPr>
-                <w:rFonts w:ascii="Times New Roman" w:hAnsi="Times New Roman" w:cs="Times New Roman"/>
                 <w:noProof/>
                 <w:webHidden/>
-                <w:sz w:val="24"/>
-                <w:szCs w:val="24"/>
               </w:rPr>
               <w:fldChar w:fldCharType="begin"/>
             </w:r>
             <w:r>
               <w:rPr>
-                <w:rFonts w:ascii="Times New Roman" w:hAnsi="Times New Roman" w:cs="Times New Roman"/>
                 <w:noProof/>
                 <w:webHidden/>
-                <w:sz w:val="24"/>
-                <w:szCs w:val="24"/>
-              </w:rPr>
-              <w:instrText xml:space="preserve"> PAGEREF _Toc390982730 \h </w:instrText>
+              </w:rPr>
+              <w:instrText xml:space="preserve"> PAGEREF _Toc391210594 \h </w:instrText>
             </w:r>
             <w:r>
               <w:rPr>
-                <w:rFonts w:ascii="Times New Roman" w:hAnsi="Times New Roman" w:cs="Times New Roman"/>
                 <w:noProof/>
                 <w:webHidden/>
-                <w:sz w:val="24"/>
-                <w:szCs w:val="24"/>
               </w:rPr>
             </w:r>
             <w:r>
               <w:rPr>
-                <w:rFonts w:ascii="Times New Roman" w:hAnsi="Times New Roman" w:cs="Times New Roman"/>
                 <w:noProof/>
                 <w:webHidden/>
-                <w:sz w:val="24"/>
-                <w:szCs w:val="24"/>
               </w:rPr>
               <w:fldChar w:fldCharType="separate"/>
             </w:r>
             <w:r>
               <w:rPr>
-                <w:rFonts w:ascii="Times New Roman" w:hAnsi="Times New Roman" w:cs="Times New Roman"/>
                 <w:noProof/>
                 <w:webHidden/>
-                <w:sz w:val="24"/>
-                <w:szCs w:val="24"/>
-              </w:rPr>
-              <w:t>34</w:t>
+              </w:rPr>
+              <w:t>39</w:t>
             </w:r>
             <w:r>
               <w:rPr>
-                <w:rFonts w:ascii="Times New Roman" w:hAnsi="Times New Roman" w:cs="Times New Roman"/>
                 <w:noProof/>
                 <w:webHidden/>
-                <w:sz w:val="24"/>
-                <w:szCs w:val="24"/>
               </w:rPr>
               <w:fldChar w:fldCharType="end"/>
             </w:r>
@@ -7343,90 +6734,64 @@
               <w:tab w:val="right" w:leader="dot" w:pos="9628"/>
             </w:tabs>
             <w:rPr>
-              <w:rFonts w:ascii="Times New Roman" w:eastAsiaTheme="minorEastAsia" w:hAnsi="Times New Roman" w:cs="Times New Roman"/>
+              <w:rFonts w:eastAsiaTheme="minorEastAsia"/>
               <w:noProof/>
-              <w:sz w:val="24"/>
-              <w:szCs w:val="24"/>
             </w:rPr>
           </w:pPr>
-          <w:hyperlink w:anchor="_Toc390982731" w:history="1">
+          <w:hyperlink w:anchor="_Toc391210595" w:history="1">
             <w:r>
               <w:rPr>
                 <w:rStyle w:val="Hyperlink"/>
-                <w:rFonts w:ascii="Times New Roman" w:hAnsi="Times New Roman" w:cs="Times New Roman"/>
                 <w:noProof/>
-                <w:sz w:val="24"/>
-                <w:szCs w:val="24"/>
                 <w:lang w:val="ru-RU"/>
               </w:rPr>
               <w:t>Глава 3: Разработка серверного приложения</w:t>
             </w:r>
             <w:r>
               <w:rPr>
-                <w:rFonts w:ascii="Times New Roman" w:hAnsi="Times New Roman" w:cs="Times New Roman"/>
                 <w:noProof/>
                 <w:webHidden/>
-                <w:sz w:val="24"/>
-                <w:szCs w:val="24"/>
               </w:rPr>
               <w:tab/>
             </w:r>
             <w:r>
               <w:rPr>
-                <w:rFonts w:ascii="Times New Roman" w:hAnsi="Times New Roman" w:cs="Times New Roman"/>
                 <w:noProof/>
                 <w:webHidden/>
-                <w:sz w:val="24"/>
-                <w:szCs w:val="24"/>
               </w:rPr>
               <w:fldChar w:fldCharType="begin"/>
             </w:r>
             <w:r>
               <w:rPr>
-                <w:rFonts w:ascii="Times New Roman" w:hAnsi="Times New Roman" w:cs="Times New Roman"/>
                 <w:noProof/>
                 <w:webHidden/>
-                <w:sz w:val="24"/>
-                <w:szCs w:val="24"/>
-              </w:rPr>
-              <w:instrText xml:space="preserve"> PAGEREF _Toc390982731 \h </w:instrText>
+              </w:rPr>
+              <w:instrText xml:space="preserve"> PAGEREF _Toc391210595 \h </w:instrText>
             </w:r>
             <w:r>
               <w:rPr>
-                <w:rFonts w:ascii="Times New Roman" w:hAnsi="Times New Roman" w:cs="Times New Roman"/>
                 <w:noProof/>
                 <w:webHidden/>
-                <w:sz w:val="24"/>
-                <w:szCs w:val="24"/>
               </w:rPr>
             </w:r>
             <w:r>
               <w:rPr>
-                <w:rFonts w:ascii="Times New Roman" w:hAnsi="Times New Roman" w:cs="Times New Roman"/>
                 <w:noProof/>
                 <w:webHidden/>
-                <w:sz w:val="24"/>
-                <w:szCs w:val="24"/>
               </w:rPr>
               <w:fldChar w:fldCharType="separate"/>
             </w:r>
             <w:r>
               <w:rPr>
-                <w:rFonts w:ascii="Times New Roman" w:hAnsi="Times New Roman" w:cs="Times New Roman"/>
                 <w:noProof/>
                 <w:webHidden/>
-                <w:sz w:val="24"/>
-                <w:szCs w:val="24"/>
-              </w:rPr>
-              <w:t>37</w:t>
+              </w:rPr>
+              <w:t>42</w:t>
             </w:r>
             <w:r>
               <w:rPr>
-                <w:rFonts w:ascii="Times New Roman" w:hAnsi="Times New Roman" w:cs="Times New Roman"/>
                 <w:noProof/>
                 <w:webHidden/>
-                <w:sz w:val="24"/>
-                <w:szCs w:val="24"/>
               </w:rPr>
               <w:fldChar w:fldCharType="end"/>
             </w:r>
@@ -7439,90 +6804,64 @@
               <w:tab w:val="right" w:leader="dot" w:pos="9628"/>
             </w:tabs>
             <w:rPr>
-              <w:rFonts w:ascii="Times New Roman" w:eastAsiaTheme="minorEastAsia" w:hAnsi="Times New Roman" w:cs="Times New Roman"/>
+              <w:rFonts w:eastAsiaTheme="minorEastAsia"/>
               <w:noProof/>
-              <w:sz w:val="24"/>
-              <w:szCs w:val="24"/>
             </w:rPr>
           </w:pPr>
-          <w:hyperlink w:anchor="_Toc390982732" w:history="1">
+          <w:hyperlink w:anchor="_Toc391210596" w:history="1">
             <w:r>
               <w:rPr>
                 <w:rStyle w:val="Hyperlink"/>
-                <w:rFonts w:ascii="Times New Roman" w:hAnsi="Times New Roman" w:cs="Times New Roman"/>
                 <w:noProof/>
-                <w:sz w:val="24"/>
-                <w:szCs w:val="24"/>
                 <w:lang w:val="ru-RU"/>
               </w:rPr>
               <w:t>3.1 Описание будущего проекта</w:t>
             </w:r>
             <w:r>
               <w:rPr>
-                <w:rFonts w:ascii="Times New Roman" w:hAnsi="Times New Roman" w:cs="Times New Roman"/>
                 <w:noProof/>
                 <w:webHidden/>
-                <w:sz w:val="24"/>
-                <w:szCs w:val="24"/>
               </w:rPr>
               <w:tab/>
             </w:r>
             <w:r>
               <w:rPr>
-                <w:rFonts w:ascii="Times New Roman" w:hAnsi="Times New Roman" w:cs="Times New Roman"/>
                 <w:noProof/>
                 <w:webHidden/>
-                <w:sz w:val="24"/>
-                <w:szCs w:val="24"/>
               </w:rPr>
               <w:fldChar w:fldCharType="begin"/>
             </w:r>
             <w:r>
               <w:rPr>
-                <w:rFonts w:ascii="Times New Roman" w:hAnsi="Times New Roman" w:cs="Times New Roman"/>
                 <w:noProof/>
                 <w:webHidden/>
-                <w:sz w:val="24"/>
-                <w:szCs w:val="24"/>
-              </w:rPr>
-              <w:instrText xml:space="preserve"> PAGEREF _Toc390982732 \h </w:instrText>
+              </w:rPr>
+              <w:instrText xml:space="preserve"> PAGEREF _Toc391210596 \h </w:instrText>
             </w:r>
             <w:r>
               <w:rPr>
-                <w:rFonts w:ascii="Times New Roman" w:hAnsi="Times New Roman" w:cs="Times New Roman"/>
                 <w:noProof/>
                 <w:webHidden/>
-                <w:sz w:val="24"/>
-                <w:szCs w:val="24"/>
               </w:rPr>
             </w:r>
             <w:r>
               <w:rPr>
-                <w:rFonts w:ascii="Times New Roman" w:hAnsi="Times New Roman" w:cs="Times New Roman"/>
                 <w:noProof/>
                 <w:webHidden/>
-                <w:sz w:val="24"/>
-                <w:szCs w:val="24"/>
               </w:rPr>
               <w:fldChar w:fldCharType="separate"/>
             </w:r>
             <w:r>
               <w:rPr>
-                <w:rFonts w:ascii="Times New Roman" w:hAnsi="Times New Roman" w:cs="Times New Roman"/>
                 <w:noProof/>
                 <w:webHidden/>
-                <w:sz w:val="24"/>
-                <w:szCs w:val="24"/>
-              </w:rPr>
-              <w:t>37</w:t>
+              </w:rPr>
+              <w:t>42</w:t>
             </w:r>
             <w:r>
               <w:rPr>
-                <w:rFonts w:ascii="Times New Roman" w:hAnsi="Times New Roman" w:cs="Times New Roman"/>
                 <w:noProof/>
                 <w:webHidden/>
-                <w:sz w:val="24"/>
-                <w:szCs w:val="24"/>
               </w:rPr>
               <w:fldChar w:fldCharType="end"/>
             </w:r>
@@ -7535,90 +6874,64 @@
               <w:tab w:val="right" w:leader="dot" w:pos="9628"/>
             </w:tabs>
             <w:rPr>
-              <w:rFonts w:ascii="Times New Roman" w:eastAsiaTheme="minorEastAsia" w:hAnsi="Times New Roman" w:cs="Times New Roman"/>
+              <w:rFonts w:eastAsiaTheme="minorEastAsia"/>
               <w:noProof/>
-              <w:sz w:val="24"/>
-              <w:szCs w:val="24"/>
             </w:rPr>
           </w:pPr>
-          <w:hyperlink w:anchor="_Toc390982733" w:history="1">
+          <w:hyperlink w:anchor="_Toc391210597" w:history="1">
             <w:r>
               <w:rPr>
                 <w:rStyle w:val="Hyperlink"/>
-                <w:rFonts w:ascii="Times New Roman" w:hAnsi="Times New Roman" w:cs="Times New Roman"/>
                 <w:noProof/>
-                <w:sz w:val="24"/>
-                <w:szCs w:val="24"/>
                 <w:lang w:val="ru-RU"/>
               </w:rPr>
               <w:t>3.2 Создание серверного приложения, описание дизайна</w:t>
             </w:r>
             <w:r>
               <w:rPr>
-                <w:rFonts w:ascii="Times New Roman" w:hAnsi="Times New Roman" w:cs="Times New Roman"/>
                 <w:noProof/>
                 <w:webHidden/>
-                <w:sz w:val="24"/>
-                <w:szCs w:val="24"/>
               </w:rPr>
               <w:tab/>
             </w:r>
             <w:r>
               <w:rPr>
-                <w:rFonts w:ascii="Times New Roman" w:hAnsi="Times New Roman" w:cs="Times New Roman"/>
                 <w:noProof/>
                 <w:webHidden/>
-                <w:sz w:val="24"/>
-                <w:szCs w:val="24"/>
               </w:rPr>
               <w:fldChar w:fldCharType="begin"/>
             </w:r>
             <w:r>
               <w:rPr>
-                <w:rFonts w:ascii="Times New Roman" w:hAnsi="Times New Roman" w:cs="Times New Roman"/>
                 <w:noProof/>
                 <w:webHidden/>
-                <w:sz w:val="24"/>
-                <w:szCs w:val="24"/>
-              </w:rPr>
-              <w:instrText xml:space="preserve"> PAGEREF _Toc390982733 \h </w:instrText>
+              </w:rPr>
+              <w:instrText xml:space="preserve"> PAGEREF _Toc391210597 \h </w:instrText>
             </w:r>
             <w:r>
               <w:rPr>
-                <w:rFonts w:ascii="Times New Roman" w:hAnsi="Times New Roman" w:cs="Times New Roman"/>
                 <w:noProof/>
                 <w:webHidden/>
-                <w:sz w:val="24"/>
-                <w:szCs w:val="24"/>
               </w:rPr>
             </w:r>
             <w:r>
               <w:rPr>
-                <w:rFonts w:ascii="Times New Roman" w:hAnsi="Times New Roman" w:cs="Times New Roman"/>
                 <w:noProof/>
                 <w:webHidden/>
-                <w:sz w:val="24"/>
-                <w:szCs w:val="24"/>
               </w:rPr>
               <w:fldChar w:fldCharType="separate"/>
             </w:r>
             <w:r>
               <w:rPr>
-                <w:rFonts w:ascii="Times New Roman" w:hAnsi="Times New Roman" w:cs="Times New Roman"/>
                 <w:noProof/>
                 <w:webHidden/>
-                <w:sz w:val="24"/>
-                <w:szCs w:val="24"/>
-              </w:rPr>
-              <w:t>38</w:t>
+              </w:rPr>
+              <w:t>43</w:t>
             </w:r>
             <w:r>
               <w:rPr>
-                <w:rFonts w:ascii="Times New Roman" w:hAnsi="Times New Roman" w:cs="Times New Roman"/>
                 <w:noProof/>
                 <w:webHidden/>
-                <w:sz w:val="24"/>
-                <w:szCs w:val="24"/>
               </w:rPr>
               <w:fldChar w:fldCharType="end"/>
             </w:r>
@@ -7631,20 +6944,15 @@
               <w:tab w:val="right" w:leader="dot" w:pos="9628"/>
             </w:tabs>
             <w:rPr>
-              <w:rFonts w:ascii="Times New Roman" w:eastAsiaTheme="minorEastAsia" w:hAnsi="Times New Roman" w:cs="Times New Roman"/>
+              <w:rFonts w:eastAsiaTheme="minorEastAsia"/>
               <w:noProof/>
-              <w:sz w:val="24"/>
-              <w:szCs w:val="24"/>
             </w:rPr>
           </w:pPr>
-          <w:hyperlink w:anchor="_Toc390982734" w:history="1">
+          <w:hyperlink w:anchor="_Toc391210598" w:history="1">
             <w:r>
               <w:rPr>
                 <w:rStyle w:val="Hyperlink"/>
-                <w:rFonts w:ascii="Times New Roman" w:hAnsi="Times New Roman" w:cs="Times New Roman"/>
                 <w:noProof/>
-                <w:sz w:val="24"/>
-                <w:szCs w:val="24"/>
                 <w:lang w:val="ru-RU"/>
               </w:rPr>
               <w:t xml:space="preserve">3.2.1 </w:t>
@@ -7652,20 +6960,14 @@
             <w:r>
               <w:rPr>
                 <w:rStyle w:val="Hyperlink"/>
-                <w:rFonts w:ascii="Times New Roman" w:hAnsi="Times New Roman" w:cs="Times New Roman"/>
                 <w:noProof/>
-                <w:sz w:val="24"/>
-                <w:szCs w:val="24"/>
               </w:rPr>
               <w:t>QT</w:t>
             </w:r>
             <w:r>
               <w:rPr>
                 <w:rStyle w:val="Hyperlink"/>
-                <w:rFonts w:ascii="Times New Roman" w:hAnsi="Times New Roman" w:cs="Times New Roman"/>
                 <w:noProof/>
-                <w:sz w:val="24"/>
-                <w:szCs w:val="24"/>
                 <w:lang w:val="ru-RU"/>
               </w:rPr>
               <w:t xml:space="preserve"> </w:t>
@@ -7673,79 +6975,55 @@
             <w:r>
               <w:rPr>
                 <w:rStyle w:val="Hyperlink"/>
-                <w:rFonts w:ascii="Times New Roman" w:hAnsi="Times New Roman" w:cs="Times New Roman"/>
                 <w:noProof/>
-                <w:sz w:val="24"/>
-                <w:szCs w:val="24"/>
               </w:rPr>
               <w:t>Framework</w:t>
             </w:r>
             <w:r>
               <w:rPr>
-                <w:rFonts w:ascii="Times New Roman" w:hAnsi="Times New Roman" w:cs="Times New Roman"/>
                 <w:noProof/>
                 <w:webHidden/>
-                <w:sz w:val="24"/>
-                <w:szCs w:val="24"/>
               </w:rPr>
               <w:tab/>
             </w:r>
             <w:r>
               <w:rPr>
-                <w:rFonts w:ascii="Times New Roman" w:hAnsi="Times New Roman" w:cs="Times New Roman"/>
                 <w:noProof/>
                 <w:webHidden/>
-                <w:sz w:val="24"/>
-                <w:szCs w:val="24"/>
               </w:rPr>
               <w:fldChar w:fldCharType="begin"/>
             </w:r>
             <w:r>
               <w:rPr>
-                <w:rFonts w:ascii="Times New Roman" w:hAnsi="Times New Roman" w:cs="Times New Roman"/>
                 <w:noProof/>
                 <w:webHidden/>
-                <w:sz w:val="24"/>
-                <w:szCs w:val="24"/>
-              </w:rPr>
-              <w:instrText xml:space="preserve"> PAGEREF _Toc390982734 \h </w:instrText>
+              </w:rPr>
+              <w:instrText xml:space="preserve"> PAGEREF _Toc391210598 \h </w:instrText>
             </w:r>
             <w:r>
               <w:rPr>
-                <w:rFonts w:ascii="Times New Roman" w:hAnsi="Times New Roman" w:cs="Times New Roman"/>
                 <w:noProof/>
                 <w:webHidden/>
-                <w:sz w:val="24"/>
-                <w:szCs w:val="24"/>
               </w:rPr>
             </w:r>
             <w:r>
               <w:rPr>
-                <w:rFonts w:ascii="Times New Roman" w:hAnsi="Times New Roman" w:cs="Times New Roman"/>
                 <w:noProof/>
                 <w:webHidden/>
-                <w:sz w:val="24"/>
-                <w:szCs w:val="24"/>
               </w:rPr>
               <w:fldChar w:fldCharType="separate"/>
             </w:r>
             <w:r>
               <w:rPr>
-                <w:rFonts w:ascii="Times New Roman" w:hAnsi="Times New Roman" w:cs="Times New Roman"/>
                 <w:noProof/>
                 <w:webHidden/>
-                <w:sz w:val="24"/>
-                <w:szCs w:val="24"/>
-              </w:rPr>
-              <w:t>38</w:t>
+              </w:rPr>
+              <w:t>43</w:t>
             </w:r>
             <w:r>
               <w:rPr>
-                <w:rFonts w:ascii="Times New Roman" w:hAnsi="Times New Roman" w:cs="Times New Roman"/>
                 <w:noProof/>
                 <w:webHidden/>
-                <w:sz w:val="24"/>
-                <w:szCs w:val="24"/>
               </w:rPr>
               <w:fldChar w:fldCharType="end"/>
             </w:r>
@@ -7758,20 +7036,15 @@
               <w:tab w:val="right" w:leader="dot" w:pos="9628"/>
             </w:tabs>
             <w:rPr>
-              <w:rFonts w:ascii="Times New Roman" w:eastAsiaTheme="minorEastAsia" w:hAnsi="Times New Roman" w:cs="Times New Roman"/>
+              <w:rFonts w:eastAsiaTheme="minorEastAsia"/>
               <w:noProof/>
-              <w:sz w:val="24"/>
-              <w:szCs w:val="24"/>
             </w:rPr>
           </w:pPr>
-          <w:hyperlink w:anchor="_Toc390982735" w:history="1">
+          <w:hyperlink w:anchor="_Toc391210599" w:history="1">
             <w:r>
               <w:rPr>
                 <w:rStyle w:val="Hyperlink"/>
-                <w:rFonts w:ascii="Times New Roman" w:hAnsi="Times New Roman" w:cs="Times New Roman"/>
                 <w:noProof/>
-                <w:sz w:val="24"/>
-                <w:szCs w:val="24"/>
                 <w:lang w:val="ru-RU"/>
               </w:rPr>
               <w:t xml:space="preserve">3.2.2 </w:t>
@@ -7779,20 +7052,14 @@
             <w:r>
               <w:rPr>
                 <w:rStyle w:val="Hyperlink"/>
-                <w:rFonts w:ascii="Times New Roman" w:hAnsi="Times New Roman" w:cs="Times New Roman"/>
                 <w:noProof/>
-                <w:sz w:val="24"/>
-                <w:szCs w:val="24"/>
               </w:rPr>
               <w:t>Crypto</w:t>
             </w:r>
             <w:r>
               <w:rPr>
                 <w:rStyle w:val="Hyperlink"/>
-                <w:rFonts w:ascii="Times New Roman" w:hAnsi="Times New Roman" w:cs="Times New Roman"/>
                 <w:noProof/>
-                <w:sz w:val="24"/>
-                <w:szCs w:val="24"/>
                 <w:lang w:val="ru-RU"/>
               </w:rPr>
               <w:t xml:space="preserve">++ (он же </w:t>
@@ -7800,90 +7067,63 @@
             <w:r>
               <w:rPr>
                 <w:rStyle w:val="Hyperlink"/>
-                <w:rFonts w:ascii="Times New Roman" w:hAnsi="Times New Roman" w:cs="Times New Roman"/>
                 <w:noProof/>
-                <w:sz w:val="24"/>
-                <w:szCs w:val="24"/>
               </w:rPr>
               <w:t>CryptoPP</w:t>
             </w:r>
             <w:r>
               <w:rPr>
                 <w:rStyle w:val="Hyperlink"/>
-                <w:rFonts w:ascii="Times New Roman" w:hAnsi="Times New Roman" w:cs="Times New Roman"/>
                 <w:noProof/>
-                <w:sz w:val="24"/>
-                <w:szCs w:val="24"/>
                 <w:lang w:val="ru-RU"/>
               </w:rPr>
               <w:t>)</w:t>
             </w:r>
             <w:r>
               <w:rPr>
-                <w:rFonts w:ascii="Times New Roman" w:hAnsi="Times New Roman" w:cs="Times New Roman"/>
                 <w:noProof/>
                 <w:webHidden/>
-                <w:sz w:val="24"/>
-                <w:szCs w:val="24"/>
               </w:rPr>
               <w:tab/>
             </w:r>
             <w:r>
               <w:rPr>
-                <w:rFonts w:ascii="Times New Roman" w:hAnsi="Times New Roman" w:cs="Times New Roman"/>
                 <w:noProof/>
                 <w:webHidden/>
-                <w:sz w:val="24"/>
-                <w:szCs w:val="24"/>
               </w:rPr>
               <w:fldChar w:fldCharType="begin"/>
             </w:r>
             <w:r>
               <w:rPr>
-                <w:rFonts w:ascii="Times New Roman" w:hAnsi="Times New Roman" w:cs="Times New Roman"/>
                 <w:noProof/>
                 <w:webHidden/>
-                <w:sz w:val="24"/>
-                <w:szCs w:val="24"/>
-              </w:rPr>
-              <w:instrText xml:space="preserve"> PAGEREF _Toc390982735 \h </w:instrText>
+              </w:rPr>
+              <w:instrText xml:space="preserve"> PAGEREF _Toc391210599 \h </w:instrText>
             </w:r>
             <w:r>
               <w:rPr>
-                <w:rFonts w:ascii="Times New Roman" w:hAnsi="Times New Roman" w:cs="Times New Roman"/>
                 <w:noProof/>
                 <w:webHidden/>
-                <w:sz w:val="24"/>
-                <w:szCs w:val="24"/>
               </w:rPr>
             </w:r>
             <w:r>
               <w:rPr>
-                <w:rFonts w:ascii="Times New Roman" w:hAnsi="Times New Roman" w:cs="Times New Roman"/>
                 <w:noProof/>
                 <w:webHidden/>
-                <w:sz w:val="24"/>
-                <w:szCs w:val="24"/>
               </w:rPr>
               <w:fldChar w:fldCharType="separate"/>
             </w:r>
             <w:r>
               <w:rPr>
-                <w:rFonts w:ascii="Times New Roman" w:hAnsi="Times New Roman" w:cs="Times New Roman"/>
                 <w:noProof/>
                 <w:webHidden/>
-                <w:sz w:val="24"/>
-                <w:szCs w:val="24"/>
-              </w:rPr>
-              <w:t>40</w:t>
+              </w:rPr>
+              <w:t>45</w:t>
             </w:r>
             <w:r>
               <w:rPr>
-                <w:rFonts w:ascii="Times New Roman" w:hAnsi="Times New Roman" w:cs="Times New Roman"/>
                 <w:noProof/>
                 <w:webHidden/>
-                <w:sz w:val="24"/>
-                <w:szCs w:val="24"/>
               </w:rPr>
               <w:fldChar w:fldCharType="end"/>
             </w:r>
@@ -7896,90 +7136,64 @@
               <w:tab w:val="right" w:leader="dot" w:pos="9628"/>
             </w:tabs>
             <w:rPr>
-              <w:rFonts w:ascii="Times New Roman" w:eastAsiaTheme="minorEastAsia" w:hAnsi="Times New Roman" w:cs="Times New Roman"/>
+              <w:rFonts w:eastAsiaTheme="minorEastAsia"/>
               <w:noProof/>
-              <w:sz w:val="24"/>
-              <w:szCs w:val="24"/>
             </w:rPr>
           </w:pPr>
-          <w:hyperlink w:anchor="_Toc390982736" w:history="1">
+          <w:hyperlink w:anchor="_Toc391210600" w:history="1">
             <w:r>
               <w:rPr>
                 <w:rStyle w:val="Hyperlink"/>
-                <w:rFonts w:ascii="Times New Roman" w:hAnsi="Times New Roman" w:cs="Times New Roman"/>
                 <w:noProof/>
-                <w:sz w:val="24"/>
-                <w:szCs w:val="24"/>
                 <w:lang w:val="ru-RU"/>
               </w:rPr>
               <w:t>3.2.3 Архитектура приложения</w:t>
             </w:r>
             <w:r>
               <w:rPr>
-                <w:rFonts w:ascii="Times New Roman" w:hAnsi="Times New Roman" w:cs="Times New Roman"/>
                 <w:noProof/>
                 <w:webHidden/>
-                <w:sz w:val="24"/>
-                <w:szCs w:val="24"/>
               </w:rPr>
               <w:tab/>
             </w:r>
             <w:r>
               <w:rPr>
-                <w:rFonts w:ascii="Times New Roman" w:hAnsi="Times New Roman" w:cs="Times New Roman"/>
                 <w:noProof/>
                 <w:webHidden/>
-                <w:sz w:val="24"/>
-                <w:szCs w:val="24"/>
               </w:rPr>
               <w:fldChar w:fldCharType="begin"/>
             </w:r>
             <w:r>
               <w:rPr>
-                <w:rFonts w:ascii="Times New Roman" w:hAnsi="Times New Roman" w:cs="Times New Roman"/>
                 <w:noProof/>
                 <w:webHidden/>
-                <w:sz w:val="24"/>
-                <w:szCs w:val="24"/>
-              </w:rPr>
-              <w:instrText xml:space="preserve"> PAGEREF _Toc390982736 \h </w:instrText>
+              </w:rPr>
+              <w:instrText xml:space="preserve"> PAGEREF _Toc391210600 \h </w:instrText>
             </w:r>
             <w:r>
               <w:rPr>
-                <w:rFonts w:ascii="Times New Roman" w:hAnsi="Times New Roman" w:cs="Times New Roman"/>
                 <w:noProof/>
                 <w:webHidden/>
-                <w:sz w:val="24"/>
-                <w:szCs w:val="24"/>
               </w:rPr>
             </w:r>
             <w:r>
               <w:rPr>
-                <w:rFonts w:ascii="Times New Roman" w:hAnsi="Times New Roman" w:cs="Times New Roman"/>
                 <w:noProof/>
                 <w:webHidden/>
-                <w:sz w:val="24"/>
-                <w:szCs w:val="24"/>
               </w:rPr>
               <w:fldChar w:fldCharType="separate"/>
             </w:r>
             <w:r>
               <w:rPr>
-                <w:rFonts w:ascii="Times New Roman" w:hAnsi="Times New Roman" w:cs="Times New Roman"/>
                 <w:noProof/>
                 <w:webHidden/>
-                <w:sz w:val="24"/>
-                <w:szCs w:val="24"/>
-              </w:rPr>
-              <w:t>40</w:t>
+              </w:rPr>
+              <w:t>45</w:t>
             </w:r>
             <w:r>
               <w:rPr>
-                <w:rFonts w:ascii="Times New Roman" w:hAnsi="Times New Roman" w:cs="Times New Roman"/>
                 <w:noProof/>
                 <w:webHidden/>
-                <w:sz w:val="24"/>
-                <w:szCs w:val="24"/>
               </w:rPr>
               <w:fldChar w:fldCharType="end"/>
             </w:r>
@@ -7992,90 +7206,64 @@
               <w:tab w:val="right" w:leader="dot" w:pos="9628"/>
             </w:tabs>
             <w:rPr>
-              <w:rFonts w:ascii="Times New Roman" w:eastAsiaTheme="minorEastAsia" w:hAnsi="Times New Roman" w:cs="Times New Roman"/>
+              <w:rFonts w:eastAsiaTheme="minorEastAsia"/>
               <w:noProof/>
-              <w:sz w:val="24"/>
-              <w:szCs w:val="24"/>
             </w:rPr>
           </w:pPr>
-          <w:hyperlink w:anchor="_Toc390982737" w:history="1">
+          <w:hyperlink w:anchor="_Toc391210601" w:history="1">
             <w:r>
               <w:rPr>
                 <w:rStyle w:val="Hyperlink"/>
-                <w:rFonts w:ascii="Times New Roman" w:hAnsi="Times New Roman" w:cs="Times New Roman"/>
                 <w:noProof/>
-                <w:sz w:val="24"/>
-                <w:szCs w:val="24"/>
                 <w:lang w:val="ru-RU"/>
               </w:rPr>
               <w:t>3.3. Оценка получившегося решения</w:t>
             </w:r>
             <w:r>
               <w:rPr>
-                <w:rFonts w:ascii="Times New Roman" w:hAnsi="Times New Roman" w:cs="Times New Roman"/>
                 <w:noProof/>
                 <w:webHidden/>
-                <w:sz w:val="24"/>
-                <w:szCs w:val="24"/>
               </w:rPr>
               <w:tab/>
             </w:r>
             <w:r>
               <w:rPr>
-                <w:rFonts w:ascii="Times New Roman" w:hAnsi="Times New Roman" w:cs="Times New Roman"/>
                 <w:noProof/>
                 <w:webHidden/>
-                <w:sz w:val="24"/>
-                <w:szCs w:val="24"/>
               </w:rPr>
               <w:fldChar w:fldCharType="begin"/>
             </w:r>
             <w:r>
               <w:rPr>
-                <w:rFonts w:ascii="Times New Roman" w:hAnsi="Times New Roman" w:cs="Times New Roman"/>
                 <w:noProof/>
                 <w:webHidden/>
-                <w:sz w:val="24"/>
-                <w:szCs w:val="24"/>
-              </w:rPr>
-              <w:instrText xml:space="preserve"> PAGEREF _Toc390982737 \h </w:instrText>
+              </w:rPr>
+              <w:instrText xml:space="preserve"> PAGEREF _Toc391210601 \h </w:instrText>
             </w:r>
             <w:r>
               <w:rPr>
-                <w:rFonts w:ascii="Times New Roman" w:hAnsi="Times New Roman" w:cs="Times New Roman"/>
                 <w:noProof/>
                 <w:webHidden/>
-                <w:sz w:val="24"/>
-                <w:szCs w:val="24"/>
               </w:rPr>
             </w:r>
             <w:r>
               <w:rPr>
-                <w:rFonts w:ascii="Times New Roman" w:hAnsi="Times New Roman" w:cs="Times New Roman"/>
                 <w:noProof/>
                 <w:webHidden/>
-                <w:sz w:val="24"/>
-                <w:szCs w:val="24"/>
               </w:rPr>
               <w:fldChar w:fldCharType="separate"/>
             </w:r>
             <w:r>
               <w:rPr>
-                <w:rFonts w:ascii="Times New Roman" w:hAnsi="Times New Roman" w:cs="Times New Roman"/>
                 <w:noProof/>
                 <w:webHidden/>
-                <w:sz w:val="24"/>
-                <w:szCs w:val="24"/>
-              </w:rPr>
-              <w:t>43</w:t>
+              </w:rPr>
+              <w:t>48</w:t>
             </w:r>
             <w:r>
               <w:rPr>
-                <w:rFonts w:ascii="Times New Roman" w:hAnsi="Times New Roman" w:cs="Times New Roman"/>
                 <w:noProof/>
                 <w:webHidden/>
-                <w:sz w:val="24"/>
-                <w:szCs w:val="24"/>
               </w:rPr>
               <w:fldChar w:fldCharType="end"/>
             </w:r>
@@ -8088,90 +7276,64 @@
               <w:tab w:val="right" w:leader="dot" w:pos="9628"/>
             </w:tabs>
             <w:rPr>
-              <w:rFonts w:ascii="Times New Roman" w:eastAsiaTheme="minorEastAsia" w:hAnsi="Times New Roman" w:cs="Times New Roman"/>
+              <w:rFonts w:eastAsiaTheme="minorEastAsia"/>
               <w:noProof/>
-              <w:sz w:val="24"/>
-              <w:szCs w:val="24"/>
             </w:rPr>
           </w:pPr>
-          <w:hyperlink w:anchor="_Toc390982738" w:history="1">
+          <w:hyperlink w:anchor="_Toc391210602" w:history="1">
             <w:r>
               <w:rPr>
                 <w:rStyle w:val="Hyperlink"/>
-                <w:rFonts w:ascii="Times New Roman" w:hAnsi="Times New Roman" w:cs="Times New Roman"/>
                 <w:noProof/>
-                <w:sz w:val="24"/>
-                <w:szCs w:val="24"/>
                 <w:lang w:val="ru-RU"/>
               </w:rPr>
               <w:t>Заключение</w:t>
             </w:r>
             <w:r>
               <w:rPr>
-                <w:rFonts w:ascii="Times New Roman" w:hAnsi="Times New Roman" w:cs="Times New Roman"/>
                 <w:noProof/>
                 <w:webHidden/>
-                <w:sz w:val="24"/>
-                <w:szCs w:val="24"/>
               </w:rPr>
               <w:tab/>
             </w:r>
             <w:r>
               <w:rPr>
-                <w:rFonts w:ascii="Times New Roman" w:hAnsi="Times New Roman" w:cs="Times New Roman"/>
                 <w:noProof/>
                 <w:webHidden/>
-                <w:sz w:val="24"/>
-                <w:szCs w:val="24"/>
               </w:rPr>
               <w:fldChar w:fldCharType="begin"/>
             </w:r>
             <w:r>
               <w:rPr>
-                <w:rFonts w:ascii="Times New Roman" w:hAnsi="Times New Roman" w:cs="Times New Roman"/>
                 <w:noProof/>
                 <w:webHidden/>
-                <w:sz w:val="24"/>
-                <w:szCs w:val="24"/>
-              </w:rPr>
-              <w:instrText xml:space="preserve"> PAGEREF _Toc390982738 \h </w:instrText>
+              </w:rPr>
+              <w:instrText xml:space="preserve"> PAGEREF _Toc391210602 \h </w:instrText>
             </w:r>
             <w:r>
               <w:rPr>
-                <w:rFonts w:ascii="Times New Roman" w:hAnsi="Times New Roman" w:cs="Times New Roman"/>
                 <w:noProof/>
                 <w:webHidden/>
-                <w:sz w:val="24"/>
-                <w:szCs w:val="24"/>
               </w:rPr>
             </w:r>
             <w:r>
               <w:rPr>
-                <w:rFonts w:ascii="Times New Roman" w:hAnsi="Times New Roman" w:cs="Times New Roman"/>
                 <w:noProof/>
                 <w:webHidden/>
-                <w:sz w:val="24"/>
-                <w:szCs w:val="24"/>
               </w:rPr>
               <w:fldChar w:fldCharType="separate"/>
             </w:r>
             <w:r>
               <w:rPr>
-                <w:rFonts w:ascii="Times New Roman" w:hAnsi="Times New Roman" w:cs="Times New Roman"/>
                 <w:noProof/>
                 <w:webHidden/>
-                <w:sz w:val="24"/>
-                <w:szCs w:val="24"/>
-              </w:rPr>
-              <w:t>46</w:t>
+              </w:rPr>
+              <w:t>51</w:t>
             </w:r>
             <w:r>
               <w:rPr>
-                <w:rFonts w:ascii="Times New Roman" w:hAnsi="Times New Roman" w:cs="Times New Roman"/>
                 <w:noProof/>
                 <w:webHidden/>
-                <w:sz w:val="24"/>
-                <w:szCs w:val="24"/>
               </w:rPr>
               <w:fldChar w:fldCharType="end"/>
             </w:r>
@@ -8184,90 +7346,64 @@
               <w:tab w:val="right" w:leader="dot" w:pos="9628"/>
             </w:tabs>
             <w:rPr>
-              <w:rFonts w:ascii="Times New Roman" w:eastAsiaTheme="minorEastAsia" w:hAnsi="Times New Roman" w:cs="Times New Roman"/>
+              <w:rFonts w:eastAsiaTheme="minorEastAsia"/>
               <w:noProof/>
-              <w:sz w:val="24"/>
-              <w:szCs w:val="24"/>
             </w:rPr>
           </w:pPr>
-          <w:hyperlink w:anchor="_Toc390982739" w:history="1">
+          <w:hyperlink w:anchor="_Toc391210603" w:history="1">
             <w:r>
               <w:rPr>
                 <w:rStyle w:val="Hyperlink"/>
-                <w:rFonts w:ascii="Times New Roman" w:hAnsi="Times New Roman" w:cs="Times New Roman"/>
                 <w:noProof/>
-                <w:sz w:val="24"/>
-                <w:szCs w:val="24"/>
                 <w:lang w:val="ru-RU"/>
               </w:rPr>
               <w:t>1. Общая оценка работы</w:t>
             </w:r>
             <w:r>
               <w:rPr>
-                <w:rFonts w:ascii="Times New Roman" w:hAnsi="Times New Roman" w:cs="Times New Roman"/>
                 <w:noProof/>
                 <w:webHidden/>
-                <w:sz w:val="24"/>
-                <w:szCs w:val="24"/>
               </w:rPr>
               <w:tab/>
             </w:r>
             <w:r>
               <w:rPr>
-                <w:rFonts w:ascii="Times New Roman" w:hAnsi="Times New Roman" w:cs="Times New Roman"/>
                 <w:noProof/>
                 <w:webHidden/>
-                <w:sz w:val="24"/>
-                <w:szCs w:val="24"/>
               </w:rPr>
               <w:fldChar w:fldCharType="begin"/>
             </w:r>
             <w:r>
               <w:rPr>
-                <w:rFonts w:ascii="Times New Roman" w:hAnsi="Times New Roman" w:cs="Times New Roman"/>
                 <w:noProof/>
                 <w:webHidden/>
-                <w:sz w:val="24"/>
-                <w:szCs w:val="24"/>
-              </w:rPr>
-              <w:instrText xml:space="preserve"> PAGEREF _Toc390982739 \h </w:instrText>
+              </w:rPr>
+              <w:instrText xml:space="preserve"> PAGEREF _Toc391210603 \h </w:instrText>
             </w:r>
             <w:r>
               <w:rPr>
-                <w:rFonts w:ascii="Times New Roman" w:hAnsi="Times New Roman" w:cs="Times New Roman"/>
                 <w:noProof/>
                 <w:webHidden/>
-                <w:sz w:val="24"/>
-                <w:szCs w:val="24"/>
               </w:rPr>
             </w:r>
             <w:r>
               <w:rPr>
-                <w:rFonts w:ascii="Times New Roman" w:hAnsi="Times New Roman" w:cs="Times New Roman"/>
                 <w:noProof/>
                 <w:webHidden/>
-                <w:sz w:val="24"/>
-                <w:szCs w:val="24"/>
               </w:rPr>
               <w:fldChar w:fldCharType="separate"/>
             </w:r>
             <w:r>
               <w:rPr>
-                <w:rFonts w:ascii="Times New Roman" w:hAnsi="Times New Roman" w:cs="Times New Roman"/>
                 <w:noProof/>
                 <w:webHidden/>
-                <w:sz w:val="24"/>
-                <w:szCs w:val="24"/>
-              </w:rPr>
-              <w:t>46</w:t>
+              </w:rPr>
+              <w:t>51</w:t>
             </w:r>
             <w:r>
               <w:rPr>
-                <w:rFonts w:ascii="Times New Roman" w:hAnsi="Times New Roman" w:cs="Times New Roman"/>
                 <w:noProof/>
                 <w:webHidden/>
-                <w:sz w:val="24"/>
-                <w:szCs w:val="24"/>
               </w:rPr>
               <w:fldChar w:fldCharType="end"/>
             </w:r>
@@ -8280,90 +7416,64 @@
               <w:tab w:val="right" w:leader="dot" w:pos="9628"/>
             </w:tabs>
             <w:rPr>
-              <w:rFonts w:ascii="Times New Roman" w:eastAsiaTheme="minorEastAsia" w:hAnsi="Times New Roman" w:cs="Times New Roman"/>
+              <w:rFonts w:eastAsiaTheme="minorEastAsia"/>
               <w:noProof/>
-              <w:sz w:val="24"/>
-              <w:szCs w:val="24"/>
             </w:rPr>
           </w:pPr>
-          <w:hyperlink w:anchor="_Toc390982740" w:history="1">
+          <w:hyperlink w:anchor="_Toc391210604" w:history="1">
             <w:r>
               <w:rPr>
                 <w:rStyle w:val="Hyperlink"/>
-                <w:rFonts w:ascii="Times New Roman" w:hAnsi="Times New Roman" w:cs="Times New Roman"/>
                 <w:noProof/>
-                <w:sz w:val="24"/>
-                <w:szCs w:val="24"/>
                 <w:lang w:val="ru-RU"/>
               </w:rPr>
               <w:t>2. Полнота решения поставленных задач</w:t>
             </w:r>
             <w:r>
               <w:rPr>
-                <w:rFonts w:ascii="Times New Roman" w:hAnsi="Times New Roman" w:cs="Times New Roman"/>
                 <w:noProof/>
                 <w:webHidden/>
-                <w:sz w:val="24"/>
-                <w:szCs w:val="24"/>
               </w:rPr>
               <w:tab/>
             </w:r>
             <w:r>
               <w:rPr>
-                <w:rFonts w:ascii="Times New Roman" w:hAnsi="Times New Roman" w:cs="Times New Roman"/>
                 <w:noProof/>
                 <w:webHidden/>
-                <w:sz w:val="24"/>
-                <w:szCs w:val="24"/>
               </w:rPr>
               <w:fldChar w:fldCharType="begin"/>
             </w:r>
             <w:r>
               <w:rPr>
-                <w:rFonts w:ascii="Times New Roman" w:hAnsi="Times New Roman" w:cs="Times New Roman"/>
                 <w:noProof/>
                 <w:webHidden/>
-                <w:sz w:val="24"/>
-                <w:szCs w:val="24"/>
-              </w:rPr>
-              <w:instrText xml:space="preserve"> PAGEREF _Toc390982740 \h </w:instrText>
+              </w:rPr>
+              <w:instrText xml:space="preserve"> PAGEREF _Toc391210604 \h </w:instrText>
             </w:r>
             <w:r>
               <w:rPr>
-                <w:rFonts w:ascii="Times New Roman" w:hAnsi="Times New Roman" w:cs="Times New Roman"/>
                 <w:noProof/>
                 <w:webHidden/>
-                <w:sz w:val="24"/>
-                <w:szCs w:val="24"/>
               </w:rPr>
             </w:r>
             <w:r>
               <w:rPr>
-                <w:rFonts w:ascii="Times New Roman" w:hAnsi="Times New Roman" w:cs="Times New Roman"/>
                 <w:noProof/>
                 <w:webHidden/>
-                <w:sz w:val="24"/>
-                <w:szCs w:val="24"/>
               </w:rPr>
               <w:fldChar w:fldCharType="separate"/>
             </w:r>
             <w:r>
               <w:rPr>
-                <w:rFonts w:ascii="Times New Roman" w:hAnsi="Times New Roman" w:cs="Times New Roman"/>
                 <w:noProof/>
                 <w:webHidden/>
-                <w:sz w:val="24"/>
-                <w:szCs w:val="24"/>
-              </w:rPr>
-              <w:t>47</w:t>
+              </w:rPr>
+              <w:t>52</w:t>
             </w:r>
             <w:r>
               <w:rPr>
-                <w:rFonts w:ascii="Times New Roman" w:hAnsi="Times New Roman" w:cs="Times New Roman"/>
                 <w:noProof/>
                 <w:webHidden/>
-                <w:sz w:val="24"/>
-                <w:szCs w:val="24"/>
               </w:rPr>
               <w:fldChar w:fldCharType="end"/>
             </w:r>
@@ -8376,90 +7486,64 @@
               <w:tab w:val="right" w:leader="dot" w:pos="9628"/>
             </w:tabs>
             <w:rPr>
-              <w:rFonts w:ascii="Times New Roman" w:eastAsiaTheme="minorEastAsia" w:hAnsi="Times New Roman" w:cs="Times New Roman"/>
+              <w:rFonts w:eastAsiaTheme="minorEastAsia"/>
               <w:noProof/>
-              <w:sz w:val="24"/>
-              <w:szCs w:val="24"/>
             </w:rPr>
           </w:pPr>
-          <w:hyperlink w:anchor="_Toc390982741" w:history="1">
+          <w:hyperlink w:anchor="_Toc391210605" w:history="1">
             <w:r>
               <w:rPr>
                 <w:rStyle w:val="Hyperlink"/>
-                <w:rFonts w:ascii="Times New Roman" w:hAnsi="Times New Roman" w:cs="Times New Roman"/>
                 <w:noProof/>
-                <w:sz w:val="24"/>
-                <w:szCs w:val="24"/>
                 <w:lang w:val="ru-RU"/>
               </w:rPr>
               <w:t>3. Экономическая и научная значимость работы</w:t>
             </w:r>
             <w:r>
               <w:rPr>
-                <w:rFonts w:ascii="Times New Roman" w:hAnsi="Times New Roman" w:cs="Times New Roman"/>
                 <w:noProof/>
                 <w:webHidden/>
-                <w:sz w:val="24"/>
-                <w:szCs w:val="24"/>
               </w:rPr>
               <w:tab/>
             </w:r>
             <w:r>
               <w:rPr>
-                <w:rFonts w:ascii="Times New Roman" w:hAnsi="Times New Roman" w:cs="Times New Roman"/>
                 <w:noProof/>
                 <w:webHidden/>
-                <w:sz w:val="24"/>
-                <w:szCs w:val="24"/>
               </w:rPr>
               <w:fldChar w:fldCharType="begin"/>
             </w:r>
             <w:r>
               <w:rPr>
-                <w:rFonts w:ascii="Times New Roman" w:hAnsi="Times New Roman" w:cs="Times New Roman"/>
                 <w:noProof/>
                 <w:webHidden/>
-                <w:sz w:val="24"/>
-                <w:szCs w:val="24"/>
-              </w:rPr>
-              <w:instrText xml:space="preserve"> PAGEREF _Toc390982741 \h </w:instrText>
+              </w:rPr>
+              <w:instrText xml:space="preserve"> PAGEREF _Toc391210605 \h </w:instrText>
             </w:r>
             <w:r>
               <w:rPr>
-                <w:rFonts w:ascii="Times New Roman" w:hAnsi="Times New Roman" w:cs="Times New Roman"/>
                 <w:noProof/>
                 <w:webHidden/>
-                <w:sz w:val="24"/>
-                <w:szCs w:val="24"/>
               </w:rPr>
             </w:r>
             <w:r>
               <w:rPr>
-                <w:rFonts w:ascii="Times New Roman" w:hAnsi="Times New Roman" w:cs="Times New Roman"/>
                 <w:noProof/>
                 <w:webHidden/>
-                <w:sz w:val="24"/>
-                <w:szCs w:val="24"/>
               </w:rPr>
               <w:fldChar w:fldCharType="separate"/>
             </w:r>
             <w:r>
               <w:rPr>
-                <w:rFonts w:ascii="Times New Roman" w:hAnsi="Times New Roman" w:cs="Times New Roman"/>
                 <w:noProof/>
                 <w:webHidden/>
-                <w:sz w:val="24"/>
-                <w:szCs w:val="24"/>
-              </w:rPr>
-              <w:t>48</w:t>
+              </w:rPr>
+              <w:t>53</w:t>
             </w:r>
             <w:r>
               <w:rPr>
-                <w:rFonts w:ascii="Times New Roman" w:hAnsi="Times New Roman" w:cs="Times New Roman"/>
                 <w:noProof/>
                 <w:webHidden/>
-                <w:sz w:val="24"/>
-                <w:szCs w:val="24"/>
               </w:rPr>
               <w:fldChar w:fldCharType="end"/>
             </w:r>
@@ -8472,90 +7556,134 @@
               <w:tab w:val="right" w:leader="dot" w:pos="9628"/>
             </w:tabs>
             <w:rPr>
-              <w:rFonts w:ascii="Times New Roman" w:eastAsiaTheme="minorEastAsia" w:hAnsi="Times New Roman" w:cs="Times New Roman"/>
+              <w:rFonts w:eastAsiaTheme="minorEastAsia"/>
               <w:noProof/>
-              <w:sz w:val="24"/>
-              <w:szCs w:val="24"/>
             </w:rPr>
           </w:pPr>
-          <w:hyperlink w:anchor="_Toc390982742" w:history="1">
+          <w:hyperlink w:anchor="_Toc391210606" w:history="1">
             <w:r>
               <w:rPr>
                 <w:rStyle w:val="Hyperlink"/>
-                <w:rFonts w:ascii="Times New Roman" w:hAnsi="Times New Roman" w:cs="Times New Roman"/>
                 <w:noProof/>
-                <w:sz w:val="24"/>
-                <w:szCs w:val="24"/>
                 <w:lang w:val="ru-RU"/>
               </w:rPr>
               <w:t>Список использованных источников</w:t>
             </w:r>
             <w:r>
               <w:rPr>
-                <w:rFonts w:ascii="Times New Roman" w:hAnsi="Times New Roman" w:cs="Times New Roman"/>
                 <w:noProof/>
                 <w:webHidden/>
-                <w:sz w:val="24"/>
-                <w:szCs w:val="24"/>
               </w:rPr>
               <w:tab/>
             </w:r>
             <w:r>
               <w:rPr>
-                <w:rFonts w:ascii="Times New Roman" w:hAnsi="Times New Roman" w:cs="Times New Roman"/>
                 <w:noProof/>
                 <w:webHidden/>
-                <w:sz w:val="24"/>
-                <w:szCs w:val="24"/>
               </w:rPr>
               <w:fldChar w:fldCharType="begin"/>
             </w:r>
             <w:r>
               <w:rPr>
-                <w:rFonts w:ascii="Times New Roman" w:hAnsi="Times New Roman" w:cs="Times New Roman"/>
                 <w:noProof/>
                 <w:webHidden/>
-                <w:sz w:val="24"/>
-                <w:szCs w:val="24"/>
-              </w:rPr>
-              <w:instrText xml:space="preserve"> PAGEREF _Toc390982742 \h </w:instrText>
+              </w:rPr>
+              <w:instrText xml:space="preserve"> PAGEREF _Toc391210606 \h </w:instrText>
             </w:r>
             <w:r>
               <w:rPr>
-                <w:rFonts w:ascii="Times New Roman" w:hAnsi="Times New Roman" w:cs="Times New Roman"/>
                 <w:noProof/>
                 <w:webHidden/>
-                <w:sz w:val="24"/>
-                <w:szCs w:val="24"/>
               </w:rPr>
             </w:r>
             <w:r>
               <w:rPr>
-                <w:rFonts w:ascii="Times New Roman" w:hAnsi="Times New Roman" w:cs="Times New Roman"/>
                 <w:noProof/>
                 <w:webHidden/>
-                <w:sz w:val="24"/>
-                <w:szCs w:val="24"/>
               </w:rPr>
               <w:fldChar w:fldCharType="separate"/>
             </w:r>
             <w:r>
               <w:rPr>
-                <w:rFonts w:ascii="Times New Roman" w:hAnsi="Times New Roman" w:cs="Times New Roman"/>
                 <w:noProof/>
                 <w:webHidden/>
-                <w:sz w:val="24"/>
-                <w:szCs w:val="24"/>
-              </w:rPr>
-              <w:t>49</w:t>
+              </w:rPr>
+              <w:t>54</w:t>
             </w:r>
             <w:r>
               <w:rPr>
-                <w:rFonts w:ascii="Times New Roman" w:hAnsi="Times New Roman" w:cs="Times New Roman"/>
                 <w:noProof/>
                 <w:webHidden/>
-                <w:sz w:val="24"/>
-                <w:szCs w:val="24"/>
+              </w:rPr>
+              <w:fldChar w:fldCharType="end"/>
+            </w:r>
+          </w:hyperlink>
+        </w:p>
+        <w:p>
+          <w:pPr>
+            <w:pStyle w:val="TOC1"/>
+            <w:tabs>
+              <w:tab w:val="right" w:leader="dot" w:pos="9628"/>
+            </w:tabs>
+            <w:rPr>
+              <w:rFonts w:eastAsiaTheme="minorEastAsia"/>
+              <w:noProof/>
+            </w:rPr>
+          </w:pPr>
+          <w:hyperlink w:anchor="_Toc391210607" w:history="1">
+            <w:r>
+              <w:rPr>
+                <w:rStyle w:val="Hyperlink"/>
+                <w:noProof/>
+                <w:lang w:val="ru-RU"/>
+              </w:rPr>
+              <w:t>Приложение А: исходный код серверного приложения</w:t>
+            </w:r>
+            <w:r>
+              <w:rPr>
+                <w:noProof/>
+                <w:webHidden/>
+              </w:rPr>
+              <w:tab/>
+            </w:r>
+            <w:r>
+              <w:rPr>
+                <w:noProof/>
+                <w:webHidden/>
+              </w:rPr>
+              <w:fldChar w:fldCharType="begin"/>
+            </w:r>
+            <w:r>
+              <w:rPr>
+                <w:noProof/>
+                <w:webHidden/>
+              </w:rPr>
+              <w:instrText xml:space="preserve"> PAGEREF _Toc391210607 \h </w:instrText>
+            </w:r>
+            <w:r>
+              <w:rPr>
+                <w:noProof/>
+                <w:webHidden/>
+              </w:rPr>
+            </w:r>
+            <w:r>
+              <w:rPr>
+                <w:noProof/>
+                <w:webHidden/>
+              </w:rPr>
+              <w:fldChar w:fldCharType="separate"/>
+            </w:r>
+            <w:r>
+              <w:rPr>
+                <w:noProof/>
+                <w:webHidden/>
+              </w:rPr>
+              <w:t>55</w:t>
+            </w:r>
+            <w:r>
+              <w:rPr>
+                <w:noProof/>
+                <w:webHidden/>
               </w:rPr>
               <w:fldChar w:fldCharType="end"/>
             </w:r>
@@ -8572,88 +7700,6 @@
               <w:noProof/>
             </w:rPr>
           </w:pPr>
-          <w:hyperlink w:anchor="_Toc390982743" w:history="1">
-            <w:r>
-              <w:rPr>
-                <w:rStyle w:val="Hyperlink"/>
-                <w:rFonts w:ascii="Times New Roman" w:hAnsi="Times New Roman" w:cs="Times New Roman"/>
-                <w:noProof/>
-                <w:sz w:val="24"/>
-                <w:szCs w:val="24"/>
-                <w:lang w:val="ru-RU"/>
-              </w:rPr>
-              <w:t>Приложение А: исходный код серверного приложения</w:t>
-            </w:r>
-            <w:r>
-              <w:rPr>
-                <w:rFonts w:ascii="Times New Roman" w:hAnsi="Times New Roman" w:cs="Times New Roman"/>
-                <w:noProof/>
-                <w:webHidden/>
-                <w:sz w:val="24"/>
-                <w:szCs w:val="24"/>
-              </w:rPr>
-              <w:tab/>
-            </w:r>
-            <w:r>
-              <w:rPr>
-                <w:rFonts w:ascii="Times New Roman" w:hAnsi="Times New Roman" w:cs="Times New Roman"/>
-                <w:noProof/>
-                <w:webHidden/>
-                <w:sz w:val="24"/>
-                <w:szCs w:val="24"/>
-              </w:rPr>
-              <w:fldChar w:fldCharType="begin"/>
-            </w:r>
-            <w:r>
-              <w:rPr>
-                <w:rFonts w:ascii="Times New Roman" w:hAnsi="Times New Roman" w:cs="Times New Roman"/>
-                <w:noProof/>
-                <w:webHidden/>
-                <w:sz w:val="24"/>
-                <w:szCs w:val="24"/>
-              </w:rPr>
-              <w:instrText xml:space="preserve"> PAGEREF _Toc390982743 \h </w:instrText>
-            </w:r>
-            <w:r>
-              <w:rPr>
-                <w:rFonts w:ascii="Times New Roman" w:hAnsi="Times New Roman" w:cs="Times New Roman"/>
-                <w:noProof/>
-                <w:webHidden/>
-                <w:sz w:val="24"/>
-                <w:szCs w:val="24"/>
-              </w:rPr>
-            </w:r>
-            <w:r>
-              <w:rPr>
-                <w:rFonts w:ascii="Times New Roman" w:hAnsi="Times New Roman" w:cs="Times New Roman"/>
-                <w:noProof/>
-                <w:webHidden/>
-                <w:sz w:val="24"/>
-                <w:szCs w:val="24"/>
-              </w:rPr>
-              <w:fldChar w:fldCharType="separate"/>
-            </w:r>
-            <w:r>
-              <w:rPr>
-                <w:rFonts w:ascii="Times New Roman" w:hAnsi="Times New Roman" w:cs="Times New Roman"/>
-                <w:noProof/>
-                <w:webHidden/>
-                <w:sz w:val="24"/>
-                <w:szCs w:val="24"/>
-              </w:rPr>
-              <w:t>50</w:t>
-            </w:r>
-            <w:r>
-              <w:rPr>
-                <w:rFonts w:ascii="Times New Roman" w:hAnsi="Times New Roman" w:cs="Times New Roman"/>
-                <w:noProof/>
-                <w:webHidden/>
-                <w:sz w:val="24"/>
-                <w:szCs w:val="24"/>
-              </w:rPr>
-              <w:fldChar w:fldCharType="end"/>
-            </w:r>
-          </w:hyperlink>
           <w:r>
             <w:rPr>
               <w:b/>
@@ -8672,7 +7718,7 @@
           <w:lang w:val="ru-RU"/>
         </w:rPr>
       </w:pPr>
-      <w:bookmarkStart w:id="18" w:name="_Toc390982711"/>
+      <w:bookmarkStart w:id="19" w:name="_Toc391210575"/>
       <w:r>
         <w:rPr>
           <w:lang w:val="ru-RU"/>
@@ -8680,7 +7726,7 @@
         <w:lastRenderedPageBreak/>
         <w:t>Введение</w:t>
       </w:r>
-      <w:bookmarkEnd w:id="18"/>
+      <w:bookmarkEnd w:id="19"/>
     </w:p>
     <w:p>
       <w:pPr>
@@ -8876,7 +7922,7 @@
           <w:lang w:val="ru-RU"/>
         </w:rPr>
       </w:pPr>
-      <w:bookmarkStart w:id="19" w:name="_Toc390982712"/>
+      <w:bookmarkStart w:id="20" w:name="_Toc391210576"/>
       <w:r>
         <w:rPr>
           <w:lang w:val="ru-RU"/>
@@ -8896,7 +7942,7 @@
         </w:rPr>
         <w:t>Описание предметной области</w:t>
       </w:r>
-      <w:bookmarkEnd w:id="19"/>
+      <w:bookmarkEnd w:id="20"/>
     </w:p>
     <w:p>
       <w:pPr>
@@ -8905,7 +7951,7 @@
           <w:lang w:val="ru-RU"/>
         </w:rPr>
       </w:pPr>
-      <w:bookmarkStart w:id="20" w:name="_Toc390982713"/>
+      <w:bookmarkStart w:id="21" w:name="_Toc391210577"/>
       <w:r>
         <w:rPr>
           <w:lang w:val="ru-RU"/>
@@ -8924,7 +7970,7 @@
         </w:rPr>
         <w:t>Анализ состояния разрабатываемого вопроса</w:t>
       </w:r>
-      <w:bookmarkEnd w:id="20"/>
+      <w:bookmarkEnd w:id="21"/>
     </w:p>
     <w:p>
       <w:pPr>
@@ -9192,7 +8238,7 @@
           <w:lang w:val="ru-RU"/>
         </w:rPr>
       </w:pPr>
-      <w:bookmarkStart w:id="21" w:name="_Toc390982714"/>
+      <w:bookmarkStart w:id="22" w:name="_Toc391210578"/>
       <w:r>
         <w:rPr>
           <w:lang w:val="ru-RU"/>
@@ -9205,7 +8251,7 @@
         </w:rPr>
         <w:t>Исследование существующих методов шифрования, их достоинств и недостатков</w:t>
       </w:r>
-      <w:bookmarkEnd w:id="21"/>
+      <w:bookmarkEnd w:id="22"/>
     </w:p>
     <w:p>
       <w:pPr>
@@ -9214,9 +8260,9 @@
           <w:lang w:val="ru-RU"/>
         </w:rPr>
       </w:pPr>
-      <w:bookmarkStart w:id="22" w:name="_Toc384640404"/>
-      <w:bookmarkStart w:id="23" w:name="_Toc390437987"/>
-      <w:bookmarkStart w:id="24" w:name="_Toc390982715"/>
+      <w:bookmarkStart w:id="23" w:name="_Toc384640404"/>
+      <w:bookmarkStart w:id="24" w:name="_Toc390437987"/>
+      <w:bookmarkStart w:id="25" w:name="_Toc391210579"/>
       <w:r>
         <w:rPr>
           <w:lang w:val="ru-RU"/>
@@ -9244,9 +8290,9 @@
         </w:rPr>
         <w:t>.</w:t>
       </w:r>
-      <w:bookmarkEnd w:id="22"/>
       <w:bookmarkEnd w:id="23"/>
       <w:bookmarkEnd w:id="24"/>
+      <w:bookmarkEnd w:id="25"/>
     </w:p>
     <w:p>
       <w:pPr>
@@ -9256,8 +8302,8 @@
           <w:lang w:val="ru-RU"/>
         </w:rPr>
       </w:pPr>
-      <w:bookmarkStart w:id="25" w:name="_Toc384640405"/>
-      <w:bookmarkStart w:id="26" w:name="_Toc390437988"/>
+      <w:bookmarkStart w:id="26" w:name="_Toc384640405"/>
+      <w:bookmarkStart w:id="27" w:name="_Toc390437988"/>
       <w:r>
         <w:rPr>
           <w:shd w:val="clear" w:color="auto" w:fill="FFFFFF"/>
@@ -9279,8 +8325,8 @@
         </w:rPr>
         <w:t>Определение</w:t>
       </w:r>
-      <w:bookmarkEnd w:id="25"/>
       <w:bookmarkEnd w:id="26"/>
+      <w:bookmarkEnd w:id="27"/>
     </w:p>
     <w:p>
       <w:pPr>
@@ -10506,8 +9552,8 @@
           <w:lang w:val="ru-RU"/>
         </w:rPr>
       </w:pPr>
-      <w:bookmarkStart w:id="27" w:name="_Toc384640406"/>
-      <w:bookmarkStart w:id="28" w:name="_Toc390437989"/>
+      <w:bookmarkStart w:id="28" w:name="_Toc384640406"/>
+      <w:bookmarkStart w:id="29" w:name="_Toc390437989"/>
       <w:r>
         <w:rPr>
           <w:shd w:val="clear" w:color="auto" w:fill="FFFFFF"/>
@@ -10550,8 +9596,8 @@
         </w:rPr>
         <w:t>алгоритма</w:t>
       </w:r>
-      <w:bookmarkEnd w:id="27"/>
       <w:bookmarkEnd w:id="28"/>
+      <w:bookmarkEnd w:id="29"/>
     </w:p>
     <w:p>
       <w:pPr>
@@ -10560,7 +9606,7 @@
           <w:lang w:val="ru-RU"/>
         </w:rPr>
       </w:pPr>
-      <w:bookmarkStart w:id="29" w:name="_Toc390437990"/>
+      <w:bookmarkStart w:id="30" w:name="_Toc390437990"/>
       <w:r>
         <w:rPr>
           <w:lang w:val="ru-RU"/>
@@ -10579,7 +9625,7 @@
         </w:rPr>
         <w:t>ключей</w:t>
       </w:r>
-      <w:bookmarkEnd w:id="29"/>
+      <w:bookmarkEnd w:id="30"/>
     </w:p>
     <w:p>
       <w:pPr>
@@ -13090,7 +12136,7 @@
           <w:lang w:val="ru-RU"/>
         </w:rPr>
       </w:pPr>
-      <w:bookmarkStart w:id="30" w:name="_Toc390437991"/>
+      <w:bookmarkStart w:id="31" w:name="_Toc390437991"/>
       <w:r>
         <w:rPr>
           <w:rStyle w:val="mw-headline"/>
@@ -13126,7 +12172,7 @@
         </w:rPr>
         <w:t>дешифрование</w:t>
       </w:r>
-      <w:bookmarkEnd w:id="30"/>
+      <w:bookmarkEnd w:id="31"/>
     </w:p>
     <w:p>
       <w:pPr>
@@ -14121,9 +13167,9 @@
           <w:lang w:val="ru-RU"/>
         </w:rPr>
       </w:pPr>
-      <w:bookmarkStart w:id="31" w:name="_Toc384640407"/>
-      <w:bookmarkStart w:id="32" w:name="_Toc390437992"/>
-      <w:bookmarkStart w:id="33" w:name="_Toc390982716"/>
+      <w:bookmarkStart w:id="32" w:name="_Toc384640407"/>
+      <w:bookmarkStart w:id="33" w:name="_Toc390437992"/>
+      <w:bookmarkStart w:id="34" w:name="_Toc391210580"/>
       <w:r>
         <w:rPr>
           <w:lang w:val="ru-RU"/>
@@ -14151,9 +13197,9 @@
       <w:r>
         <w:t>Curve</w:t>
       </w:r>
-      <w:bookmarkEnd w:id="31"/>
       <w:bookmarkEnd w:id="32"/>
       <w:bookmarkEnd w:id="33"/>
+      <w:bookmarkEnd w:id="34"/>
     </w:p>
     <w:p>
       <w:pPr>
@@ -14162,8 +13208,8 @@
           <w:lang w:val="ru-RU"/>
         </w:rPr>
       </w:pPr>
-      <w:bookmarkStart w:id="34" w:name="_Toc384640408"/>
-      <w:bookmarkStart w:id="35" w:name="_Toc390437993"/>
+      <w:bookmarkStart w:id="35" w:name="_Toc384640408"/>
+      <w:bookmarkStart w:id="36" w:name="_Toc390437993"/>
       <w:r>
         <w:rPr>
           <w:lang w:val="ru-RU"/>
@@ -14185,8 +13231,8 @@
         </w:rPr>
         <w:t>Определение</w:t>
       </w:r>
-      <w:bookmarkEnd w:id="34"/>
       <w:bookmarkEnd w:id="35"/>
+      <w:bookmarkEnd w:id="36"/>
     </w:p>
     <w:p>
       <w:pPr>
@@ -14785,7 +13831,7 @@
           <w:lang w:val="ru-RU"/>
         </w:rPr>
       </w:pPr>
-      <w:bookmarkStart w:id="36" w:name="_Toc390437994"/>
+      <w:bookmarkStart w:id="37" w:name="_Toc390437994"/>
       <w:r>
         <w:rPr>
           <w:lang w:val="ru-RU"/>
@@ -14804,7 +13850,7 @@
         </w:rPr>
         <w:t>.2.2 Описание алгоритма</w:t>
       </w:r>
-      <w:bookmarkEnd w:id="36"/>
+      <w:bookmarkEnd w:id="37"/>
     </w:p>
     <w:p>
       <w:pPr>
@@ -14813,14 +13859,14 @@
           <w:lang w:val="ru-RU"/>
         </w:rPr>
       </w:pPr>
-      <w:bookmarkStart w:id="37" w:name="_Toc390437995"/>
+      <w:bookmarkStart w:id="38" w:name="_Toc390437995"/>
       <w:r>
         <w:rPr>
           <w:lang w:val="ru-RU"/>
         </w:rPr>
         <w:t>Параметры:</w:t>
       </w:r>
-      <w:bookmarkEnd w:id="37"/>
+      <w:bookmarkEnd w:id="38"/>
     </w:p>
     <w:p>
       <w:pPr>
@@ -15404,7 +14450,7 @@
           <w:lang w:val="ru-RU"/>
         </w:rPr>
       </w:pPr>
-      <w:bookmarkStart w:id="38" w:name="_Toc390437996"/>
+      <w:bookmarkStart w:id="39" w:name="_Toc390437996"/>
       <w:r>
         <w:rPr>
           <w:lang w:val="ru-RU"/>
@@ -15412,7 +14458,7 @@
         <w:lastRenderedPageBreak/>
         <w:t>Генерация ключей:</w:t>
       </w:r>
-      <w:bookmarkEnd w:id="38"/>
+      <w:bookmarkEnd w:id="39"/>
     </w:p>
     <w:p>
       <w:pPr>
@@ -15529,14 +14575,14 @@
           <w:lang w:val="ru-RU"/>
         </w:rPr>
       </w:pPr>
-      <w:bookmarkStart w:id="39" w:name="_Toc390437997"/>
+      <w:bookmarkStart w:id="40" w:name="_Toc390437997"/>
       <w:r>
         <w:rPr>
           <w:lang w:val="ru-RU"/>
         </w:rPr>
         <w:t>Шифрование и дешифрование</w:t>
       </w:r>
-      <w:bookmarkEnd w:id="39"/>
+      <w:bookmarkEnd w:id="40"/>
     </w:p>
     <w:p>
       <w:pPr>
@@ -16275,11 +15321,11 @@
       <w:pPr>
         <w:pStyle w:val="Heading6"/>
       </w:pPr>
-      <w:bookmarkStart w:id="40" w:name="_Toc390437998"/>
+      <w:bookmarkStart w:id="41" w:name="_Toc390437998"/>
       <w:r>
         <w:t>Шифрование</w:t>
       </w:r>
-      <w:bookmarkEnd w:id="40"/>
+      <w:bookmarkEnd w:id="41"/>
     </w:p>
     <w:p>
       <w:pPr>
@@ -16630,11 +15676,11 @@
       <w:pPr>
         <w:pStyle w:val="Heading6"/>
       </w:pPr>
-      <w:bookmarkStart w:id="41" w:name="_Toc390437999"/>
+      <w:bookmarkStart w:id="42" w:name="_Toc390437999"/>
       <w:r>
         <w:t>Дешифрование</w:t>
       </w:r>
-      <w:bookmarkEnd w:id="41"/>
+      <w:bookmarkEnd w:id="42"/>
     </w:p>
     <w:p>
       <w:pPr>
@@ -17007,9 +16053,9 @@
       <w:pPr>
         <w:pStyle w:val="Heading3"/>
       </w:pPr>
-      <w:bookmarkStart w:id="42" w:name="_Toc384640410"/>
-      <w:bookmarkStart w:id="43" w:name="_Toc390438000"/>
-      <w:bookmarkStart w:id="44" w:name="_Toc390982717"/>
+      <w:bookmarkStart w:id="43" w:name="_Toc384640410"/>
+      <w:bookmarkStart w:id="44" w:name="_Toc390438000"/>
+      <w:bookmarkStart w:id="45" w:name="_Toc391210581"/>
       <w:r>
         <w:rPr>
           <w:lang w:val="ru-RU"/>
@@ -17028,19 +16074,19 @@
       <w:r>
         <w:t>Advanced Encryption S</w:t>
       </w:r>
-      <w:bookmarkEnd w:id="42"/>
+      <w:bookmarkEnd w:id="43"/>
       <w:r>
         <w:t>tandrard</w:t>
       </w:r>
-      <w:bookmarkEnd w:id="43"/>
       <w:bookmarkEnd w:id="44"/>
+      <w:bookmarkEnd w:id="45"/>
     </w:p>
     <w:p>
       <w:pPr>
         <w:pStyle w:val="Heading4"/>
       </w:pPr>
-      <w:bookmarkStart w:id="45" w:name="_Toc384640411"/>
-      <w:bookmarkStart w:id="46" w:name="_Toc390438001"/>
+      <w:bookmarkStart w:id="46" w:name="_Toc384640411"/>
+      <w:bookmarkStart w:id="47" w:name="_Toc390438001"/>
       <w:r>
         <w:rPr>
           <w:lang w:val="ru-RU"/>
@@ -17059,8 +16105,8 @@
       <w:r>
         <w:t>Описание</w:t>
       </w:r>
-      <w:bookmarkEnd w:id="45"/>
       <w:bookmarkEnd w:id="46"/>
+      <w:bookmarkEnd w:id="47"/>
     </w:p>
     <w:p>
       <w:pPr>
@@ -17995,8 +17041,8 @@
           <w:shd w:val="clear" w:color="auto" w:fill="FFFFFF"/>
         </w:rPr>
       </w:pPr>
-      <w:bookmarkStart w:id="47" w:name="_Toc384640412"/>
-      <w:bookmarkStart w:id="48" w:name="_Toc390438002"/>
+      <w:bookmarkStart w:id="48" w:name="_Toc384640412"/>
+      <w:bookmarkStart w:id="49" w:name="_Toc390438002"/>
       <w:r>
         <w:rPr>
           <w:shd w:val="clear" w:color="auto" w:fill="FFFFFF"/>
@@ -18023,18 +17069,18 @@
         </w:rPr>
         <w:t>Алгоритм шифрования</w:t>
       </w:r>
-      <w:bookmarkEnd w:id="47"/>
       <w:bookmarkEnd w:id="48"/>
+      <w:bookmarkEnd w:id="49"/>
     </w:p>
     <w:p>
       <w:pPr>
         <w:pStyle w:val="Heading5"/>
       </w:pPr>
-      <w:bookmarkStart w:id="49" w:name="_Toc390438003"/>
+      <w:bookmarkStart w:id="50" w:name="_Toc390438003"/>
       <w:r>
         <w:t>Определения</w:t>
       </w:r>
-      <w:bookmarkEnd w:id="49"/>
+      <w:bookmarkEnd w:id="50"/>
     </w:p>
     <w:p>
       <w:pPr>
@@ -18518,7 +17564,7 @@
           <w:lang w:val="ru-RU"/>
         </w:rPr>
       </w:pPr>
-      <w:bookmarkStart w:id="50" w:name="_Toc390438004"/>
+      <w:bookmarkStart w:id="51" w:name="_Toc390438004"/>
       <w:r>
         <w:rPr>
           <w:rFonts w:eastAsia="Times New Roman"/>
@@ -18526,7 +17572,7 @@
         </w:rPr>
         <w:t>Схема</w:t>
       </w:r>
-      <w:bookmarkEnd w:id="50"/>
+      <w:bookmarkEnd w:id="51"/>
     </w:p>
     <w:p>
       <w:pPr>
@@ -19017,7 +18063,7 @@
           <w:lang w:val="ru-RU"/>
         </w:rPr>
       </w:pPr>
-      <w:bookmarkStart w:id="51" w:name="_Toc390438005"/>
+      <w:bookmarkStart w:id="52" w:name="_Toc390438005"/>
       <w:r>
         <w:rPr>
           <w:lang w:val="ru-RU"/>
@@ -19036,7 +18082,7 @@
         </w:rPr>
         <w:t>данных</w:t>
       </w:r>
-      <w:bookmarkEnd w:id="51"/>
+      <w:bookmarkEnd w:id="52"/>
     </w:p>
     <w:p>
       <w:pPr>
@@ -20488,7 +19534,7 @@
           <w:lang w:val="ru-RU"/>
         </w:rPr>
       </w:pPr>
-      <w:bookmarkStart w:id="52" w:name="_Toc390438006"/>
+      <w:bookmarkStart w:id="53" w:name="_Toc390438006"/>
       <w:r>
         <w:t>SubButes</w:t>
       </w:r>
@@ -20498,7 +19544,7 @@
         </w:rPr>
         <w:t>()</w:t>
       </w:r>
-      <w:bookmarkEnd w:id="52"/>
+      <w:bookmarkEnd w:id="53"/>
     </w:p>
     <w:p>
       <w:pPr>
@@ -20547,7 +19593,7 @@
           <w:lang w:val="ru-RU"/>
         </w:rPr>
       </w:pPr>
-      <w:bookmarkStart w:id="53" w:name="_Toc390438007"/>
+      <w:bookmarkStart w:id="54" w:name="_Toc390438007"/>
       <w:r>
         <w:t>ShiftRows</w:t>
       </w:r>
@@ -20557,7 +19603,7 @@
         </w:rPr>
         <w:t>()</w:t>
       </w:r>
-      <w:bookmarkEnd w:id="53"/>
+      <w:bookmarkEnd w:id="54"/>
     </w:p>
     <w:p>
       <w:pPr>
@@ -20587,7 +19633,7 @@
           <w:lang w:val="ru-RU"/>
         </w:rPr>
       </w:pPr>
-      <w:bookmarkStart w:id="54" w:name="_Toc390438008"/>
+      <w:bookmarkStart w:id="55" w:name="_Toc390438008"/>
       <w:r>
         <w:t>MixColumns</w:t>
       </w:r>
@@ -20597,7 +19643,7 @@
         </w:rPr>
         <w:t>()</w:t>
       </w:r>
-      <w:bookmarkEnd w:id="54"/>
+      <w:bookmarkEnd w:id="55"/>
     </w:p>
     <w:p>
       <w:pPr>
@@ -21334,7 +20380,7 @@
           <w:lang w:val="ru-RU"/>
         </w:rPr>
       </w:pPr>
-      <w:bookmarkStart w:id="55" w:name="_Toc390438009"/>
+      <w:bookmarkStart w:id="56" w:name="_Toc390438009"/>
       <w:r>
         <w:t>AddRoundKey</w:t>
       </w:r>
@@ -21344,7 +20390,7 @@
         </w:rPr>
         <w:t>()</w:t>
       </w:r>
-      <w:bookmarkEnd w:id="55"/>
+      <w:bookmarkEnd w:id="56"/>
     </w:p>
     <w:p>
       <w:pPr>
@@ -21763,7 +20809,7 @@
           <w:lang w:val="ru-RU"/>
         </w:rPr>
       </w:pPr>
-      <w:bookmarkStart w:id="56" w:name="_Toc390438010"/>
+      <w:bookmarkStart w:id="57" w:name="_Toc390438010"/>
       <w:r>
         <w:t>KeyExpansion</w:t>
       </w:r>
@@ -21773,7 +20819,7 @@
         </w:rPr>
         <w:t>()</w:t>
       </w:r>
-      <w:bookmarkEnd w:id="56"/>
+      <w:bookmarkEnd w:id="57"/>
     </w:p>
     <w:p>
       <w:pPr>
@@ -22491,7 +21537,7 @@
           <w:lang w:val="ru-RU"/>
         </w:rPr>
       </w:pPr>
-      <w:bookmarkStart w:id="57" w:name="_Toc390438011"/>
+      <w:bookmarkStart w:id="58" w:name="_Toc390438011"/>
       <w:r>
         <w:rPr>
           <w:shd w:val="clear" w:color="auto" w:fill="FFFFFF"/>
@@ -22512,7 +21558,7 @@
         </w:rPr>
         <w:t>:</w:t>
       </w:r>
-      <w:bookmarkEnd w:id="57"/>
+      <w:bookmarkEnd w:id="58"/>
     </w:p>
     <w:p>
       <w:pPr>
@@ -23827,8 +22873,8 @@
           <w:lang w:val="ru-RU"/>
         </w:rPr>
       </w:pPr>
-      <w:bookmarkStart w:id="58" w:name="_Toc384640413"/>
-      <w:bookmarkStart w:id="59" w:name="_Toc390438012"/>
+      <w:bookmarkStart w:id="59" w:name="_Toc384640413"/>
+      <w:bookmarkStart w:id="60" w:name="_Toc390438012"/>
       <w:r>
         <w:rPr>
           <w:shd w:val="clear" w:color="auto" w:fill="FFFFFF"/>
@@ -23871,8 +22917,8 @@
         </w:rPr>
         <w:t>дешифрования</w:t>
       </w:r>
-      <w:bookmarkEnd w:id="58"/>
       <w:bookmarkEnd w:id="59"/>
+      <w:bookmarkEnd w:id="60"/>
     </w:p>
     <w:p>
       <w:pPr>
@@ -23881,14 +22927,14 @@
           <w:lang w:val="ru-RU"/>
         </w:rPr>
       </w:pPr>
-      <w:bookmarkStart w:id="60" w:name="_Toc390438013"/>
+      <w:bookmarkStart w:id="61" w:name="_Toc390438013"/>
       <w:r>
         <w:rPr>
           <w:lang w:val="ru-RU"/>
         </w:rPr>
         <w:t>Схема</w:t>
       </w:r>
-      <w:bookmarkEnd w:id="60"/>
+      <w:bookmarkEnd w:id="61"/>
     </w:p>
     <w:p>
       <w:pPr>
@@ -24224,7 +23270,7 @@
           <w:lang w:val="ru-RU"/>
         </w:rPr>
       </w:pPr>
-      <w:bookmarkStart w:id="61" w:name="_Toc390438014"/>
+      <w:bookmarkStart w:id="62" w:name="_Toc390438014"/>
       <w:r>
         <w:t>InvSubBytes</w:t>
       </w:r>
@@ -24234,7 +23280,7 @@
         </w:rPr>
         <w:t>()</w:t>
       </w:r>
-      <w:bookmarkEnd w:id="61"/>
+      <w:bookmarkEnd w:id="62"/>
     </w:p>
     <w:p>
       <w:pPr>
@@ -24647,7 +23693,7 @@
           <w:lang w:val="ru-RU"/>
         </w:rPr>
       </w:pPr>
-      <w:bookmarkStart w:id="62" w:name="_Toc390438015"/>
+      <w:bookmarkStart w:id="63" w:name="_Toc390438015"/>
       <w:r>
         <w:t>InvShiftRows</w:t>
       </w:r>
@@ -24657,7 +23703,7 @@
         </w:rPr>
         <w:t>()</w:t>
       </w:r>
-      <w:bookmarkEnd w:id="62"/>
+      <w:bookmarkEnd w:id="63"/>
     </w:p>
     <w:p>
       <w:pPr>
@@ -24803,7 +23849,7 @@
           <w:lang w:val="ru-RU"/>
         </w:rPr>
       </w:pPr>
-      <w:bookmarkStart w:id="63" w:name="_Toc390438016"/>
+      <w:bookmarkStart w:id="64" w:name="_Toc390438016"/>
       <w:r>
         <w:t>InvMixColumns</w:t>
       </w:r>
@@ -24813,7 +23859,7 @@
         </w:rPr>
         <w:t>()</w:t>
       </w:r>
-      <w:bookmarkEnd w:id="63"/>
+      <w:bookmarkEnd w:id="64"/>
     </w:p>
     <w:p>
       <w:pPr>
@@ -25023,7 +24069,7 @@
           <w:lang w:val="ru-RU"/>
         </w:rPr>
       </w:pPr>
-      <w:bookmarkStart w:id="64" w:name="_Toc390438017"/>
+      <w:bookmarkStart w:id="65" w:name="_Toc390438017"/>
       <w:r>
         <w:t>AddRoundKey</w:t>
       </w:r>
@@ -25033,7 +24079,7 @@
         </w:rPr>
         <w:t>()</w:t>
       </w:r>
-      <w:bookmarkEnd w:id="64"/>
+      <w:bookmarkEnd w:id="65"/>
     </w:p>
     <w:p>
       <w:pPr>
@@ -25487,9 +24533,9 @@
           <w:lang w:val="ru-RU"/>
         </w:rPr>
       </w:pPr>
-      <w:bookmarkStart w:id="65" w:name="_Toc384640414"/>
-      <w:bookmarkStart w:id="66" w:name="_Toc390438018"/>
-      <w:bookmarkStart w:id="67" w:name="_Toc390982718"/>
+      <w:bookmarkStart w:id="66" w:name="_Toc384640414"/>
+      <w:bookmarkStart w:id="67" w:name="_Toc390438018"/>
+      <w:bookmarkStart w:id="68" w:name="_Toc391210582"/>
       <w:r>
         <w:rPr>
           <w:lang w:val="ru-RU"/>
@@ -25511,9 +24557,9 @@
       <w:r>
         <w:t>XOR</w:t>
       </w:r>
-      <w:bookmarkEnd w:id="65"/>
       <w:bookmarkEnd w:id="66"/>
       <w:bookmarkEnd w:id="67"/>
+      <w:bookmarkEnd w:id="68"/>
     </w:p>
     <w:p>
       <w:pPr>
@@ -26134,9 +25180,9 @@
           <w:lang w:val="ru-RU"/>
         </w:rPr>
       </w:pPr>
-      <w:bookmarkStart w:id="68" w:name="_Toc384640415"/>
-      <w:bookmarkStart w:id="69" w:name="_Toc390438019"/>
-      <w:bookmarkStart w:id="70" w:name="_Toc390982719"/>
+      <w:bookmarkStart w:id="69" w:name="_Toc384640415"/>
+      <w:bookmarkStart w:id="70" w:name="_Toc390438019"/>
+      <w:bookmarkStart w:id="71" w:name="_Toc391210583"/>
       <w:r>
         <w:rPr>
           <w:bdr w:val="none" w:sz="0" w:space="0" w:color="auto" w:frame="1"/>
@@ -26174,15 +25220,15 @@
         </w:rPr>
         <w:t>–</w:t>
       </w:r>
-      <w:bookmarkEnd w:id="68"/>
+      <w:bookmarkEnd w:id="69"/>
       <w:r>
         <w:rPr>
           <w:lang w:val="ru-RU"/>
         </w:rPr>
         <w:t xml:space="preserve"> Хе́ллмана</w:t>
       </w:r>
-      <w:bookmarkEnd w:id="69"/>
       <w:bookmarkEnd w:id="70"/>
+      <w:bookmarkEnd w:id="71"/>
     </w:p>
     <w:p>
       <w:pPr>
@@ -26191,7 +25237,7 @@
           <w:lang w:val="ru-RU"/>
         </w:rPr>
       </w:pPr>
-      <w:bookmarkStart w:id="71" w:name="_Toc390438020"/>
+      <w:bookmarkStart w:id="72" w:name="_Toc390438020"/>
       <w:r>
         <w:rPr>
           <w:lang w:val="ru-RU"/>
@@ -26222,7 +25268,7 @@
         </w:rPr>
         <w:t>писание</w:t>
       </w:r>
-      <w:bookmarkEnd w:id="71"/>
+      <w:bookmarkEnd w:id="72"/>
     </w:p>
     <w:p>
       <w:pPr>
@@ -26574,8 +25620,8 @@
       <w:pPr>
         <w:pStyle w:val="Heading4"/>
       </w:pPr>
-      <w:bookmarkStart w:id="72" w:name="_Toc384640416"/>
-      <w:bookmarkStart w:id="73" w:name="_Toc390438021"/>
+      <w:bookmarkStart w:id="73" w:name="_Toc384640416"/>
+      <w:bookmarkStart w:id="74" w:name="_Toc390438021"/>
       <w:r>
         <w:rPr>
           <w:lang w:val="ru-RU"/>
@@ -26594,8 +25640,8 @@
       <w:r>
         <w:t>Алгоритм</w:t>
       </w:r>
-      <w:bookmarkEnd w:id="72"/>
       <w:bookmarkEnd w:id="73"/>
+      <w:bookmarkEnd w:id="74"/>
     </w:p>
     <w:p>
       <w:pPr>
@@ -26799,7 +25845,7 @@
           <w:lang w:val="ru-RU"/>
         </w:rPr>
       </w:pPr>
-      <w:bookmarkStart w:id="74" w:name="_Toc390438022"/>
+      <w:bookmarkStart w:id="75" w:name="_Toc390438022"/>
       <w:r>
         <w:rPr>
           <w:bdr w:val="none" w:sz="0" w:space="0" w:color="auto" w:frame="1"/>
@@ -26832,7 +25878,7 @@
         </w:rPr>
         <w:t>Пример:</w:t>
       </w:r>
-      <w:bookmarkEnd w:id="74"/>
+      <w:bookmarkEnd w:id="75"/>
     </w:p>
     <w:p>
       <w:pPr>
@@ -28500,8 +27546,8 @@
           <w:lang w:val="ru-RU"/>
         </w:rPr>
       </w:pPr>
-      <w:bookmarkStart w:id="75" w:name="_Toc390438023"/>
-      <w:bookmarkStart w:id="76" w:name="_Toc390982720"/>
+      <w:bookmarkStart w:id="76" w:name="_Toc390438023"/>
+      <w:bookmarkStart w:id="77" w:name="_Toc391210584"/>
       <w:r>
         <w:rPr>
           <w:lang w:val="ru-RU"/>
@@ -28535,8 +27581,8 @@
         </w:rPr>
         <w:t>2</w:t>
       </w:r>
-      <w:bookmarkEnd w:id="75"/>
       <w:bookmarkEnd w:id="76"/>
+      <w:bookmarkEnd w:id="77"/>
     </w:p>
     <w:p>
       <w:pPr>
@@ -28765,6 +27811,9 @@
     <w:p>
       <w:pPr>
         <w:pStyle w:val="NoSpacing"/>
+        <w:rPr>
+          <w:lang w:val="ru-RU"/>
+        </w:rPr>
       </w:pPr>
       <w:r>
         <w:lastRenderedPageBreak/>
@@ -28825,7 +27874,19 @@
         </w:drawing>
       </w:r>
       <w:r>
-        <w:t>Рис. 1.2.6.1. Схема одной итерации алгоритмов SHA-2.</w:t>
+        <w:rPr>
+          <w:lang w:val="ru-RU"/>
+        </w:rPr>
+        <w:t xml:space="preserve">Рис. 1.2.6.1. Схема одной итерации алгоритмов </w:t>
+      </w:r>
+      <w:r>
+        <w:t>SHA</w:t>
+      </w:r>
+      <w:r>
+        <w:rPr>
+          <w:lang w:val="ru-RU"/>
+        </w:rPr>
+        <w:t>-2.</w:t>
       </w:r>
     </w:p>
     <w:p>
@@ -28835,8 +27896,8 @@
           <w:lang w:val="ru-RU"/>
         </w:rPr>
       </w:pPr>
-      <w:bookmarkStart w:id="77" w:name="_Toc390438024"/>
-      <w:bookmarkStart w:id="78" w:name="_Toc390982721"/>
+      <w:bookmarkStart w:id="78" w:name="_Toc390438024"/>
+      <w:bookmarkStart w:id="79" w:name="_Toc391210585"/>
       <w:r>
         <w:rPr>
           <w:lang w:val="ru-RU"/>
@@ -28864,8 +27925,8 @@
         </w:rPr>
         <w:t>5</w:t>
       </w:r>
-      <w:bookmarkEnd w:id="77"/>
       <w:bookmarkEnd w:id="78"/>
+      <w:bookmarkEnd w:id="79"/>
     </w:p>
     <w:p>
       <w:pPr>
@@ -29132,8 +28193,8 @@
           <w:lang w:val="ru-RU"/>
         </w:rPr>
       </w:pPr>
-      <w:bookmarkStart w:id="79" w:name="_Toc390438025"/>
-      <w:bookmarkStart w:id="80" w:name="_Toc390982722"/>
+      <w:bookmarkStart w:id="80" w:name="_Toc390438025"/>
+      <w:bookmarkStart w:id="81" w:name="_Toc391210586"/>
       <w:r>
         <w:rPr>
           <w:lang w:val="ru-RU"/>
@@ -29155,8 +28216,8 @@
       <w:r>
         <w:t>HMAC</w:t>
       </w:r>
-      <w:bookmarkEnd w:id="79"/>
       <w:bookmarkEnd w:id="80"/>
+      <w:bookmarkEnd w:id="81"/>
     </w:p>
     <w:p>
       <w:pPr>
@@ -29450,8 +28511,8 @@
           <w:lang w:val="ru-RU"/>
         </w:rPr>
       </w:pPr>
-      <w:bookmarkStart w:id="81" w:name="_Toc390438026"/>
-      <w:bookmarkStart w:id="82" w:name="_Toc390982723"/>
+      <w:bookmarkStart w:id="82" w:name="_Toc390438026"/>
+      <w:bookmarkStart w:id="83" w:name="_Toc391210587"/>
       <w:r>
         <w:rPr>
           <w:lang w:val="ru-RU"/>
@@ -29495,21 +28556,21 @@
         </w:rPr>
         <w:t>решений</w:t>
       </w:r>
-      <w:bookmarkEnd w:id="81"/>
+      <w:bookmarkEnd w:id="82"/>
       <w:r>
         <w:rPr>
           <w:lang w:val="ru-RU"/>
         </w:rPr>
         <w:t xml:space="preserve"> защищенной передачи данных</w:t>
       </w:r>
-      <w:bookmarkEnd w:id="82"/>
+      <w:bookmarkEnd w:id="83"/>
     </w:p>
     <w:p>
       <w:pPr>
         <w:pStyle w:val="Heading3"/>
       </w:pPr>
-      <w:bookmarkStart w:id="83" w:name="_Toc390438027"/>
-      <w:bookmarkStart w:id="84" w:name="_Toc390982724"/>
+      <w:bookmarkStart w:id="84" w:name="_Toc390438027"/>
+      <w:bookmarkStart w:id="85" w:name="_Toc391210588"/>
       <w:r>
         <w:t>1.</w:t>
       </w:r>
@@ -29534,8 +28595,8 @@
       <w:r>
         <w:t>Layer</w:t>
       </w:r>
-      <w:bookmarkEnd w:id="83"/>
       <w:bookmarkEnd w:id="84"/>
+      <w:bookmarkEnd w:id="85"/>
     </w:p>
     <w:p>
       <w:pPr>
@@ -29720,7 +28781,7 @@
           <w:lang w:val="ru-RU"/>
         </w:rPr>
       </w:pPr>
-      <w:bookmarkStart w:id="85" w:name="_Toc390438028"/>
+      <w:bookmarkStart w:id="86" w:name="_Toc390438028"/>
       <w:r>
         <w:rPr>
           <w:rStyle w:val="mw-headline"/>
@@ -29749,7 +28810,7 @@
         </w:rPr>
         <w:t>Аутентификация и обмен ключами</w:t>
       </w:r>
-      <w:bookmarkEnd w:id="85"/>
+      <w:bookmarkEnd w:id="86"/>
     </w:p>
     <w:p>
       <w:pPr>
@@ -29972,8 +29033,8 @@
       <w:pPr>
         <w:pStyle w:val="Heading3"/>
       </w:pPr>
-      <w:bookmarkStart w:id="86" w:name="_Toc390438029"/>
-      <w:bookmarkStart w:id="87" w:name="_Toc390982725"/>
+      <w:bookmarkStart w:id="87" w:name="_Toc390438029"/>
+      <w:bookmarkStart w:id="88" w:name="_Toc391210589"/>
       <w:r>
         <w:t>1.</w:t>
       </w:r>
@@ -29998,8 +29059,8 @@
       <w:r>
         <w:t>Security</w:t>
       </w:r>
-      <w:bookmarkEnd w:id="86"/>
       <w:bookmarkEnd w:id="87"/>
+      <w:bookmarkEnd w:id="88"/>
     </w:p>
     <w:p>
       <w:pPr>
@@ -30204,7 +29265,7 @@
           <w:lang w:val="ru-RU"/>
         </w:rPr>
       </w:pPr>
-      <w:bookmarkStart w:id="88" w:name="_Toc390438030"/>
+      <w:bookmarkStart w:id="89" w:name="_Toc390438030"/>
       <w:r>
         <w:rPr>
           <w:rStyle w:val="mw-headline"/>
@@ -30233,7 +29294,7 @@
         </w:rPr>
         <w:t>Описание</w:t>
       </w:r>
-      <w:bookmarkEnd w:id="88"/>
+      <w:bookmarkEnd w:id="89"/>
     </w:p>
     <w:p>
       <w:pPr>
@@ -30582,7 +29643,7 @@
           <w:lang w:val="ru-RU"/>
         </w:rPr>
       </w:pPr>
-      <w:bookmarkStart w:id="89" w:name="_Toc390438031"/>
+      <w:bookmarkStart w:id="90" w:name="_Toc390438031"/>
       <w:r>
         <w:rPr>
           <w:rStyle w:val="mw-headline"/>
@@ -30617,7 +29678,7 @@
         </w:rPr>
         <w:t>TLS</w:t>
       </w:r>
-      <w:bookmarkEnd w:id="89"/>
+      <w:bookmarkEnd w:id="90"/>
     </w:p>
     <w:p>
       <w:pPr>
@@ -30754,7 +29815,7 @@
           <w:lang w:val="ru-RU"/>
         </w:rPr>
       </w:pPr>
-      <w:bookmarkStart w:id="90" w:name="_Toc390982726"/>
+      <w:bookmarkStart w:id="91" w:name="_Toc391210590"/>
       <w:r>
         <w:rPr>
           <w:lang w:val="ru-RU"/>
@@ -30767,7 +29828,7 @@
         </w:rPr>
         <w:t xml:space="preserve"> Выводы по результатам проработки предметной области</w:t>
       </w:r>
-      <w:bookmarkEnd w:id="90"/>
+      <w:bookmarkEnd w:id="91"/>
     </w:p>
     <w:p>
       <w:pPr>
@@ -30928,7 +29989,7 @@
           <w:lang w:val="ru-RU"/>
         </w:rPr>
       </w:pPr>
-      <w:bookmarkStart w:id="91" w:name="_Toc390982727"/>
+      <w:bookmarkStart w:id="92" w:name="_Toc391210591"/>
       <w:r>
         <w:rPr>
           <w:lang w:val="ru-RU"/>
@@ -30966,7 +30027,7 @@
         </w:rPr>
         <w:t>защищенной передачи данных</w:t>
       </w:r>
-      <w:bookmarkEnd w:id="91"/>
+      <w:bookmarkEnd w:id="92"/>
     </w:p>
     <w:p>
       <w:pPr>
@@ -30975,7 +30036,7 @@
           <w:lang w:val="ru-RU"/>
         </w:rPr>
       </w:pPr>
-      <w:bookmarkStart w:id="92" w:name="_Toc390982728"/>
+      <w:bookmarkStart w:id="93" w:name="_Toc391210592"/>
       <w:r>
         <w:rPr>
           <w:lang w:val="ru-RU"/>
@@ -30994,7 +30055,7 @@
         </w:rPr>
         <w:t>Анализ известных атак на протоколы передачи данных</w:t>
       </w:r>
-      <w:bookmarkEnd w:id="92"/>
+      <w:bookmarkEnd w:id="93"/>
     </w:p>
     <w:p>
       <w:pPr>
@@ -32396,7 +31457,7 @@
           <w:lang w:val="ru-RU"/>
         </w:rPr>
       </w:pPr>
-      <w:bookmarkStart w:id="93" w:name="_Toc390982729"/>
+      <w:bookmarkStart w:id="94" w:name="_Toc391210593"/>
       <w:r>
         <w:rPr>
           <w:lang w:val="ru-RU"/>
@@ -32421,7 +31482,7 @@
         </w:rPr>
         <w:t>учетом проведенного исследования</w:t>
       </w:r>
-      <w:bookmarkEnd w:id="93"/>
+      <w:bookmarkEnd w:id="94"/>
     </w:p>
     <w:p>
       <w:pPr>
@@ -33769,16 +32830,16 @@
           <w:lang w:val="ru-RU"/>
         </w:rPr>
       </w:pPr>
-      <w:bookmarkStart w:id="94" w:name="_Toc390460722"/>
-      <w:bookmarkStart w:id="95" w:name="_Toc390982730"/>
+      <w:bookmarkStart w:id="95" w:name="_Toc390460722"/>
+      <w:bookmarkStart w:id="96" w:name="_Toc391210594"/>
       <w:r>
         <w:rPr>
           <w:lang w:val="ru-RU"/>
         </w:rPr>
         <w:t>2.3 Анализ протокола на уязвимость к известным атакам</w:t>
       </w:r>
-      <w:bookmarkEnd w:id="94"/>
       <w:bookmarkEnd w:id="95"/>
+      <w:bookmarkEnd w:id="96"/>
     </w:p>
     <w:p>
       <w:pPr>
@@ -34190,7 +33251,7 @@
           <w:lang w:val="ru-RU"/>
         </w:rPr>
       </w:pPr>
-      <w:bookmarkStart w:id="96" w:name="_Toc390982731"/>
+      <w:bookmarkStart w:id="97" w:name="_Toc391210595"/>
       <w:r>
         <w:rPr>
           <w:lang w:val="ru-RU"/>
@@ -34210,7 +33271,7 @@
         </w:rPr>
         <w:t>Разработка серверного приложения</w:t>
       </w:r>
-      <w:bookmarkEnd w:id="96"/>
+      <w:bookmarkEnd w:id="97"/>
     </w:p>
     <w:p>
       <w:pPr>
@@ -34219,7 +33280,7 @@
           <w:lang w:val="ru-RU"/>
         </w:rPr>
       </w:pPr>
-      <w:bookmarkStart w:id="97" w:name="_Toc390982732"/>
+      <w:bookmarkStart w:id="98" w:name="_Toc391210596"/>
       <w:r>
         <w:rPr>
           <w:lang w:val="ru-RU"/>
@@ -34232,7 +33293,7 @@
         </w:rPr>
         <w:t xml:space="preserve"> Описание будущего проекта</w:t>
       </w:r>
-      <w:bookmarkEnd w:id="97"/>
+      <w:bookmarkEnd w:id="98"/>
     </w:p>
     <w:p>
       <w:pPr>
@@ -34399,14 +33460,14 @@
           <w:lang w:val="ru-RU"/>
         </w:rPr>
       </w:pPr>
-      <w:bookmarkStart w:id="98" w:name="_Toc390982733"/>
+      <w:bookmarkStart w:id="99" w:name="_Toc391210597"/>
       <w:r>
         <w:rPr>
           <w:lang w:val="ru-RU"/>
         </w:rPr>
         <w:t>3.2 Создание серверного приложения, описание дизайна</w:t>
       </w:r>
-      <w:bookmarkEnd w:id="98"/>
+      <w:bookmarkEnd w:id="99"/>
     </w:p>
     <w:p>
       <w:pPr>
@@ -34472,7 +33533,7 @@
           <w:lang w:val="ru-RU"/>
         </w:rPr>
       </w:pPr>
-      <w:bookmarkStart w:id="99" w:name="_Toc390982734"/>
+      <w:bookmarkStart w:id="100" w:name="_Toc391210598"/>
       <w:r>
         <w:rPr>
           <w:lang w:val="ru-RU"/>
@@ -34497,7 +33558,7 @@
       <w:r>
         <w:t>Framework</w:t>
       </w:r>
-      <w:bookmarkEnd w:id="99"/>
+      <w:bookmarkEnd w:id="100"/>
     </w:p>
     <w:p>
       <w:pPr>
@@ -34818,7 +33879,7 @@
           <w:lang w:val="ru-RU"/>
         </w:rPr>
       </w:pPr>
-      <w:bookmarkStart w:id="100" w:name="_Toc390982735"/>
+      <w:bookmarkStart w:id="101" w:name="_Toc391210599"/>
       <w:r>
         <w:rPr>
           <w:lang w:val="ru-RU"/>
@@ -34856,7 +33917,7 @@
         </w:rPr>
         <w:t>)</w:t>
       </w:r>
-      <w:bookmarkEnd w:id="100"/>
+      <w:bookmarkEnd w:id="101"/>
     </w:p>
     <w:p>
       <w:pPr>
@@ -35047,7 +34108,7 @@
           <w:lang w:val="ru-RU"/>
         </w:rPr>
       </w:pPr>
-      <w:bookmarkStart w:id="101" w:name="_Toc390982736"/>
+      <w:bookmarkStart w:id="102" w:name="_Toc391210600"/>
       <w:r>
         <w:rPr>
           <w:lang w:val="ru-RU"/>
@@ -35060,7 +34121,7 @@
         </w:rPr>
         <w:t>приложения</w:t>
       </w:r>
-      <w:bookmarkEnd w:id="101"/>
+      <w:bookmarkEnd w:id="102"/>
     </w:p>
     <w:p>
       <w:pPr>
@@ -35951,7 +35012,7 @@
           <w:lang w:val="ru-RU"/>
         </w:rPr>
       </w:pPr>
-      <w:bookmarkStart w:id="102" w:name="_Toc390982737"/>
+      <w:bookmarkStart w:id="103" w:name="_Toc391210601"/>
       <w:r>
         <w:rPr>
           <w:lang w:val="ru-RU"/>
@@ -35959,7 +35020,7 @@
         <w:lastRenderedPageBreak/>
         <w:t>3.3. Оценка получившегося решения</w:t>
       </w:r>
-      <w:bookmarkEnd w:id="102"/>
+      <w:bookmarkEnd w:id="103"/>
     </w:p>
     <w:p>
       <w:pPr>
@@ -36397,8 +35458,6 @@
         <w:pStyle w:val="Diplom"/>
         <w:ind w:firstLine="0"/>
       </w:pPr>
-      <w:bookmarkStart w:id="103" w:name="_GoBack"/>
-      <w:bookmarkEnd w:id="103"/>
       <w:r>
         <w:rPr>
           <w:noProof/>
@@ -36805,7 +35864,7 @@
           <w:lang w:val="ru-RU"/>
         </w:rPr>
       </w:pPr>
-      <w:bookmarkStart w:id="104" w:name="_Toc390982738"/>
+      <w:bookmarkStart w:id="104" w:name="_Toc391210602"/>
       <w:r>
         <w:rPr>
           <w:lang w:val="ru-RU"/>
@@ -36822,7 +35881,7 @@
           <w:lang w:val="ru-RU"/>
         </w:rPr>
       </w:pPr>
-      <w:bookmarkStart w:id="105" w:name="_Toc390982739"/>
+      <w:bookmarkStart w:id="105" w:name="_Toc391210603"/>
       <w:r>
         <w:rPr>
           <w:lang w:val="ru-RU"/>
@@ -37149,7 +36208,7 @@
           <w:lang w:val="ru-RU"/>
         </w:rPr>
       </w:pPr>
-      <w:bookmarkStart w:id="106" w:name="_Toc390982740"/>
+      <w:bookmarkStart w:id="106" w:name="_Toc391210604"/>
       <w:r>
         <w:rPr>
           <w:lang w:val="ru-RU"/>
@@ -37244,7 +36303,7 @@
           <w:lang w:val="ru-RU"/>
         </w:rPr>
       </w:pPr>
-      <w:bookmarkStart w:id="107" w:name="_Toc390982741"/>
+      <w:bookmarkStart w:id="107" w:name="_Toc391210605"/>
       <w:r>
         <w:rPr>
           <w:lang w:val="ru-RU"/>
@@ -37333,7 +36392,7 @@
           <w:lang w:val="ru-RU"/>
         </w:rPr>
       </w:pPr>
-      <w:bookmarkStart w:id="108" w:name="_Toc390982742"/>
+      <w:bookmarkStart w:id="108" w:name="_Toc391210606"/>
       <w:r>
         <w:rPr>
           <w:lang w:val="ru-RU"/>
@@ -38192,7 +37251,7 @@
           <w:lang w:val="ru-RU"/>
         </w:rPr>
       </w:pPr>
-      <w:bookmarkStart w:id="109" w:name="_Toc390982743"/>
+      <w:bookmarkStart w:id="109" w:name="_Toc391210607"/>
       <w:r>
         <w:rPr>
           <w:lang w:val="ru-RU"/>
@@ -40522,6 +39581,7 @@
         <w:docPartUnique/>
       </w:docPartObj>
     </w:sdtPr>
+    <w:sdtEndPr/>
     <w:sdtContent>
       <w:p>
         <w:pPr>
@@ -40541,7 +39601,7 @@
           <w:rPr>
             <w:noProof/>
           </w:rPr>
-          <w:t>50</w:t>
+          <w:t>6</w:t>
         </w:r>
         <w:r>
           <w:rPr>
@@ -44834,7 +43894,7 @@
 </file>
 
 <file path=customXml/itemProps1.xml><?xml version="1.0" encoding="utf-8"?>
-<ds:datastoreItem xmlns:ds="http://schemas.openxmlformats.org/officeDocument/2006/customXml" ds:itemID="{AE991DAF-759A-4F41-B5A1-CC53E58D3BB4}">
+<ds:datastoreItem xmlns:ds="http://schemas.openxmlformats.org/officeDocument/2006/customXml" ds:itemID="{AF40EAA8-490A-4327-AC9E-A60B79415F49}">
   <ds:schemaRefs>
     <ds:schemaRef ds:uri="http://schemas.openxmlformats.org/officeDocument/2006/bibliography"/>
   </ds:schemaRefs>

</xml_diff>